<commit_message>
click heroes only when the boss came (in 3 last dungeons) out setting added
</commit_message>
<xml_diff>
--- a/gcAutobot_guide.docx
+++ b/gcAutobot_guide.docx
@@ -8904,9 +8904,7 @@
         </w:rPr>
       </w:pPr>
       <w:bookmarkStart w:id="47" w:name="Aiming_heroes_setup"/>
-      <w:bookmarkStart w:id="48" w:name="_GoBack"/>
       <w:bookmarkEnd w:id="47"/>
-      <w:bookmarkEnd w:id="48"/>
       <w:r>
         <w:rPr>
           <w:sz w:val="36"/>
@@ -9412,8 +9410,8 @@
           <w:lang w:val="en-US"/>
         </w:rPr>
       </w:pPr>
-      <w:bookmarkStart w:id="49" w:name="Output_files"/>
-      <w:bookmarkEnd w:id="49"/>
+      <w:bookmarkStart w:id="48" w:name="Output_files"/>
+      <w:bookmarkEnd w:id="48"/>
       <w:r>
         <w:rPr>
           <w:sz w:val="36"/>
@@ -9837,8 +9835,8 @@
           <w:lang w:val="en-US"/>
         </w:rPr>
       </w:pPr>
-      <w:bookmarkStart w:id="50" w:name="Additional_settings"/>
-      <w:bookmarkEnd w:id="50"/>
+      <w:bookmarkStart w:id="49" w:name="Additional_settings"/>
+      <w:bookmarkEnd w:id="49"/>
       <w:r>
         <w:rPr>
           <w:sz w:val="36"/>
@@ -10149,6 +10147,138 @@
           <w:szCs w:val="24"/>
           <w:lang w:val="en-US"/>
         </w:rPr>
+        <w:t>$</w:t>
+      </w:r>
+      <w:r>
+        <w:rPr>
+          <w:b/>
+          <w:sz w:val="24"/>
+          <w:szCs w:val="24"/>
+          <w:lang w:val="en-US"/>
+        </w:rPr>
+        <w:t>dungeon_start_cast_on_boss</w:t>
+      </w:r>
+      <w:r>
+        <w:rPr>
+          <w:b/>
+          <w:sz w:val="24"/>
+          <w:szCs w:val="24"/>
+          <w:lang w:val="en-US"/>
+        </w:rPr>
+        <w:t xml:space="preserve"> </w:t>
+      </w:r>
+      <w:r>
+        <w:rPr>
+          <w:sz w:val="24"/>
+          <w:szCs w:val="24"/>
+          <w:lang w:val="en-US"/>
+        </w:rPr>
+        <w:t>– Start clicking heroes only when the boss came out (works in 3 last dungeons). 1 = enabled, 0 = disabled</w:t>
+      </w:r>
+    </w:p>
+    <w:p>
+      <w:pPr>
+        <w:rPr>
+          <w:sz w:val="24"/>
+          <w:szCs w:val="24"/>
+          <w:lang w:val="en-US"/>
+        </w:rPr>
+      </w:pPr>
+      <w:r>
+        <w:rPr>
+          <w:b/>
+          <w:sz w:val="24"/>
+          <w:szCs w:val="24"/>
+          <w:lang w:val="en-US"/>
+        </w:rPr>
+        <w:t>$</w:t>
+      </w:r>
+      <w:r>
+        <w:rPr>
+          <w:b/>
+          <w:sz w:val="24"/>
+          <w:szCs w:val="24"/>
+          <w:lang w:val="en-US"/>
+        </w:rPr>
+        <w:t>dungeon_start_cast_on_boss</w:t>
+      </w:r>
+      <w:r>
+        <w:rPr>
+          <w:b/>
+          <w:sz w:val="24"/>
+          <w:szCs w:val="24"/>
+          <w:lang w:val="en-US"/>
+        </w:rPr>
+        <w:t xml:space="preserve"> </w:t>
+      </w:r>
+      <w:r>
+        <w:rPr>
+          <w:sz w:val="24"/>
+          <w:szCs w:val="24"/>
+          <w:lang w:val="en-US"/>
+        </w:rPr>
+        <w:t xml:space="preserve">– </w:t>
+      </w:r>
+      <w:r>
+        <w:rPr>
+          <w:sz w:val="24"/>
+          <w:szCs w:val="24"/>
+          <w:lang w:val="en-US"/>
+        </w:rPr>
+        <w:t>delay in milliseconds after the boss's HP bar appears after which the heroes are clicked (</w:t>
+      </w:r>
+      <w:r>
+        <w:rPr>
+          <w:sz w:val="24"/>
+          <w:szCs w:val="24"/>
+          <w:lang w:val="en-US"/>
+        </w:rPr>
+        <w:t xml:space="preserve">works with </w:t>
+      </w:r>
+      <w:r>
+        <w:rPr>
+          <w:b/>
+          <w:sz w:val="24"/>
+          <w:szCs w:val="24"/>
+          <w:lang w:val="en-US"/>
+        </w:rPr>
+        <w:t>$</w:t>
+      </w:r>
+      <w:r>
+        <w:rPr>
+          <w:b/>
+          <w:sz w:val="24"/>
+          <w:szCs w:val="24"/>
+          <w:lang w:val="en-US"/>
+        </w:rPr>
+        <w:t>dungeon_start_cast_on_boss</w:t>
+      </w:r>
+      <w:r>
+        <w:rPr>
+          <w:sz w:val="24"/>
+          <w:szCs w:val="24"/>
+          <w:lang w:val="en-US"/>
+        </w:rPr>
+        <w:t xml:space="preserve"> enabled only).</w:t>
+      </w:r>
+      <w:bookmarkStart w:id="50" w:name="_GoBack"/>
+      <w:bookmarkEnd w:id="50"/>
+    </w:p>
+    <w:p>
+      <w:pPr>
+        <w:rPr>
+          <w:sz w:val="24"/>
+          <w:szCs w:val="24"/>
+          <w:lang w:val="en-US"/>
+        </w:rPr>
+      </w:pPr>
+      <w:r>
+        <w:rPr>
+          <w:b/>
+          <w:sz w:val="24"/>
+          <w:szCs w:val="24"/>
+          <w:lang w:val="en-US"/>
+        </w:rPr>
         <w:t>$mimic_collect_percent</w:t>
       </w:r>
       <w:r>
@@ -10184,6 +10314,7 @@
           <w:szCs w:val="24"/>
           <w:lang w:val="en-US"/>
         </w:rPr>
+        <w:lastRenderedPageBreak/>
         <w:t xml:space="preserve">$log_CurrentBattleLength </w:t>
       </w:r>
       <w:r>
@@ -10258,7 +10389,6 @@
           <w:szCs w:val="44"/>
           <w:lang w:val="en-US"/>
         </w:rPr>
-        <w:lastRenderedPageBreak/>
         <w:t>Pop-up messages</w:t>
       </w:r>
     </w:p>
@@ -11697,7 +11827,7 @@
 </file>
 
 <file path=customXml/itemProps1.xml><?xml version="1.0" encoding="utf-8"?>
-<ds:datastoreItem xmlns:ds="http://schemas.openxmlformats.org/officeDocument/2006/customXml" ds:itemID="{157409D3-9C77-440F-9B72-660B5DCCECC2}">
+<ds:datastoreItem xmlns:ds="http://schemas.openxmlformats.org/officeDocument/2006/customXml" ds:itemID="{376C2F50-78DB-49E4-895E-BF2EAA69021D}">
   <ds:schemaRefs>
     <ds:schemaRef ds:uri="http://schemas.openxmlformats.org/officeDocument/2006/bibliography"/>
   </ds:schemaRefs>

</xml_diff>

<commit_message>
added setting to play replays or not if internet has gone during dungeon farming
</commit_message>
<xml_diff>
--- a/gcAutobot_guide.docx
+++ b/gcAutobot_guide.docx
@@ -2212,21 +2212,7 @@
             <w:rStyle w:val="a3"/>
             <w:lang w:val="en-US"/>
           </w:rPr>
-          <w:t>https://github.com/Silpux/GrowC</w:t>
-        </w:r>
-        <w:r>
-          <w:rPr>
-            <w:rStyle w:val="a3"/>
-            <w:lang w:val="en-US"/>
-          </w:rPr>
-          <w:t>a</w:t>
-        </w:r>
-        <w:r>
-          <w:rPr>
-            <w:rStyle w:val="a3"/>
-            <w:lang w:val="en-US"/>
-          </w:rPr>
-          <w:t>stleAutobot</w:t>
+          <w:t>https://github.com/Silpux/GrowCastleAutobot</w:t>
         </w:r>
       </w:hyperlink>
       <w:r>
@@ -3988,8 +3974,6 @@
         </w:rPr>
         <w:t>clicker’s</w:t>
       </w:r>
-      <w:bookmarkStart w:id="5" w:name="_GoBack"/>
-      <w:bookmarkEnd w:id="5"/>
       <w:r>
         <w:rPr>
           <w:sz w:val="28"/>
@@ -4151,8 +4135,8 @@
           <w:lang w:val="en-US" w:eastAsia="ru-RU"/>
         </w:rPr>
       </w:pPr>
-      <w:bookmarkStart w:id="6" w:name="Parameters_setup"/>
-      <w:bookmarkEnd w:id="6"/>
+      <w:bookmarkStart w:id="5" w:name="Parameters_setup"/>
+      <w:bookmarkEnd w:id="5"/>
       <w:r>
         <w:rPr>
           <w:sz w:val="36"/>
@@ -4170,8 +4154,8 @@
           <w:lang w:val="en-US" w:eastAsia="ru-RU"/>
         </w:rPr>
       </w:pPr>
-      <w:bookmarkStart w:id="7" w:name="Select_main_settings_file"/>
-      <w:bookmarkEnd w:id="7"/>
+      <w:bookmarkStart w:id="6" w:name="Select_main_settings_file"/>
+      <w:bookmarkEnd w:id="6"/>
       <w:r>
         <w:rPr>
           <w:noProof/>
@@ -4318,8 +4302,8 @@
           <w:lang w:val="en-US"/>
         </w:rPr>
       </w:pPr>
-      <w:bookmarkStart w:id="8" w:name="Window_name"/>
-      <w:bookmarkEnd w:id="8"/>
+      <w:bookmarkStart w:id="7" w:name="Window_name"/>
+      <w:bookmarkEnd w:id="7"/>
       <w:r>
         <w:rPr>
           <w:b/>
@@ -4573,8 +4557,8 @@
           <w:lang w:val="en-US"/>
         </w:rPr>
       </w:pPr>
-      <w:bookmarkStart w:id="9" w:name="Build_to_play"/>
-      <w:bookmarkEnd w:id="9"/>
+      <w:bookmarkStart w:id="8" w:name="Build_to_play"/>
+      <w:bookmarkEnd w:id="8"/>
       <w:r>
         <w:rPr>
           <w:b/>
@@ -4691,15 +4675,16 @@
           <w:lang w:val="en-US" w:eastAsia="ru-RU"/>
         </w:rPr>
       </w:pPr>
-    </w:p>
-    <w:p>
-      <w:pPr>
+      <w:bookmarkStart w:id="9" w:name="Customized_build_example"/>
+      <w:bookmarkEnd w:id="9"/>
+      <w:r>
         <w:rPr>
           <w:b/>
           <w:noProof/>
           <w:lang w:val="en-US" w:eastAsia="ru-RU"/>
         </w:rPr>
-      </w:pPr>
+        <w:br w:type="page"/>
+      </w:r>
     </w:p>
     <w:p>
       <w:pPr>
@@ -4709,35 +4694,6 @@
           <w:lang w:val="en-US" w:eastAsia="ru-RU"/>
         </w:rPr>
       </w:pPr>
-    </w:p>
-    <w:p>
-      <w:pPr>
-        <w:rPr>
-          <w:b/>
-          <w:noProof/>
-          <w:lang w:val="en-US" w:eastAsia="ru-RU"/>
-        </w:rPr>
-      </w:pPr>
-    </w:p>
-    <w:p>
-      <w:pPr>
-        <w:rPr>
-          <w:b/>
-          <w:noProof/>
-          <w:lang w:val="en-US" w:eastAsia="ru-RU"/>
-        </w:rPr>
-      </w:pPr>
-    </w:p>
-    <w:p>
-      <w:pPr>
-        <w:rPr>
-          <w:b/>
-          <w:noProof/>
-          <w:lang w:val="en-US" w:eastAsia="ru-RU"/>
-        </w:rPr>
-      </w:pPr>
-      <w:bookmarkStart w:id="10" w:name="Customized_build_example"/>
-      <w:bookmarkEnd w:id="10"/>
       <w:r>
         <w:rPr>
           <w:b/>
@@ -4803,14 +4759,85 @@
           <w:lang w:val="en-US"/>
         </w:rPr>
       </w:pPr>
-      <w:bookmarkStart w:id="11" w:name="Pw"/>
+      <w:bookmarkStart w:id="10" w:name="Pw"/>
+      <w:bookmarkEnd w:id="10"/>
+      <w:r>
+        <w:rPr>
+          <w:b/>
+          <w:lang w:val="en-US"/>
+        </w:rPr>
+        <w:t>Pw</w:t>
+      </w:r>
+      <w:r>
+        <w:rPr>
+          <w:lang w:val="en-US"/>
+        </w:rPr>
+        <w:t xml:space="preserve"> – </w:t>
+      </w:r>
+      <w:r>
+        <w:rPr>
+          <w:lang w:val="en-US"/>
+        </w:rPr>
+        <w:t>pure</w:t>
+      </w:r>
+      <w:r>
+        <w:rPr>
+          <w:lang w:val="en-US"/>
+        </w:rPr>
+        <w:t xml:space="preserve"> </w:t>
+      </w:r>
+      <w:r>
+        <w:rPr>
+          <w:lang w:val="en-US"/>
+        </w:rPr>
+        <w:t>wizard</w:t>
+      </w:r>
+      <w:r>
+        <w:rPr>
+          <w:lang w:val="en-US"/>
+        </w:rPr>
+        <w:t xml:space="preserve">. </w:t>
+      </w:r>
+      <w:r>
+        <w:rPr>
+          <w:lang w:val="en-US"/>
+        </w:rPr>
+        <w:t xml:space="preserve">It should be in the center, it is pressed when there are no clickable heroes, which have a few pixels left </w:t>
+      </w:r>
+      <w:r>
+        <w:rPr>
+          <w:lang w:val="en-US"/>
+        </w:rPr>
+        <w:t>for</w:t>
+      </w:r>
+      <w:r>
+        <w:rPr>
+          <w:lang w:val="en-US"/>
+        </w:rPr>
+        <w:t xml:space="preserve"> recovery</w:t>
+      </w:r>
+      <w:r>
+        <w:rPr>
+          <w:lang w:val="en-US"/>
+        </w:rPr>
+        <w:t>.</w:t>
+      </w:r>
+    </w:p>
+    <w:p>
+      <w:pPr>
+        <w:jc w:val="both"/>
+        <w:rPr>
+          <w:lang w:val="en-US"/>
+        </w:rPr>
+      </w:pPr>
+      <w:bookmarkStart w:id="11" w:name="Smith"/>
       <w:bookmarkEnd w:id="11"/>
       <w:r>
         <w:rPr>
           <w:b/>
           <w:lang w:val="en-US"/>
         </w:rPr>
-        <w:t>Pw</w:t>
+        <w:t>Smith</w:t>
       </w:r>
       <w:r>
         <w:rPr>
@@ -4822,43 +4849,182 @@
         <w:rPr>
           <w:lang w:val="en-US"/>
         </w:rPr>
-        <w:t>pure</w:t>
-      </w:r>
-      <w:r>
-        <w:rPr>
+        <w:t>it is pressed when there is not enough hp. It may not have time to</w:t>
+      </w:r>
+      <w:r>
+        <w:rPr>
+          <w:lang w:val="en-US"/>
+        </w:rPr>
+        <w:t xml:space="preserve"> press</w:t>
+      </w:r>
+      <w:r>
+        <w:rPr>
+          <w:lang w:val="en-US"/>
+        </w:rPr>
+        <w:t xml:space="preserve"> when </w:t>
+      </w:r>
+      <w:r>
+        <w:rPr>
+          <w:lang w:val="en-US"/>
+        </w:rPr>
+        <w:t>the damage is too fast</w:t>
+      </w:r>
+      <w:r>
+        <w:rPr>
+          <w:lang w:val="en-US"/>
+        </w:rPr>
+        <w:t>.</w:t>
+      </w:r>
+      <w:r>
+        <w:rPr>
+          <w:lang w:val="en-US"/>
+        </w:rPr>
+        <w:t xml:space="preserve"> There can be problem when the HP number is way too high, and the checked pixel is overlapped with that number.</w:t>
+      </w:r>
+    </w:p>
+    <w:p>
+      <w:pPr>
+        <w:jc w:val="both"/>
+        <w:rPr>
+          <w:lang w:val="en-US"/>
+        </w:rPr>
+      </w:pPr>
+      <w:bookmarkStart w:id="12" w:name="Orcband"/>
+      <w:bookmarkEnd w:id="12"/>
+      <w:r>
+        <w:rPr>
+          <w:b/>
+          <w:lang w:val="en-US"/>
+        </w:rPr>
+        <w:t>Orc</w:t>
+      </w:r>
+      <w:r>
+        <w:rPr>
+          <w:b/>
           <w:lang w:val="en-US"/>
         </w:rPr>
         <w:t xml:space="preserve"> </w:t>
       </w:r>
       <w:r>
         <w:rPr>
-          <w:lang w:val="en-US"/>
-        </w:rPr>
-        <w:t>wizard</w:t>
-      </w:r>
-      <w:r>
-        <w:rPr>
-          <w:lang w:val="en-US"/>
-        </w:rPr>
-        <w:t xml:space="preserve">. </w:t>
-      </w:r>
-      <w:r>
-        <w:rPr>
-          <w:lang w:val="en-US"/>
-        </w:rPr>
-        <w:t xml:space="preserve">It should be in the center, it is pressed when there are no clickable heroes, which have a few pixels left </w:t>
-      </w:r>
-      <w:r>
-        <w:rPr>
-          <w:lang w:val="en-US"/>
-        </w:rPr>
-        <w:t>for</w:t>
-      </w:r>
-      <w:r>
-        <w:rPr>
-          <w:lang w:val="en-US"/>
-        </w:rPr>
-        <w:t xml:space="preserve"> recovery</w:t>
+          <w:b/>
+          <w:lang w:val="en-US"/>
+        </w:rPr>
+        <w:t>band</w:t>
+      </w:r>
+      <w:r>
+        <w:rPr>
+          <w:b/>
+          <w:lang w:val="en-US"/>
+        </w:rPr>
+        <w:t xml:space="preserve"> </w:t>
+      </w:r>
+      <w:r>
+        <w:t>и</w:t>
+      </w:r>
+      <w:r>
+        <w:rPr>
+          <w:b/>
+          <w:lang w:val="en-US"/>
+        </w:rPr>
+        <w:t xml:space="preserve"> </w:t>
+      </w:r>
+      <w:bookmarkStart w:id="13" w:name="Military_F"/>
+      <w:bookmarkEnd w:id="13"/>
+      <w:r>
+        <w:rPr>
+          <w:b/>
+          <w:lang w:val="en-US"/>
+        </w:rPr>
+        <w:t>Military</w:t>
+      </w:r>
+      <w:r>
+        <w:rPr>
+          <w:b/>
+          <w:lang w:val="en-US"/>
+        </w:rPr>
+        <w:t xml:space="preserve"> </w:t>
+      </w:r>
+      <w:r>
+        <w:rPr>
+          <w:b/>
+          <w:lang w:val="en-US"/>
+        </w:rPr>
+        <w:t>F</w:t>
+      </w:r>
+      <w:r>
+        <w:rPr>
+          <w:lang w:val="en-US"/>
+        </w:rPr>
+        <w:t xml:space="preserve"> – </w:t>
+      </w:r>
+      <w:r>
+        <w:rPr>
+          <w:lang w:val="en-US"/>
+        </w:rPr>
+        <w:t xml:space="preserve">if you specify them, they will be pressed once at the beginning of the wave when </w:t>
+      </w:r>
+      <w:r>
+        <w:rPr>
+          <w:lang w:val="en-US"/>
+        </w:rPr>
+        <w:t>3</w:t>
+      </w:r>
+      <w:r>
+        <w:rPr>
+          <w:lang w:val="en-US"/>
+        </w:rPr>
+        <w:t xml:space="preserve">0 waves are skipped (you can set them to be pressed always on wave start in </w:t>
+      </w:r>
+      <w:hyperlink w:anchor="Additional_settings" w:history="1">
+        <w:r>
+          <w:rPr>
+            <w:rStyle w:val="a3"/>
+            <w:lang w:val="en-US"/>
+          </w:rPr>
+          <w:t>Additional settings</w:t>
+        </w:r>
+      </w:hyperlink>
+      <w:r>
+        <w:rPr>
+          <w:lang w:val="en-US"/>
+        </w:rPr>
+        <w:t>).</w:t>
+      </w:r>
+    </w:p>
+    <w:p>
+      <w:pPr>
+        <w:jc w:val="both"/>
+        <w:rPr>
+          <w:lang w:val="en-US"/>
+        </w:rPr>
+      </w:pPr>
+      <w:bookmarkStart w:id="14" w:name="Chrono"/>
+      <w:bookmarkEnd w:id="14"/>
+      <w:r>
+        <w:rPr>
+          <w:b/>
+          <w:lang w:val="en-US"/>
+        </w:rPr>
+        <w:t>Chrono</w:t>
+      </w:r>
+      <w:r>
+        <w:rPr>
+          <w:lang w:val="en-US"/>
+        </w:rPr>
+        <w:t xml:space="preserve"> – </w:t>
+      </w:r>
+      <w:r>
+        <w:rPr>
+          <w:lang w:val="en-US"/>
+        </w:rPr>
+        <w:t xml:space="preserve">will be pressed first at the beginning of the </w:t>
+      </w:r>
+      <w:r>
+        <w:rPr>
+          <w:lang w:val="en-US"/>
+        </w:rPr>
+        <w:t>battle</w:t>
       </w:r>
       <w:r>
         <w:rPr>
@@ -4874,203 +5040,8 @@
           <w:lang w:val="en-US"/>
         </w:rPr>
       </w:pPr>
-      <w:bookmarkStart w:id="12" w:name="Smith"/>
-      <w:bookmarkEnd w:id="12"/>
-      <w:r>
-        <w:rPr>
-          <w:b/>
-          <w:lang w:val="en-US"/>
-        </w:rPr>
-        <w:t>Smith</w:t>
-      </w:r>
-      <w:r>
-        <w:rPr>
-          <w:lang w:val="en-US"/>
-        </w:rPr>
-        <w:t xml:space="preserve"> – </w:t>
-      </w:r>
-      <w:r>
-        <w:rPr>
-          <w:lang w:val="en-US"/>
-        </w:rPr>
-        <w:t>it is pressed when there is not enough hp. It may not have time to</w:t>
-      </w:r>
-      <w:r>
-        <w:rPr>
-          <w:lang w:val="en-US"/>
-        </w:rPr>
-        <w:t xml:space="preserve"> press</w:t>
-      </w:r>
-      <w:r>
-        <w:rPr>
-          <w:lang w:val="en-US"/>
-        </w:rPr>
-        <w:t xml:space="preserve"> when </w:t>
-      </w:r>
-      <w:r>
-        <w:rPr>
-          <w:lang w:val="en-US"/>
-        </w:rPr>
-        <w:t>the damage is too fast</w:t>
-      </w:r>
-      <w:r>
-        <w:rPr>
-          <w:lang w:val="en-US"/>
-        </w:rPr>
-        <w:t>.</w:t>
-      </w:r>
-      <w:r>
-        <w:rPr>
-          <w:lang w:val="en-US"/>
-        </w:rPr>
-        <w:t xml:space="preserve"> There can be problem when the HP number is way too high, and the checked pixel is overlapped with that number.</w:t>
-      </w:r>
-    </w:p>
-    <w:p>
-      <w:pPr>
-        <w:jc w:val="both"/>
-        <w:rPr>
-          <w:lang w:val="en-US"/>
-        </w:rPr>
-      </w:pPr>
-      <w:bookmarkStart w:id="13" w:name="Orcband"/>
-      <w:bookmarkEnd w:id="13"/>
-      <w:r>
-        <w:rPr>
-          <w:b/>
-          <w:lang w:val="en-US"/>
-        </w:rPr>
-        <w:t>Orc</w:t>
-      </w:r>
-      <w:r>
-        <w:rPr>
-          <w:b/>
-          <w:lang w:val="en-US"/>
-        </w:rPr>
-        <w:t xml:space="preserve"> </w:t>
-      </w:r>
-      <w:r>
-        <w:rPr>
-          <w:b/>
-          <w:lang w:val="en-US"/>
-        </w:rPr>
-        <w:t>band</w:t>
-      </w:r>
-      <w:r>
-        <w:rPr>
-          <w:b/>
-          <w:lang w:val="en-US"/>
-        </w:rPr>
-        <w:t xml:space="preserve"> </w:t>
-      </w:r>
-      <w:r>
-        <w:t>и</w:t>
-      </w:r>
-      <w:r>
-        <w:rPr>
-          <w:b/>
-          <w:lang w:val="en-US"/>
-        </w:rPr>
-        <w:t xml:space="preserve"> </w:t>
-      </w:r>
-      <w:bookmarkStart w:id="14" w:name="Military_F"/>
-      <w:bookmarkEnd w:id="14"/>
-      <w:r>
-        <w:rPr>
-          <w:b/>
-          <w:lang w:val="en-US"/>
-        </w:rPr>
-        <w:t>Military</w:t>
-      </w:r>
-      <w:r>
-        <w:rPr>
-          <w:b/>
-          <w:lang w:val="en-US"/>
-        </w:rPr>
-        <w:t xml:space="preserve"> </w:t>
-      </w:r>
-      <w:r>
-        <w:rPr>
-          <w:b/>
-          <w:lang w:val="en-US"/>
-        </w:rPr>
-        <w:t>F</w:t>
-      </w:r>
-      <w:r>
-        <w:rPr>
-          <w:lang w:val="en-US"/>
-        </w:rPr>
-        <w:t xml:space="preserve"> – </w:t>
-      </w:r>
-      <w:r>
-        <w:rPr>
-          <w:lang w:val="en-US"/>
-        </w:rPr>
-        <w:t xml:space="preserve">if you specify them, they will be pressed once at the beginning of the wave when </w:t>
-      </w:r>
-      <w:r>
-        <w:rPr>
-          <w:lang w:val="en-US"/>
-        </w:rPr>
-        <w:t>3</w:t>
-      </w:r>
-      <w:r>
-        <w:rPr>
-          <w:lang w:val="en-US"/>
-        </w:rPr>
-        <w:t>0 waves are skipped.</w:t>
-      </w:r>
-    </w:p>
-    <w:p>
-      <w:pPr>
-        <w:jc w:val="both"/>
-        <w:rPr>
-          <w:lang w:val="en-US"/>
-        </w:rPr>
-      </w:pPr>
-      <w:bookmarkStart w:id="15" w:name="Chrono"/>
+      <w:bookmarkStart w:id="15" w:name="Clickable"/>
       <w:bookmarkEnd w:id="15"/>
-      <w:r>
-        <w:rPr>
-          <w:b/>
-          <w:lang w:val="en-US"/>
-        </w:rPr>
-        <w:t>Chrono</w:t>
-      </w:r>
-      <w:r>
-        <w:rPr>
-          <w:lang w:val="en-US"/>
-        </w:rPr>
-        <w:t xml:space="preserve"> – </w:t>
-      </w:r>
-      <w:r>
-        <w:rPr>
-          <w:lang w:val="en-US"/>
-        </w:rPr>
-        <w:t xml:space="preserve">will be pressed first at the beginning of the </w:t>
-      </w:r>
-      <w:r>
-        <w:rPr>
-          <w:lang w:val="en-US"/>
-        </w:rPr>
-        <w:t>battle</w:t>
-      </w:r>
-      <w:r>
-        <w:rPr>
-          <w:lang w:val="en-US"/>
-        </w:rPr>
-        <w:t>.</w:t>
-      </w:r>
-    </w:p>
-    <w:p>
-      <w:pPr>
-        <w:jc w:val="both"/>
-        <w:rPr>
-          <w:lang w:val="en-US"/>
-        </w:rPr>
-      </w:pPr>
-      <w:bookmarkStart w:id="16" w:name="Clickable"/>
-      <w:bookmarkEnd w:id="16"/>
       <w:r>
         <w:rPr>
           <w:b/>
@@ -5181,17 +5152,6 @@
         </w:rPr>
         <w:t>), or simply remove them.</w:t>
       </w:r>
-    </w:p>
-    <w:p>
-      <w:pPr>
-        <w:rPr>
-          <w:i/>
-          <w:sz w:val="24"/>
-          <w:szCs w:val="24"/>
-          <w:u w:val="single"/>
-          <w:lang w:val="en-US"/>
-        </w:rPr>
-      </w:pPr>
     </w:p>
     <w:p>
       <w:pPr>
@@ -5253,8 +5213,8 @@
           <w:lang w:val="en-US"/>
         </w:rPr>
       </w:pPr>
-      <w:bookmarkStart w:id="17" w:name="Farm_dungeon"/>
-      <w:bookmarkEnd w:id="17"/>
+      <w:bookmarkStart w:id="16" w:name="Farm_dungeon"/>
+      <w:bookmarkEnd w:id="16"/>
       <w:r>
         <w:rPr>
           <w:b/>
@@ -5353,23 +5313,47 @@
     </w:p>
     <w:p>
       <w:pPr>
-        <w:rPr>
-          <w:lang w:val="en-US"/>
-        </w:rPr>
-      </w:pPr>
-      <w:r>
-        <w:rPr>
-          <w:lang w:val="en-US"/>
-        </w:rPr>
-        <w:t>If the inventory is full, or the Internet is gone and the clicker could not enter the dungeon, then until the next captcha it will hit replays. When captcha appears, the settings will be reset and the clicker will return to the dungeon, and if something again prevents him from entering it, replays will go again.</w:t>
-      </w:r>
-    </w:p>
-    <w:p>
-      <w:pPr>
-        <w:rPr>
-          <w:lang w:val="en-US"/>
-        </w:rPr>
-      </w:pPr>
+        <w:jc w:val="both"/>
+        <w:rPr>
+          <w:lang w:val="en-US"/>
+        </w:rPr>
+      </w:pPr>
+      <w:r>
+        <w:rPr>
+          <w:lang w:val="en-US"/>
+        </w:rPr>
+        <w:t xml:space="preserve">If the Internet has gone during dungeon farming, the clicker will try to enter it again. You can change it to hit replays in this case until next captcha in </w:t>
+      </w:r>
+      <w:hyperlink w:anchor="Additional_settings" w:history="1">
+        <w:r>
+          <w:rPr>
+            <w:rStyle w:val="a3"/>
+            <w:lang w:val="en-US"/>
+          </w:rPr>
+          <w:t>Additional settings</w:t>
+        </w:r>
+      </w:hyperlink>
+      <w:r>
+        <w:rPr>
+          <w:lang w:val="en-US"/>
+        </w:rPr>
+        <w:t>, or leave it as it is.</w:t>
+      </w:r>
+    </w:p>
+    <w:p>
+      <w:pPr>
+        <w:rPr>
+          <w:b/>
+          <w:lang w:val="en-US"/>
+        </w:rPr>
+      </w:pPr>
+      <w:r>
+        <w:rPr>
+          <w:b/>
+          <w:lang w:val="en-US"/>
+        </w:rPr>
+        <w:t>If the inventory is full, will switch to replays anyways.</w:t>
+      </w:r>
     </w:p>
     <w:p>
       <w:pPr>
@@ -5382,6 +5366,7 @@
           <w:noProof/>
           <w:lang w:eastAsia="ru-RU"/>
         </w:rPr>
+        <w:lastRenderedPageBreak/>
         <w:drawing>
           <wp:anchor distT="0" distB="0" distL="114300" distR="114300" simplePos="0" relativeHeight="251659264" behindDoc="1" locked="0" layoutInCell="1" allowOverlap="1" wp14:anchorId="06EEDE83" wp14:editId="14DAEF14">
             <wp:simplePos x="0" y="0"/>
@@ -5457,13 +5442,25 @@
         </w:rPr>
         <w:t xml:space="preserve">- </w:t>
       </w:r>
-      <w:bookmarkStart w:id="18" w:name="Replays"/>
-      <w:bookmarkEnd w:id="18"/>
-      <w:r>
-        <w:rPr>
-          <w:lang w:val="en-US"/>
-        </w:rPr>
-        <w:t>make replays of the latest wave. Cannot be combined with dungeon farming o</w:t>
+      <w:bookmarkStart w:id="17" w:name="Replays"/>
+      <w:bookmarkEnd w:id="17"/>
+      <w:r>
+        <w:rPr>
+          <w:lang w:val="en-US"/>
+        </w:rPr>
+        <w:t xml:space="preserve">make replays of the </w:t>
+      </w:r>
+      <w:r>
+        <w:rPr>
+          <w:lang w:val="en-US"/>
+        </w:rPr>
+        <w:t>last</w:t>
+      </w:r>
+      <w:r>
+        <w:rPr>
+          <w:lang w:val="en-US"/>
+        </w:rPr>
+        <w:t xml:space="preserve"> wave. Cannot be combined with dungeon farming o</w:t>
       </w:r>
       <w:r>
         <w:rPr>
@@ -5560,28 +5557,63 @@
           <w:lang w:val="en-US"/>
         </w:rPr>
       </w:pPr>
-      <w:bookmarkStart w:id="19" w:name="Skip_waves"/>
+      <w:bookmarkStart w:id="18" w:name="Skip_waves"/>
+      <w:bookmarkEnd w:id="18"/>
+      <w:r>
+        <w:rPr>
+          <w:b/>
+          <w:lang w:val="en-US"/>
+        </w:rPr>
+        <w:t>Skip</w:t>
+      </w:r>
+      <w:r>
+        <w:rPr>
+          <w:b/>
+          <w:lang w:val="en-US"/>
+        </w:rPr>
+        <w:t xml:space="preserve"> </w:t>
+      </w:r>
+      <w:r>
+        <w:rPr>
+          <w:b/>
+          <w:lang w:val="en-US"/>
+        </w:rPr>
+        <w:t>waves</w:t>
+      </w:r>
+      <w:r>
+        <w:rPr>
+          <w:lang w:val="en-US"/>
+        </w:rPr>
+        <w:t xml:space="preserve"> – </w:t>
+      </w:r>
+      <w:r>
+        <w:rPr>
+          <w:lang w:val="en-US"/>
+        </w:rPr>
+        <w:t>skip the waves obviously</w:t>
+      </w:r>
+      <w:r>
+        <w:rPr>
+          <w:lang w:val="en-US"/>
+        </w:rPr>
+        <w:t>.</w:t>
+      </w:r>
+    </w:p>
+    <w:p>
+      <w:pPr>
+        <w:jc w:val="both"/>
+        <w:rPr>
+          <w:lang w:val="en-US"/>
+        </w:rPr>
+      </w:pPr>
+      <w:bookmarkStart w:id="19" w:name="five_waves_between_skips"/>
       <w:bookmarkEnd w:id="19"/>
       <w:r>
         <w:rPr>
           <w:b/>
           <w:lang w:val="en-US"/>
         </w:rPr>
-        <w:t>Skip</w:t>
-      </w:r>
-      <w:r>
-        <w:rPr>
-          <w:b/>
-          <w:lang w:val="en-US"/>
-        </w:rPr>
-        <w:t xml:space="preserve"> </w:t>
-      </w:r>
-      <w:r>
-        <w:rPr>
-          <w:b/>
-          <w:lang w:val="en-US"/>
-        </w:rPr>
-        <w:t>waves</w:t>
+        <w:t>5 waves between skips</w:t>
       </w:r>
       <w:r>
         <w:rPr>
@@ -5593,13 +5625,31 @@
         <w:rPr>
           <w:lang w:val="en-US"/>
         </w:rPr>
-        <w:t>skip the waves obviously</w:t>
-      </w:r>
-      <w:r>
-        <w:rPr>
-          <w:lang w:val="en-US"/>
-        </w:rPr>
-        <w:t>.</w:t>
+        <w:t xml:space="preserve">5 waves between skips. That is, after skipping </w:t>
+      </w:r>
+      <w:r>
+        <w:rPr>
+          <w:lang w:val="en-US"/>
+        </w:rPr>
+        <w:t>3</w:t>
+      </w:r>
+      <w:r>
+        <w:rPr>
+          <w:lang w:val="en-US"/>
+        </w:rPr>
+        <w:t>0 waves, the next 5 waves will definitely not skip. This is so that the orc band always gives another wave</w:t>
+      </w:r>
+      <w:r>
+        <w:rPr>
+          <w:lang w:val="en-US"/>
+        </w:rPr>
+        <w:t>. I</w:t>
+      </w:r>
+      <w:r>
+        <w:rPr>
+          <w:lang w:val="en-US"/>
+        </w:rPr>
+        <w:t>n addition, a couple of fractions of a second each wave will not be spent counting the number of white crystals.</w:t>
       </w:r>
     </w:p>
     <w:p>
@@ -5609,104 +5659,51 @@
           <w:lang w:val="en-US"/>
         </w:rPr>
       </w:pPr>
-      <w:bookmarkStart w:id="20" w:name="five_waves_between_skips"/>
+      <w:r>
+        <w:rPr>
+          <w:lang w:val="en-US"/>
+        </w:rPr>
+        <w:t xml:space="preserve">Orc band and military </w:t>
+      </w:r>
+      <w:r>
+        <w:rPr>
+          <w:lang w:val="en-US"/>
+        </w:rPr>
+        <w:t>are pressed only with a skip of 3</w:t>
+      </w:r>
+      <w:r>
+        <w:rPr>
+          <w:lang w:val="en-US"/>
+        </w:rPr>
+        <w:t xml:space="preserve">0 waves. It is useless to </w:t>
+      </w:r>
+      <w:r>
+        <w:rPr>
+          <w:lang w:val="en-US"/>
+        </w:rPr>
+        <w:t xml:space="preserve">use </w:t>
+      </w:r>
+      <w:r>
+        <w:rPr>
+          <w:lang w:val="en-US"/>
+        </w:rPr>
+        <w:t>them without the skip, as they eat the crystal, which is given as a reward for the wave.</w:t>
+      </w:r>
+      <w:r>
+        <w:rPr>
+          <w:lang w:val="en-US"/>
+        </w:rPr>
+        <w:t xml:space="preserve"> (can be changed in settings file)</w:t>
+      </w:r>
+    </w:p>
+    <w:p>
+      <w:pPr>
+        <w:rPr>
+          <w:lang w:val="en-US"/>
+        </w:rPr>
+      </w:pPr>
+      <w:bookmarkStart w:id="20" w:name="Skip_with_oranges"/>
       <w:bookmarkEnd w:id="20"/>
-      <w:r>
-        <w:rPr>
-          <w:b/>
-          <w:lang w:val="en-US"/>
-        </w:rPr>
-        <w:t>5 waves between skips</w:t>
-      </w:r>
-      <w:r>
-        <w:rPr>
-          <w:lang w:val="en-US"/>
-        </w:rPr>
-        <w:t xml:space="preserve"> – </w:t>
-      </w:r>
-      <w:r>
-        <w:rPr>
-          <w:lang w:val="en-US"/>
-        </w:rPr>
-        <w:t xml:space="preserve">5 waves between skips. That is, after skipping </w:t>
-      </w:r>
-      <w:r>
-        <w:rPr>
-          <w:lang w:val="en-US"/>
-        </w:rPr>
-        <w:t>3</w:t>
-      </w:r>
-      <w:r>
-        <w:rPr>
-          <w:lang w:val="en-US"/>
-        </w:rPr>
-        <w:t>0 waves, the next 5 waves will definitely not skip. This is so that the orc band always gives another wave</w:t>
-      </w:r>
-      <w:r>
-        <w:rPr>
-          <w:lang w:val="en-US"/>
-        </w:rPr>
-        <w:t>. I</w:t>
-      </w:r>
-      <w:r>
-        <w:rPr>
-          <w:lang w:val="en-US"/>
-        </w:rPr>
-        <w:t>n addition, a couple of fractions of a second each wave will not be spent counting the number of white crystals.</w:t>
-      </w:r>
-    </w:p>
-    <w:p>
-      <w:pPr>
-        <w:jc w:val="both"/>
-        <w:rPr>
-          <w:lang w:val="en-US"/>
-        </w:rPr>
-      </w:pPr>
-      <w:r>
-        <w:rPr>
-          <w:lang w:val="en-US"/>
-        </w:rPr>
-        <w:t xml:space="preserve">Orc band and military </w:t>
-      </w:r>
-      <w:r>
-        <w:rPr>
-          <w:lang w:val="en-US"/>
-        </w:rPr>
-        <w:t>are pressed only with a skip of 3</w:t>
-      </w:r>
-      <w:r>
-        <w:rPr>
-          <w:lang w:val="en-US"/>
-        </w:rPr>
-        <w:t xml:space="preserve">0 waves. It is useless to </w:t>
-      </w:r>
-      <w:r>
-        <w:rPr>
-          <w:lang w:val="en-US"/>
-        </w:rPr>
-        <w:t xml:space="preserve">use </w:t>
-      </w:r>
-      <w:r>
-        <w:rPr>
-          <w:lang w:val="en-US"/>
-        </w:rPr>
-        <w:t>them without the skip, as they eat the crystal, which is given as a reward for the wave.</w:t>
-      </w:r>
-      <w:r>
-        <w:rPr>
-          <w:lang w:val="en-US"/>
-        </w:rPr>
-        <w:t xml:space="preserve"> (can be changed in settings file)</w:t>
-      </w:r>
-    </w:p>
-    <w:p>
-      <w:pPr>
-        <w:rPr>
-          <w:lang w:val="en-US"/>
-        </w:rPr>
-      </w:pPr>
-      <w:bookmarkStart w:id="21" w:name="Skip_with_oranges"/>
-      <w:bookmarkEnd w:id="21"/>
       <w:r>
         <w:rPr>
           <w:b/>
@@ -5794,8 +5791,8 @@
           <w:lang w:val="en-US"/>
         </w:rPr>
       </w:pPr>
-      <w:bookmarkStart w:id="22" w:name="AB_mode"/>
-      <w:bookmarkEnd w:id="22"/>
+      <w:bookmarkStart w:id="21" w:name="AB_mode"/>
+      <w:bookmarkEnd w:id="21"/>
       <w:r>
         <w:rPr>
           <w:b/>
@@ -5947,7 +5944,19 @@
         <w:rPr>
           <w:lang w:val="en-US"/>
         </w:rPr>
-        <w:t xml:space="preserve"> and stops, this is no longer a clicker problem. As a result, it will restart the game constantly.</w:t>
+        <w:t xml:space="preserve"> and stops, this is no longer a clicker problem. As a result, it will restart the </w:t>
+      </w:r>
+      <w:r>
+        <w:rPr>
+          <w:lang w:val="en-US"/>
+        </w:rPr>
+        <w:t>wave</w:t>
+      </w:r>
+      <w:r>
+        <w:rPr>
+          <w:lang w:val="en-US"/>
+        </w:rPr>
+        <w:t xml:space="preserve"> constantly.</w:t>
       </w:r>
     </w:p>
     <w:p>
@@ -5976,7 +5985,6 @@
           <w:noProof/>
           <w:lang w:eastAsia="ru-RU"/>
         </w:rPr>
-        <w:lastRenderedPageBreak/>
         <w:drawing>
           <wp:inline distT="0" distB="0" distL="0" distR="0" wp14:anchorId="331B0ECA" wp14:editId="30132411">
             <wp:extent cx="1381318" cy="600159"/>
@@ -6026,14 +6034,94 @@
           <w:lang w:val="en-US"/>
         </w:rPr>
       </w:pPr>
-      <w:bookmarkStart w:id="23" w:name="Background_mode"/>
+      <w:bookmarkStart w:id="22" w:name="Background_mode"/>
+      <w:bookmarkEnd w:id="22"/>
+      <w:r>
+        <w:rPr>
+          <w:b/>
+          <w:lang w:val="en-US"/>
+        </w:rPr>
+        <w:lastRenderedPageBreak/>
+        <w:t>Background</w:t>
+      </w:r>
+      <w:r>
+        <w:rPr>
+          <w:b/>
+          <w:lang w:val="en-US"/>
+        </w:rPr>
+        <w:t xml:space="preserve"> </w:t>
+      </w:r>
+      <w:r>
+        <w:rPr>
+          <w:b/>
+          <w:lang w:val="en-US"/>
+        </w:rPr>
+        <w:t>mode</w:t>
+      </w:r>
+      <w:r>
+        <w:rPr>
+          <w:lang w:val="en-US"/>
+        </w:rPr>
+        <w:t xml:space="preserve"> – </w:t>
+      </w:r>
+      <w:r>
+        <w:rPr>
+          <w:lang w:val="en-US"/>
+        </w:rPr>
+        <w:t xml:space="preserve">background mode. It will not steal the cursor with it and you can </w:t>
+      </w:r>
+      <w:r>
+        <w:rPr>
+          <w:lang w:val="en-US"/>
+        </w:rPr>
+        <w:t>overlap</w:t>
+      </w:r>
+      <w:r>
+        <w:rPr>
+          <w:lang w:val="en-US"/>
+        </w:rPr>
+        <w:t xml:space="preserve"> the nox with</w:t>
+      </w:r>
+      <w:r>
+        <w:rPr>
+          <w:lang w:val="en-US"/>
+        </w:rPr>
+        <w:t xml:space="preserve"> another window</w:t>
+      </w:r>
+      <w:r>
+        <w:rPr>
+          <w:lang w:val="en-US"/>
+        </w:rPr>
+        <w:t xml:space="preserve">, but you can’t </w:t>
+      </w:r>
+      <w:r>
+        <w:rPr>
+          <w:lang w:val="en-US"/>
+        </w:rPr>
+        <w:t xml:space="preserve">minimize </w:t>
+      </w:r>
+      <w:r>
+        <w:rPr>
+          <w:lang w:val="en-US"/>
+        </w:rPr>
+        <w:t>the nox. Minimized windows are not rendered, so will not work. With it, the clicker cannot solve the captcha - due to the peculiarities of the solution algorithm.</w:t>
+      </w:r>
+    </w:p>
+    <w:p>
+      <w:pPr>
+        <w:jc w:val="both"/>
+        <w:rPr>
+          <w:lang w:val="en-US"/>
+        </w:rPr>
+      </w:pPr>
+      <w:bookmarkStart w:id="23" w:name="Solve_gift"/>
       <w:bookmarkEnd w:id="23"/>
       <w:r>
         <w:rPr>
           <w:b/>
           <w:lang w:val="en-US"/>
         </w:rPr>
-        <w:t>Background</w:t>
+        <w:t>Solve</w:t>
       </w:r>
       <w:r>
         <w:rPr>
@@ -6047,7 +6135,7 @@
           <w:b/>
           <w:lang w:val="en-US"/>
         </w:rPr>
-        <w:t>mode</w:t>
+        <w:t>gift</w:t>
       </w:r>
       <w:r>
         <w:rPr>
@@ -6059,43 +6147,7 @@
         <w:rPr>
           <w:lang w:val="en-US"/>
         </w:rPr>
-        <w:t xml:space="preserve">background mode. It will not steal the cursor with it and you can </w:t>
-      </w:r>
-      <w:r>
-        <w:rPr>
-          <w:lang w:val="en-US"/>
-        </w:rPr>
-        <w:t>overlap</w:t>
-      </w:r>
-      <w:r>
-        <w:rPr>
-          <w:lang w:val="en-US"/>
-        </w:rPr>
-        <w:t xml:space="preserve"> the nox with</w:t>
-      </w:r>
-      <w:r>
-        <w:rPr>
-          <w:lang w:val="en-US"/>
-        </w:rPr>
-        <w:t xml:space="preserve"> another window</w:t>
-      </w:r>
-      <w:r>
-        <w:rPr>
-          <w:lang w:val="en-US"/>
-        </w:rPr>
-        <w:t xml:space="preserve">, but you can’t </w:t>
-      </w:r>
-      <w:r>
-        <w:rPr>
-          <w:lang w:val="en-US"/>
-        </w:rPr>
-        <w:t xml:space="preserve">minimize </w:t>
-      </w:r>
-      <w:r>
-        <w:rPr>
-          <w:lang w:val="en-US"/>
-        </w:rPr>
-        <w:t>the nox. Minimized windows are not rendered, so will not work. With it, the clicker cannot solve the captcha - due to the peculiarities of the solution algorithm.</w:t>
+        <w:t>solve the captcha or not.</w:t>
       </w:r>
     </w:p>
     <w:p>
@@ -6105,14 +6157,14 @@
           <w:lang w:val="en-US"/>
         </w:rPr>
       </w:pPr>
-      <w:bookmarkStart w:id="24" w:name="Solve_gift"/>
+      <w:bookmarkStart w:id="24" w:name="Restart_on_gift"/>
       <w:bookmarkEnd w:id="24"/>
       <w:r>
         <w:rPr>
           <w:b/>
           <w:lang w:val="en-US"/>
         </w:rPr>
-        <w:t>Solve</w:t>
+        <w:t>Restart</w:t>
       </w:r>
       <w:r>
         <w:rPr>
@@ -6126,10 +6178,38 @@
           <w:b/>
           <w:lang w:val="en-US"/>
         </w:rPr>
+        <w:t>on</w:t>
+      </w:r>
+      <w:r>
+        <w:rPr>
+          <w:b/>
+          <w:lang w:val="en-US"/>
+        </w:rPr>
+        <w:t xml:space="preserve"> </w:t>
+      </w:r>
+      <w:r>
+        <w:rPr>
+          <w:b/>
+          <w:lang w:val="en-US"/>
+        </w:rPr>
         <w:t>gift</w:t>
       </w:r>
       <w:r>
         <w:rPr>
+          <w:b/>
+          <w:lang w:val="en-US"/>
+        </w:rPr>
+        <w:t xml:space="preserve"> / 4 </w:t>
+      </w:r>
+      <w:r>
+        <w:rPr>
+          <w:b/>
+          <w:lang w:val="en-US"/>
+        </w:rPr>
+        <w:t>fails</w:t>
+      </w:r>
+      <w:r>
+        <w:rPr>
           <w:lang w:val="en-US"/>
         </w:rPr>
         <w:t xml:space="preserve"> – </w:t>
@@ -6138,7 +6218,45 @@
         <w:rPr>
           <w:lang w:val="en-US"/>
         </w:rPr>
-        <w:t>solve the captcha or not.</w:t>
+        <w:t xml:space="preserve">if </w:t>
+      </w:r>
+      <w:r>
+        <w:rPr>
+          <w:b/>
+          <w:lang w:val="en-US"/>
+        </w:rPr>
+        <w:t>Solve gift</w:t>
+      </w:r>
+      <w:r>
+        <w:rPr>
+          <w:lang w:val="en-US"/>
+        </w:rPr>
+        <w:t xml:space="preserve"> is active, then with 4 fails in a row, it will restart the game and stop, or stop immediately </w:t>
+      </w:r>
+      <w:r>
+        <w:rPr>
+          <w:lang w:val="en-US"/>
+        </w:rPr>
+        <w:t>with the captcha on the screen</w:t>
+      </w:r>
+      <w:r>
+        <w:rPr>
+          <w:lang w:val="en-US"/>
+        </w:rPr>
+        <w:t xml:space="preserve">. If </w:t>
+      </w:r>
+      <w:r>
+        <w:rPr>
+          <w:b/>
+          <w:lang w:val="en-US"/>
+        </w:rPr>
+        <w:t>Solve gift</w:t>
+      </w:r>
+      <w:r>
+        <w:rPr>
+          <w:lang w:val="en-US"/>
+        </w:rPr>
+        <w:t xml:space="preserve"> is inactive, do the same without any fails.</w:t>
       </w:r>
     </w:p>
     <w:p>
@@ -6148,124 +6266,15 @@
           <w:lang w:val="en-US"/>
         </w:rPr>
       </w:pPr>
-      <w:bookmarkStart w:id="25" w:name="Restart_on_gift"/>
+    </w:p>
+    <w:p>
+      <w:pPr>
+        <w:rPr>
+          <w:lang w:val="en-US"/>
+        </w:rPr>
+      </w:pPr>
+      <w:bookmarkStart w:id="25" w:name="Gift_solving_method"/>
       <w:bookmarkEnd w:id="25"/>
-      <w:r>
-        <w:rPr>
-          <w:b/>
-          <w:lang w:val="en-US"/>
-        </w:rPr>
-        <w:t>Restart</w:t>
-      </w:r>
-      <w:r>
-        <w:rPr>
-          <w:b/>
-          <w:lang w:val="en-US"/>
-        </w:rPr>
-        <w:t xml:space="preserve"> </w:t>
-      </w:r>
-      <w:r>
-        <w:rPr>
-          <w:b/>
-          <w:lang w:val="en-US"/>
-        </w:rPr>
-        <w:t>on</w:t>
-      </w:r>
-      <w:r>
-        <w:rPr>
-          <w:b/>
-          <w:lang w:val="en-US"/>
-        </w:rPr>
-        <w:t xml:space="preserve"> </w:t>
-      </w:r>
-      <w:r>
-        <w:rPr>
-          <w:b/>
-          <w:lang w:val="en-US"/>
-        </w:rPr>
-        <w:t>gift</w:t>
-      </w:r>
-      <w:r>
-        <w:rPr>
-          <w:b/>
-          <w:lang w:val="en-US"/>
-        </w:rPr>
-        <w:t xml:space="preserve"> / 4 </w:t>
-      </w:r>
-      <w:r>
-        <w:rPr>
-          <w:b/>
-          <w:lang w:val="en-US"/>
-        </w:rPr>
-        <w:t>fails</w:t>
-      </w:r>
-      <w:r>
-        <w:rPr>
-          <w:lang w:val="en-US"/>
-        </w:rPr>
-        <w:t xml:space="preserve"> – </w:t>
-      </w:r>
-      <w:r>
-        <w:rPr>
-          <w:lang w:val="en-US"/>
-        </w:rPr>
-        <w:t xml:space="preserve">if </w:t>
-      </w:r>
-      <w:r>
-        <w:rPr>
-          <w:b/>
-          <w:lang w:val="en-US"/>
-        </w:rPr>
-        <w:t>Solve gift</w:t>
-      </w:r>
-      <w:r>
-        <w:rPr>
-          <w:lang w:val="en-US"/>
-        </w:rPr>
-        <w:t xml:space="preserve"> is active, then with 4 fails in a row, it will restart the game and stop, or stop immediately </w:t>
-      </w:r>
-      <w:r>
-        <w:rPr>
-          <w:lang w:val="en-US"/>
-        </w:rPr>
-        <w:t>with the captcha on the screen</w:t>
-      </w:r>
-      <w:r>
-        <w:rPr>
-          <w:lang w:val="en-US"/>
-        </w:rPr>
-        <w:t xml:space="preserve">. If </w:t>
-      </w:r>
-      <w:r>
-        <w:rPr>
-          <w:b/>
-          <w:lang w:val="en-US"/>
-        </w:rPr>
-        <w:t>Solve gift</w:t>
-      </w:r>
-      <w:r>
-        <w:rPr>
-          <w:lang w:val="en-US"/>
-        </w:rPr>
-        <w:t xml:space="preserve"> is inactive, do the same without any fails.</w:t>
-      </w:r>
-    </w:p>
-    <w:p>
-      <w:pPr>
-        <w:jc w:val="both"/>
-        <w:rPr>
-          <w:lang w:val="en-US"/>
-        </w:rPr>
-      </w:pPr>
-    </w:p>
-    <w:p>
-      <w:pPr>
-        <w:rPr>
-          <w:lang w:val="en-US"/>
-        </w:rPr>
-      </w:pPr>
-      <w:bookmarkStart w:id="26" w:name="Gift_solving_method"/>
-      <w:bookmarkEnd w:id="26"/>
       <w:r>
         <w:rPr>
           <w:i/>
@@ -6349,6 +6358,44 @@
           <w:u w:val="single"/>
           <w:lang w:val="en-US"/>
         </w:rPr>
+        <w:t>Because of the fact that clickermann can hold only one screenshot in its buffer, and image processing takes time, it has to move nox window and screenshotting part of a screen to save whole heroe’s path to finish position</w:t>
+      </w:r>
+      <w:r>
+        <w:rPr>
+          <w:i/>
+          <w:sz w:val="24"/>
+          <w:u w:val="single"/>
+          <w:lang w:val="en-US"/>
+        </w:rPr>
+        <w:t xml:space="preserve"> in one screenshot</w:t>
+      </w:r>
+      <w:r>
+        <w:rPr>
+          <w:i/>
+          <w:sz w:val="24"/>
+          <w:u w:val="single"/>
+          <w:lang w:val="en-US"/>
+        </w:rPr>
+        <w:t>.</w:t>
+      </w:r>
+    </w:p>
+    <w:p>
+      <w:pPr>
+        <w:jc w:val="both"/>
+        <w:rPr>
+          <w:i/>
+          <w:sz w:val="24"/>
+          <w:u w:val="single"/>
+          <w:lang w:val="uk-UA"/>
+        </w:rPr>
+      </w:pPr>
+      <w:r>
+        <w:rPr>
+          <w:i/>
+          <w:sz w:val="24"/>
+          <w:u w:val="single"/>
+          <w:lang w:val="en-US"/>
+        </w:rPr>
         <w:t xml:space="preserve">Then the picture is darkened in such a way as not to hurt the heroes, and in a few seconds it is determined where the </w:t>
       </w:r>
       <w:r>
@@ -6412,8 +6459,28 @@
           <w:u w:val="single"/>
           <w:lang w:val="en-US"/>
         </w:rPr>
-        <w:t>Mistakes happen, and happen often enough.</w:t>
-      </w:r>
+        <w:t>Mistakes happen, and ha</w:t>
+      </w:r>
+      <w:r>
+        <w:rPr>
+          <w:i/>
+          <w:sz w:val="24"/>
+          <w:u w:val="single"/>
+          <w:lang w:val="en-US"/>
+        </w:rPr>
+        <w:t>ppen often enough</w:t>
+      </w:r>
+      <w:r>
+        <w:rPr>
+          <w:i/>
+          <w:sz w:val="24"/>
+          <w:u w:val="single"/>
+          <w:lang w:val="uk-UA"/>
+        </w:rPr>
+        <w:t>.</w:t>
+      </w:r>
+      <w:bookmarkStart w:id="26" w:name="_GoBack"/>
+      <w:bookmarkEnd w:id="26"/>
     </w:p>
     <w:p>
       <w:r>
@@ -6467,7 +6534,7 @@
       <w:pPr>
         <w:jc w:val="both"/>
         <w:rPr>
-          <w:lang w:val="en-US"/>
+          <w:lang w:val="uk-UA"/>
         </w:rPr>
       </w:pPr>
       <w:bookmarkStart w:id="27" w:name="Max_fail_chance_for_fail_number"/>
@@ -6577,7 +6644,13 @@
         <w:rPr>
           <w:lang w:val="en-US"/>
         </w:rPr>
-        <w:t>% .</w:t>
+        <w:t>%</w:t>
+      </w:r>
+      <w:r>
+        <w:rPr>
+          <w:lang w:val="en-US"/>
+        </w:rPr>
+        <w:t>.</w:t>
       </w:r>
     </w:p>
     <w:p>
@@ -10102,7 +10175,15 @@
           <w:szCs w:val="24"/>
           <w:lang w:val="en-US"/>
         </w:rPr>
-        <w:t xml:space="preserve"> is the delay between hero clicks. If the value is too low, the game may not have time to respond to all clicks.</w:t>
+        <w:t xml:space="preserve"> – </w:t>
+      </w:r>
+      <w:r>
+        <w:rPr>
+          <w:sz w:val="24"/>
+          <w:szCs w:val="24"/>
+          <w:lang w:val="en-US"/>
+        </w:rPr>
+        <w:t>delay between hero clicks. If the value is too low, the game may not have time to respond to all clicks.</w:t>
       </w:r>
     </w:p>
     <w:p>
@@ -10128,7 +10209,23 @@
           <w:szCs w:val="24"/>
           <w:lang w:val="en-US"/>
         </w:rPr>
-        <w:t xml:space="preserve"> - delay in milliseconds after clicking Battle, before removing the skip window, if too short, the clicker may either not remove it or hang in the menu and the exit window will pop up. You need to choose the most optimal value, or leave it as it is.</w:t>
+        <w:t xml:space="preserve"> </w:t>
+      </w:r>
+      <w:r>
+        <w:rPr>
+          <w:sz w:val="24"/>
+          <w:szCs w:val="24"/>
+          <w:lang w:val="en-US"/>
+        </w:rPr>
+        <w:t>–</w:t>
+      </w:r>
+      <w:r>
+        <w:rPr>
+          <w:sz w:val="24"/>
+          <w:szCs w:val="24"/>
+          <w:lang w:val="en-US"/>
+        </w:rPr>
+        <w:t xml:space="preserve"> delay in milliseconds after clicking Battle, before removing the skip window, if too short, the clicker may either not remove it or hang in the menu and the exit window will pop up. You need to choose the most optimal value, or leave it as it is.</w:t>
       </w:r>
     </w:p>
     <w:p>
@@ -10154,7 +10251,23 @@
           <w:szCs w:val="24"/>
           <w:lang w:val="en-US"/>
         </w:rPr>
-        <w:t xml:space="preserve"> - the same, only in ab mode, value in seconds. Must be greater than $battle_click_wait_ms for the battle and the AB button to appear.</w:t>
+        <w:t xml:space="preserve"> </w:t>
+      </w:r>
+      <w:r>
+        <w:rPr>
+          <w:sz w:val="24"/>
+          <w:szCs w:val="24"/>
+          <w:lang w:val="en-US"/>
+        </w:rPr>
+        <w:t>–</w:t>
+      </w:r>
+      <w:r>
+        <w:rPr>
+          <w:sz w:val="24"/>
+          <w:szCs w:val="24"/>
+          <w:lang w:val="en-US"/>
+        </w:rPr>
+        <w:t xml:space="preserve"> the same, only in ab mode, value in seconds. Must be greater than $battle_click_wait_ms for the battle and the AB button to appear.</w:t>
       </w:r>
     </w:p>
     <w:p>
@@ -10249,33 +10362,57 @@
           <w:szCs w:val="24"/>
           <w:lang w:val="en-US"/>
         </w:rPr>
-        <w:t xml:space="preserve"> - The maximum duration of a battle in milliseconds. If more time has passed since the start of any battle, the clicker will re-enter the game.</w:t>
-      </w:r>
-    </w:p>
-    <w:p>
-      <w:pPr>
-        <w:rPr>
-          <w:sz w:val="24"/>
-          <w:szCs w:val="24"/>
-          <w:lang w:val="en-US"/>
-        </w:rPr>
-      </w:pPr>
-      <w:r>
-        <w:rPr>
-          <w:b/>
-          <w:sz w:val="24"/>
-          <w:szCs w:val="24"/>
-          <w:lang w:val="en-US"/>
-        </w:rPr>
-        <w:t xml:space="preserve">$max_restarts_in_row_for_reset  </w:t>
-      </w:r>
-      <w:r>
-        <w:rPr>
-          <w:sz w:val="24"/>
-          <w:szCs w:val="24"/>
-          <w:lang w:val="en-US"/>
-        </w:rPr>
-        <w:t>- The maximum number of restarts attempts before nox reset.</w:t>
+        <w:t xml:space="preserve"> </w:t>
+      </w:r>
+      <w:r>
+        <w:rPr>
+          <w:sz w:val="24"/>
+          <w:szCs w:val="24"/>
+          <w:lang w:val="en-US"/>
+        </w:rPr>
+        <w:t>–</w:t>
+      </w:r>
+      <w:r>
+        <w:rPr>
+          <w:sz w:val="24"/>
+          <w:szCs w:val="24"/>
+          <w:lang w:val="en-US"/>
+        </w:rPr>
+        <w:t xml:space="preserve"> The maximum duration of a battle in milliseconds. If more time has passed since the start of any battle, the clicker will re-enter the game.</w:t>
+      </w:r>
+    </w:p>
+    <w:p>
+      <w:pPr>
+        <w:rPr>
+          <w:sz w:val="24"/>
+          <w:szCs w:val="24"/>
+          <w:lang w:val="en-US"/>
+        </w:rPr>
+      </w:pPr>
+      <w:r>
+        <w:rPr>
+          <w:b/>
+          <w:sz w:val="24"/>
+          <w:szCs w:val="24"/>
+          <w:lang w:val="en-US"/>
+        </w:rPr>
+        <w:t xml:space="preserve">$max_restarts_in_row_for_reset </w:t>
+      </w:r>
+      <w:r>
+        <w:rPr>
+          <w:sz w:val="24"/>
+          <w:szCs w:val="24"/>
+          <w:lang w:val="en-US"/>
+        </w:rPr>
+        <w:t xml:space="preserve">– </w:t>
+      </w:r>
+      <w:r>
+        <w:rPr>
+          <w:sz w:val="24"/>
+          <w:szCs w:val="24"/>
+          <w:lang w:val="en-US"/>
+        </w:rPr>
+        <w:t>The maximum number of restarts attempts before nox reset.</w:t>
       </w:r>
     </w:p>
     <w:p>
@@ -10459,15 +10596,74 @@
           <w:lang w:val="en-US"/>
         </w:rPr>
         <w:lastRenderedPageBreak/>
+        <w:t>$replays_if_dungeon_dont_load</w:t>
+      </w:r>
+      <w:r>
+        <w:rPr>
+          <w:sz w:val="24"/>
+          <w:szCs w:val="24"/>
+          <w:lang w:val="en-US"/>
+        </w:rPr>
+        <w:t xml:space="preserve"> – If Internet has gone during dungeon farming, when 1, then will replay last wave until captcha. When 0, then will try to open dungeons again. If the inventory is full, will switch to replays</w:t>
+      </w:r>
+      <w:r>
+        <w:rPr>
+          <w:sz w:val="24"/>
+          <w:szCs w:val="24"/>
+          <w:lang w:val="en-US"/>
+        </w:rPr>
+        <w:t xml:space="preserve"> </w:t>
+      </w:r>
+      <w:r>
+        <w:rPr>
+          <w:sz w:val="24"/>
+          <w:szCs w:val="24"/>
+          <w:lang w:val="en-US"/>
+        </w:rPr>
+        <w:t>no matter 0 or 1.</w:t>
+      </w:r>
+    </w:p>
+    <w:p>
+      <w:pPr>
+        <w:rPr>
+          <w:sz w:val="24"/>
+          <w:szCs w:val="24"/>
+          <w:lang w:val="en-US"/>
+        </w:rPr>
+      </w:pPr>
+      <w:r>
+        <w:rPr>
+          <w:b/>
+          <w:sz w:val="24"/>
+          <w:szCs w:val="24"/>
+          <w:lang w:val="en-US"/>
+        </w:rPr>
         <w:t xml:space="preserve">$log_CurrentBattleLength </w:t>
       </w:r>
       <w:r>
         <w:rPr>
-          <w:sz w:val="24"/>
-          <w:szCs w:val="24"/>
-          <w:lang w:val="en-US"/>
-        </w:rPr>
-        <w:t>- if 1, it will constantly log the duration of the battle. Used for testing.</w:t>
+          <w:b/>
+          <w:sz w:val="24"/>
+          <w:szCs w:val="24"/>
+          <w:lang w:val="en-US"/>
+        </w:rPr>
+        <w:t xml:space="preserve"> </w:t>
+      </w:r>
+      <w:r>
+        <w:rPr>
+          <w:sz w:val="24"/>
+          <w:szCs w:val="24"/>
+          <w:lang w:val="en-US"/>
+        </w:rPr>
+        <w:t xml:space="preserve">– </w:t>
+      </w:r>
+      <w:r>
+        <w:rPr>
+          <w:sz w:val="24"/>
+          <w:szCs w:val="24"/>
+          <w:lang w:val="en-US"/>
+        </w:rPr>
+        <w:t xml:space="preserve"> if 1, it will constantly log the duration of the battle. Used for testing.</w:t>
       </w:r>
     </w:p>
     <w:p>
@@ -10489,11 +10685,28 @@
       </w:r>
       <w:r>
         <w:rPr>
-          <w:sz w:val="24"/>
-          <w:szCs w:val="24"/>
-          <w:lang w:val="en-US"/>
-        </w:rPr>
-        <w:t>- if 1, then all settings will be displayed in the log at startup.</w:t>
+          <w:b/>
+          <w:sz w:val="24"/>
+          <w:szCs w:val="24"/>
+          <w:lang w:val="en-US"/>
+        </w:rPr>
+        <w:t xml:space="preserve"> </w:t>
+      </w:r>
+      <w:r>
+        <w:rPr>
+          <w:sz w:val="24"/>
+          <w:szCs w:val="24"/>
+          <w:lang w:val="en-US"/>
+        </w:rPr>
+        <w:t xml:space="preserve">– </w:t>
+      </w:r>
+      <w:r>
+        <w:rPr>
+          <w:sz w:val="24"/>
+          <w:szCs w:val="24"/>
+          <w:lang w:val="en-US"/>
+        </w:rPr>
+        <w:t xml:space="preserve"> if 1, then all settings will be displayed in the log at startup.</w:t>
       </w:r>
     </w:p>
     <w:p>
@@ -11971,7 +12184,7 @@
 </file>
 
 <file path=customXml/itemProps1.xml><?xml version="1.0" encoding="utf-8"?>
-<ds:datastoreItem xmlns:ds="http://schemas.openxmlformats.org/officeDocument/2006/customXml" ds:itemID="{3938986A-4EFB-470E-8C2E-843F5B00D86F}">
+<ds:datastoreItem xmlns:ds="http://schemas.openxmlformats.org/officeDocument/2006/customXml" ds:itemID="{4A2F811D-052E-47C0-AFA6-FEEFB07DD487}">
   <ds:schemaRefs>
     <ds:schemaRef ds:uri="http://schemas.openxmlformats.org/officeDocument/2006/bibliography"/>
   </ds:schemaRefs>

</xml_diff>

<commit_message>
turn off skipping with oranges when they are over
</commit_message>
<xml_diff>
--- a/gcAutobot_guide.docx
+++ b/gcAutobot_guide.docx
@@ -2398,15 +2398,7 @@
         <w:rPr>
           <w:lang w:val="en-US"/>
         </w:rPr>
-        <w:t xml:space="preserve"> I don’t know what to do if it appears</w:t>
-      </w:r>
-      <w:bookmarkStart w:id="3" w:name="_GoBack"/>
-      <w:bookmarkEnd w:id="3"/>
-      <w:r>
-        <w:rPr>
-          <w:lang w:val="en-US"/>
-        </w:rPr>
-        <w:t>.</w:t>
+        <w:t xml:space="preserve"> I don’t know what to do if it appears.</w:t>
       </w:r>
     </w:p>
     <w:p>
@@ -2542,8 +2534,8 @@
           <w:lang w:val="en-US"/>
         </w:rPr>
       </w:pPr>
-      <w:bookmarkStart w:id="4" w:name="Nox_setup"/>
-      <w:bookmarkEnd w:id="4"/>
+      <w:bookmarkStart w:id="3" w:name="Nox_setup"/>
+      <w:bookmarkEnd w:id="3"/>
       <w:r>
         <w:rPr>
           <w:sz w:val="36"/>
@@ -3849,8 +3841,8 @@
           <w:lang w:val="en-US"/>
         </w:rPr>
       </w:pPr>
-      <w:bookmarkStart w:id="5" w:name="Clicker_setup"/>
-      <w:bookmarkEnd w:id="5"/>
+      <w:bookmarkStart w:id="4" w:name="Clicker_setup"/>
+      <w:bookmarkEnd w:id="4"/>
       <w:r>
         <w:rPr>
           <w:sz w:val="36"/>
@@ -4149,8 +4141,8 @@
           <w:lang w:val="en-US" w:eastAsia="ru-RU"/>
         </w:rPr>
       </w:pPr>
-      <w:bookmarkStart w:id="6" w:name="Parameters_setup"/>
-      <w:bookmarkEnd w:id="6"/>
+      <w:bookmarkStart w:id="5" w:name="Parameters_setup"/>
+      <w:bookmarkEnd w:id="5"/>
       <w:r>
         <w:rPr>
           <w:sz w:val="36"/>
@@ -4168,8 +4160,8 @@
           <w:lang w:val="en-US" w:eastAsia="ru-RU"/>
         </w:rPr>
       </w:pPr>
-      <w:bookmarkStart w:id="7" w:name="Select_main_settings_file"/>
-      <w:bookmarkEnd w:id="7"/>
+      <w:bookmarkStart w:id="6" w:name="Select_main_settings_file"/>
+      <w:bookmarkEnd w:id="6"/>
       <w:r>
         <w:rPr>
           <w:noProof/>
@@ -4316,8 +4308,8 @@
           <w:lang w:val="en-US"/>
         </w:rPr>
       </w:pPr>
-      <w:bookmarkStart w:id="8" w:name="Window_name"/>
-      <w:bookmarkEnd w:id="8"/>
+      <w:bookmarkStart w:id="7" w:name="Window_name"/>
+      <w:bookmarkEnd w:id="7"/>
       <w:r>
         <w:rPr>
           <w:b/>
@@ -4571,8 +4563,8 @@
           <w:lang w:val="en-US"/>
         </w:rPr>
       </w:pPr>
-      <w:bookmarkStart w:id="9" w:name="Build_to_play"/>
-      <w:bookmarkEnd w:id="9"/>
+      <w:bookmarkStart w:id="8" w:name="Build_to_play"/>
+      <w:bookmarkEnd w:id="8"/>
       <w:r>
         <w:rPr>
           <w:b/>
@@ -4689,8 +4681,8 @@
           <w:lang w:val="en-US" w:eastAsia="ru-RU"/>
         </w:rPr>
       </w:pPr>
-      <w:bookmarkStart w:id="10" w:name="Customized_build_example"/>
-      <w:bookmarkEnd w:id="10"/>
+      <w:bookmarkStart w:id="9" w:name="Customized_build_example"/>
+      <w:bookmarkEnd w:id="9"/>
       <w:r>
         <w:rPr>
           <w:b/>
@@ -4773,14 +4765,85 @@
           <w:lang w:val="en-US"/>
         </w:rPr>
       </w:pPr>
-      <w:bookmarkStart w:id="11" w:name="Pw"/>
+      <w:bookmarkStart w:id="10" w:name="Pw"/>
+      <w:bookmarkEnd w:id="10"/>
+      <w:r>
+        <w:rPr>
+          <w:b/>
+          <w:lang w:val="en-US"/>
+        </w:rPr>
+        <w:t>Pw</w:t>
+      </w:r>
+      <w:r>
+        <w:rPr>
+          <w:lang w:val="en-US"/>
+        </w:rPr>
+        <w:t xml:space="preserve"> – </w:t>
+      </w:r>
+      <w:r>
+        <w:rPr>
+          <w:lang w:val="en-US"/>
+        </w:rPr>
+        <w:t>pure</w:t>
+      </w:r>
+      <w:r>
+        <w:rPr>
+          <w:lang w:val="en-US"/>
+        </w:rPr>
+        <w:t xml:space="preserve"> </w:t>
+      </w:r>
+      <w:r>
+        <w:rPr>
+          <w:lang w:val="en-US"/>
+        </w:rPr>
+        <w:t>wizard</w:t>
+      </w:r>
+      <w:r>
+        <w:rPr>
+          <w:lang w:val="en-US"/>
+        </w:rPr>
+        <w:t xml:space="preserve">. </w:t>
+      </w:r>
+      <w:r>
+        <w:rPr>
+          <w:lang w:val="en-US"/>
+        </w:rPr>
+        <w:t xml:space="preserve">It should be in the center, it is pressed when there are no clickable heroes, which have a few pixels left </w:t>
+      </w:r>
+      <w:r>
+        <w:rPr>
+          <w:lang w:val="en-US"/>
+        </w:rPr>
+        <w:t>for</w:t>
+      </w:r>
+      <w:r>
+        <w:rPr>
+          <w:lang w:val="en-US"/>
+        </w:rPr>
+        <w:t xml:space="preserve"> recovery</w:t>
+      </w:r>
+      <w:r>
+        <w:rPr>
+          <w:lang w:val="en-US"/>
+        </w:rPr>
+        <w:t>.</w:t>
+      </w:r>
+    </w:p>
+    <w:p>
+      <w:pPr>
+        <w:jc w:val="both"/>
+        <w:rPr>
+          <w:lang w:val="en-US"/>
+        </w:rPr>
+      </w:pPr>
+      <w:bookmarkStart w:id="11" w:name="Smith"/>
       <w:bookmarkEnd w:id="11"/>
       <w:r>
         <w:rPr>
           <w:b/>
           <w:lang w:val="en-US"/>
         </w:rPr>
-        <w:t>Pw</w:t>
+        <w:t>Smith</w:t>
       </w:r>
       <w:r>
         <w:rPr>
@@ -4792,159 +4855,88 @@
         <w:rPr>
           <w:lang w:val="en-US"/>
         </w:rPr>
-        <w:t>pure</w:t>
-      </w:r>
-      <w:r>
-        <w:rPr>
+        <w:t>it is pressed when there is not enough hp. It may not have time to</w:t>
+      </w:r>
+      <w:r>
+        <w:rPr>
+          <w:lang w:val="en-US"/>
+        </w:rPr>
+        <w:t xml:space="preserve"> press</w:t>
+      </w:r>
+      <w:r>
+        <w:rPr>
+          <w:lang w:val="en-US"/>
+        </w:rPr>
+        <w:t xml:space="preserve"> when </w:t>
+      </w:r>
+      <w:r>
+        <w:rPr>
+          <w:lang w:val="en-US"/>
+        </w:rPr>
+        <w:t>the damage is too fast</w:t>
+      </w:r>
+      <w:r>
+        <w:rPr>
+          <w:lang w:val="en-US"/>
+        </w:rPr>
+        <w:t>.</w:t>
+      </w:r>
+      <w:r>
+        <w:rPr>
+          <w:lang w:val="en-US"/>
+        </w:rPr>
+        <w:t xml:space="preserve"> There can be problem when the HP number is way too high, and the checked pixel is overlapped with that number.</w:t>
+      </w:r>
+    </w:p>
+    <w:p>
+      <w:pPr>
+        <w:jc w:val="both"/>
+        <w:rPr>
+          <w:lang w:val="en-US"/>
+        </w:rPr>
+      </w:pPr>
+      <w:bookmarkStart w:id="12" w:name="Orcband"/>
+      <w:bookmarkEnd w:id="12"/>
+      <w:r>
+        <w:rPr>
+          <w:b/>
+          <w:lang w:val="en-US"/>
+        </w:rPr>
+        <w:t>Orc</w:t>
+      </w:r>
+      <w:r>
+        <w:rPr>
+          <w:b/>
           <w:lang w:val="en-US"/>
         </w:rPr>
         <w:t xml:space="preserve"> </w:t>
       </w:r>
       <w:r>
         <w:rPr>
-          <w:lang w:val="en-US"/>
-        </w:rPr>
-        <w:t>wizard</w:t>
-      </w:r>
-      <w:r>
-        <w:rPr>
-          <w:lang w:val="en-US"/>
-        </w:rPr>
-        <w:t xml:space="preserve">. </w:t>
-      </w:r>
-      <w:r>
-        <w:rPr>
-          <w:lang w:val="en-US"/>
-        </w:rPr>
-        <w:t xml:space="preserve">It should be in the center, it is pressed when there are no clickable heroes, which have a few pixels left </w:t>
-      </w:r>
-      <w:r>
-        <w:rPr>
-          <w:lang w:val="en-US"/>
-        </w:rPr>
-        <w:t>for</w:t>
-      </w:r>
-      <w:r>
-        <w:rPr>
-          <w:lang w:val="en-US"/>
-        </w:rPr>
-        <w:t xml:space="preserve"> recovery</w:t>
-      </w:r>
-      <w:r>
-        <w:rPr>
-          <w:lang w:val="en-US"/>
-        </w:rPr>
-        <w:t>.</w:t>
-      </w:r>
-    </w:p>
-    <w:p>
-      <w:pPr>
-        <w:jc w:val="both"/>
-        <w:rPr>
-          <w:lang w:val="en-US"/>
-        </w:rPr>
-      </w:pPr>
-      <w:bookmarkStart w:id="12" w:name="Smith"/>
-      <w:bookmarkEnd w:id="12"/>
-      <w:r>
-        <w:rPr>
-          <w:b/>
-          <w:lang w:val="en-US"/>
-        </w:rPr>
-        <w:t>Smith</w:t>
-      </w:r>
-      <w:r>
-        <w:rPr>
-          <w:lang w:val="en-US"/>
-        </w:rPr>
-        <w:t xml:space="preserve"> – </w:t>
-      </w:r>
-      <w:r>
-        <w:rPr>
-          <w:lang w:val="en-US"/>
-        </w:rPr>
-        <w:t>it is pressed when there is not enough hp. It may not have time to</w:t>
-      </w:r>
-      <w:r>
-        <w:rPr>
-          <w:lang w:val="en-US"/>
-        </w:rPr>
-        <w:t xml:space="preserve"> press</w:t>
-      </w:r>
-      <w:r>
-        <w:rPr>
-          <w:lang w:val="en-US"/>
-        </w:rPr>
-        <w:t xml:space="preserve"> when </w:t>
-      </w:r>
-      <w:r>
-        <w:rPr>
-          <w:lang w:val="en-US"/>
-        </w:rPr>
-        <w:t>the damage is too fast</w:t>
-      </w:r>
-      <w:r>
-        <w:rPr>
-          <w:lang w:val="en-US"/>
-        </w:rPr>
-        <w:t>.</w:t>
-      </w:r>
-      <w:r>
-        <w:rPr>
-          <w:lang w:val="en-US"/>
-        </w:rPr>
-        <w:t xml:space="preserve"> There can be problem when the HP number is way too high, and the checked pixel is overlapped with that number.</w:t>
-      </w:r>
-    </w:p>
-    <w:p>
-      <w:pPr>
-        <w:jc w:val="both"/>
-        <w:rPr>
-          <w:lang w:val="en-US"/>
-        </w:rPr>
-      </w:pPr>
-      <w:bookmarkStart w:id="13" w:name="Orcband"/>
+          <w:b/>
+          <w:lang w:val="en-US"/>
+        </w:rPr>
+        <w:t>band</w:t>
+      </w:r>
+      <w:r>
+        <w:rPr>
+          <w:b/>
+          <w:lang w:val="en-US"/>
+        </w:rPr>
+        <w:t xml:space="preserve"> </w:t>
+      </w:r>
+      <w:r>
+        <w:t>и</w:t>
+      </w:r>
+      <w:r>
+        <w:rPr>
+          <w:b/>
+          <w:lang w:val="en-US"/>
+        </w:rPr>
+        <w:t xml:space="preserve"> </w:t>
+      </w:r>
+      <w:bookmarkStart w:id="13" w:name="Military_F"/>
       <w:bookmarkEnd w:id="13"/>
-      <w:r>
-        <w:rPr>
-          <w:b/>
-          <w:lang w:val="en-US"/>
-        </w:rPr>
-        <w:t>Orc</w:t>
-      </w:r>
-      <w:r>
-        <w:rPr>
-          <w:b/>
-          <w:lang w:val="en-US"/>
-        </w:rPr>
-        <w:t xml:space="preserve"> </w:t>
-      </w:r>
-      <w:r>
-        <w:rPr>
-          <w:b/>
-          <w:lang w:val="en-US"/>
-        </w:rPr>
-        <w:t>band</w:t>
-      </w:r>
-      <w:r>
-        <w:rPr>
-          <w:b/>
-          <w:lang w:val="en-US"/>
-        </w:rPr>
-        <w:t xml:space="preserve"> </w:t>
-      </w:r>
-      <w:r>
-        <w:t>и</w:t>
-      </w:r>
-      <w:r>
-        <w:rPr>
-          <w:b/>
-          <w:lang w:val="en-US"/>
-        </w:rPr>
-        <w:t xml:space="preserve"> </w:t>
-      </w:r>
-      <w:bookmarkStart w:id="14" w:name="Military_F"/>
-      <w:bookmarkEnd w:id="14"/>
       <w:r>
         <w:rPr>
           <w:b/>
@@ -5013,49 +5005,49 @@
           <w:lang w:val="en-US"/>
         </w:rPr>
       </w:pPr>
-      <w:bookmarkStart w:id="15" w:name="Chrono"/>
+      <w:bookmarkStart w:id="14" w:name="Chrono"/>
+      <w:bookmarkEnd w:id="14"/>
+      <w:r>
+        <w:rPr>
+          <w:b/>
+          <w:lang w:val="en-US"/>
+        </w:rPr>
+        <w:t>Chrono</w:t>
+      </w:r>
+      <w:r>
+        <w:rPr>
+          <w:lang w:val="en-US"/>
+        </w:rPr>
+        <w:t xml:space="preserve"> – </w:t>
+      </w:r>
+      <w:r>
+        <w:rPr>
+          <w:lang w:val="en-US"/>
+        </w:rPr>
+        <w:t xml:space="preserve">will be pressed first at the beginning of the </w:t>
+      </w:r>
+      <w:r>
+        <w:rPr>
+          <w:lang w:val="en-US"/>
+        </w:rPr>
+        <w:t>battle</w:t>
+      </w:r>
+      <w:r>
+        <w:rPr>
+          <w:lang w:val="en-US"/>
+        </w:rPr>
+        <w:t>.</w:t>
+      </w:r>
+    </w:p>
+    <w:p>
+      <w:pPr>
+        <w:jc w:val="both"/>
+        <w:rPr>
+          <w:lang w:val="en-US"/>
+        </w:rPr>
+      </w:pPr>
+      <w:bookmarkStart w:id="15" w:name="Clickable"/>
       <w:bookmarkEnd w:id="15"/>
-      <w:r>
-        <w:rPr>
-          <w:b/>
-          <w:lang w:val="en-US"/>
-        </w:rPr>
-        <w:t>Chrono</w:t>
-      </w:r>
-      <w:r>
-        <w:rPr>
-          <w:lang w:val="en-US"/>
-        </w:rPr>
-        <w:t xml:space="preserve"> – </w:t>
-      </w:r>
-      <w:r>
-        <w:rPr>
-          <w:lang w:val="en-US"/>
-        </w:rPr>
-        <w:t xml:space="preserve">will be pressed first at the beginning of the </w:t>
-      </w:r>
-      <w:r>
-        <w:rPr>
-          <w:lang w:val="en-US"/>
-        </w:rPr>
-        <w:t>battle</w:t>
-      </w:r>
-      <w:r>
-        <w:rPr>
-          <w:lang w:val="en-US"/>
-        </w:rPr>
-        <w:t>.</w:t>
-      </w:r>
-    </w:p>
-    <w:p>
-      <w:pPr>
-        <w:jc w:val="both"/>
-        <w:rPr>
-          <w:lang w:val="en-US"/>
-        </w:rPr>
-      </w:pPr>
-      <w:bookmarkStart w:id="16" w:name="Clickable"/>
-      <w:bookmarkEnd w:id="16"/>
       <w:r>
         <w:rPr>
           <w:b/>
@@ -5227,8 +5219,8 @@
           <w:lang w:val="en-US"/>
         </w:rPr>
       </w:pPr>
-      <w:bookmarkStart w:id="17" w:name="Farm_dungeon"/>
-      <w:bookmarkEnd w:id="17"/>
+      <w:bookmarkStart w:id="16" w:name="Farm_dungeon"/>
+      <w:bookmarkEnd w:id="16"/>
       <w:r>
         <w:rPr>
           <w:b/>
@@ -5456,8 +5448,8 @@
         </w:rPr>
         <w:t xml:space="preserve">- </w:t>
       </w:r>
-      <w:bookmarkStart w:id="18" w:name="Replays"/>
-      <w:bookmarkEnd w:id="18"/>
+      <w:bookmarkStart w:id="17" w:name="Replays"/>
+      <w:bookmarkEnd w:id="17"/>
       <w:r>
         <w:rPr>
           <w:lang w:val="en-US"/>
@@ -5571,46 +5563,141 @@
           <w:lang w:val="en-US"/>
         </w:rPr>
       </w:pPr>
-      <w:bookmarkStart w:id="19" w:name="Skip_waves"/>
+      <w:bookmarkStart w:id="18" w:name="Skip_waves"/>
+      <w:bookmarkEnd w:id="18"/>
+      <w:r>
+        <w:rPr>
+          <w:b/>
+          <w:lang w:val="en-US"/>
+        </w:rPr>
+        <w:t>Skip</w:t>
+      </w:r>
+      <w:r>
+        <w:rPr>
+          <w:b/>
+          <w:lang w:val="en-US"/>
+        </w:rPr>
+        <w:t xml:space="preserve"> </w:t>
+      </w:r>
+      <w:r>
+        <w:rPr>
+          <w:b/>
+          <w:lang w:val="en-US"/>
+        </w:rPr>
+        <w:t>waves</w:t>
+      </w:r>
+      <w:r>
+        <w:rPr>
+          <w:lang w:val="en-US"/>
+        </w:rPr>
+        <w:t xml:space="preserve"> – </w:t>
+      </w:r>
+      <w:r>
+        <w:rPr>
+          <w:lang w:val="en-US"/>
+        </w:rPr>
+        <w:t>skip the waves obviously</w:t>
+      </w:r>
+      <w:r>
+        <w:rPr>
+          <w:lang w:val="en-US"/>
+        </w:rPr>
+        <w:t>.</w:t>
+      </w:r>
+      <w:r>
+        <w:rPr>
+          <w:lang w:val="en-US"/>
+        </w:rPr>
+        <w:t xml:space="preserve"> If you are not skipping with oranges, the script will look on the white number of crystals to see if there are 30 crystals. To determine it, it just </w:t>
+      </w:r>
+      <w:r>
+        <w:rPr>
+          <w:lang w:val="en-US"/>
+        </w:rPr>
+        <w:t>looks on</w:t>
+      </w:r>
+      <w:bookmarkStart w:id="19" w:name="_GoBack"/>
       <w:bookmarkEnd w:id="19"/>
       <w:r>
         <w:rPr>
-          <w:b/>
-          <w:lang w:val="en-US"/>
-        </w:rPr>
-        <w:t>Skip</w:t>
-      </w:r>
-      <w:r>
-        <w:rPr>
-          <w:b/>
-          <w:lang w:val="en-US"/>
-        </w:rPr>
-        <w:t xml:space="preserve"> </w:t>
-      </w:r>
-      <w:r>
-        <w:rPr>
-          <w:b/>
-          <w:lang w:val="en-US"/>
-        </w:rPr>
-        <w:t>waves</w:t>
-      </w:r>
-      <w:r>
-        <w:rPr>
-          <w:lang w:val="en-US"/>
-        </w:rPr>
-        <w:t xml:space="preserve"> – </w:t>
-      </w:r>
-      <w:r>
-        <w:rPr>
-          <w:lang w:val="en-US"/>
-        </w:rPr>
-        <w:t>skip the waves obviously</w:t>
-      </w:r>
-      <w:r>
-        <w:rPr>
-          <w:lang w:val="en-US"/>
-        </w:rPr>
-        <w:t>.</w:t>
+          <w:lang w:val="en-US"/>
+        </w:rPr>
+        <w:t xml:space="preserve"> the width of white number of crystals. If you have 1-9 crystals, it thinks you have 0</w:t>
+      </w:r>
+      <w:r>
+        <w:rPr>
+          <w:lang w:val="en-US"/>
+        </w:rPr>
+        <w:t xml:space="preserve"> (minimal possible)</w:t>
+      </w:r>
+      <w:r>
+        <w:rPr>
+          <w:lang w:val="en-US"/>
+        </w:rPr>
+        <w:t>, 10-19 =&gt; 10, and if you have more, and the number does not contain 1 inside itself</w:t>
+      </w:r>
+      <w:r>
+        <w:rPr>
+          <w:lang w:val="en-US"/>
+        </w:rPr>
+        <w:t xml:space="preserve"> (because 21 and 12 have same width, and clicker chooses minimal possible, i.e. 10)</w:t>
+      </w:r>
+      <w:r>
+        <w:rPr>
+          <w:lang w:val="en-US"/>
+        </w:rPr>
+        <w:t>, then it will look on the first number to determine if it is 2 or not</w:t>
+      </w:r>
+      <w:r>
+        <w:rPr>
+          <w:lang w:val="en-US"/>
+        </w:rPr>
+        <w:t>. If first number is 2, then you have 20 at least, otherwise you have 30, and clicker will skip</w:t>
+      </w:r>
+      <w:r>
+        <w:rPr>
+          <w:lang w:val="en-US"/>
+        </w:rPr>
+        <w:t xml:space="preserve">. So, </w:t>
+      </w:r>
+    </w:p>
+    <w:p>
+      <w:pPr>
+        <w:jc w:val="both"/>
+        <w:rPr>
+          <w:u w:val="single"/>
+          <w:lang w:val="en-US"/>
+        </w:rPr>
+      </w:pPr>
+      <w:r>
+        <w:rPr>
+          <w:b/>
+          <w:sz w:val="32"/>
+          <w:szCs w:val="32"/>
+          <w:u w:val="single"/>
+          <w:lang w:val="en-US"/>
+        </w:rPr>
+        <w:t xml:space="preserve">the clicker WILL NOT skip when you have </w:t>
+      </w:r>
+      <w:r>
+        <w:rPr>
+          <w:b/>
+          <w:sz w:val="32"/>
+          <w:szCs w:val="32"/>
+          <w:u w:val="single"/>
+          <w:lang w:val="en-US"/>
+        </w:rPr>
+        <w:t>29-</w:t>
+      </w:r>
+      <w:r>
+        <w:rPr>
+          <w:b/>
+          <w:sz w:val="32"/>
+          <w:szCs w:val="32"/>
+          <w:u w:val="single"/>
+          <w:lang w:val="en-US"/>
+        </w:rPr>
+        <w:t xml:space="preserve">, 31, 41, 51… crystals. </w:t>
       </w:r>
     </w:p>
     <w:p>
@@ -5729,7 +5816,19 @@
         <w:rPr>
           <w:lang w:val="en-US"/>
         </w:rPr>
-        <w:t xml:space="preserve"> - skip with oranges. It will always skip, no matter what. If the oranges are over, every wave will enter the store, so it is important to control so that they do not end. </w:t>
+        <w:t xml:space="preserve"> - skip with oranges. It will always skip, no matter what. If the oranges are over,</w:t>
+      </w:r>
+      <w:r>
+        <w:rPr>
+          <w:lang w:val="en-US"/>
+        </w:rPr>
+        <w:t xml:space="preserve"> the store will open once and script will disable skipping with oranges</w:t>
+      </w:r>
+      <w:r>
+        <w:rPr>
+          <w:lang w:val="en-US"/>
+        </w:rPr>
+        <w:t xml:space="preserve">. </w:t>
       </w:r>
       <w:r>
         <w:rPr>
@@ -6055,7 +6154,6 @@
           <w:b/>
           <w:lang w:val="en-US"/>
         </w:rPr>
-        <w:lastRenderedPageBreak/>
         <w:t>Background</w:t>
       </w:r>
       <w:r>
@@ -6500,6 +6598,7 @@
           <w:noProof/>
           <w:lang w:eastAsia="ru-RU"/>
         </w:rPr>
+        <w:lastRenderedPageBreak/>
         <w:drawing>
           <wp:inline distT="0" distB="0" distL="0" distR="0" wp14:anchorId="5ED90F47" wp14:editId="482C09CF">
             <wp:extent cx="1695687" cy="1200318"/>
@@ -6676,7 +6775,6 @@
         <w:rPr>
           <w:lang w:val="en-US"/>
         </w:rPr>
-        <w:lastRenderedPageBreak/>
         <w:t>Specify the maximum chance at which the clicker will make an attempt for each number of the</w:t>
       </w:r>
       <w:r>
@@ -7229,7 +7327,18 @@
           <w:u w:val="single"/>
           <w:lang w:val="en-US"/>
         </w:rPr>
-        <w:t>s algorithm</w:t>
+        <w:t xml:space="preserve">s </w:t>
+      </w:r>
+      <w:r>
+        <w:rPr>
+          <w:i/>
+          <w:sz w:val="24"/>
+          <w:szCs w:val="24"/>
+          <w:u w:val="single"/>
+          <w:lang w:val="en-US"/>
+        </w:rPr>
+        <w:lastRenderedPageBreak/>
+        <w:t>algorithm</w:t>
       </w:r>
       <w:r>
         <w:rPr>
@@ -7433,7 +7542,6 @@
           <w:b/>
           <w:lang w:val="en-US"/>
         </w:rPr>
-        <w:lastRenderedPageBreak/>
         <w:t>Death</w:t>
       </w:r>
       <w:r>
@@ -8019,6 +8127,7 @@
           <w:noProof/>
           <w:lang w:eastAsia="ru-RU"/>
         </w:rPr>
+        <w:lastRenderedPageBreak/>
         <w:drawing>
           <wp:inline distT="0" distB="0" distL="0" distR="0" wp14:anchorId="3F4ED5A8" wp14:editId="4E6765D9">
             <wp:extent cx="1629002" cy="2210108"/>
@@ -8075,7 +8184,6 @@
           <w:b/>
           <w:lang w:val="en-US"/>
         </w:rPr>
-        <w:lastRenderedPageBreak/>
         <w:t>Screenshot</w:t>
       </w:r>
       <w:r>
@@ -8868,6 +8976,7 @@
           <w:b/>
           <w:lang w:val="en-US"/>
         </w:rPr>
+        <w:lastRenderedPageBreak/>
         <w:t>Gift</w:t>
       </w:r>
       <w:r>
@@ -8934,7 +9043,6 @@
           <w:noProof/>
           <w:lang w:eastAsia="ru-RU"/>
         </w:rPr>
-        <w:lastRenderedPageBreak/>
         <w:drawing>
           <wp:inline distT="0" distB="0" distL="0" distR="0" wp14:anchorId="1D8A01FE" wp14:editId="527B2BFD">
             <wp:extent cx="4397072" cy="2730311"/>
@@ -12196,7 +12304,7 @@
 </file>
 
 <file path=customXml/itemProps1.xml><?xml version="1.0" encoding="utf-8"?>
-<ds:datastoreItem xmlns:ds="http://schemas.openxmlformats.org/officeDocument/2006/customXml" ds:itemID="{C3359F4C-30F3-44B1-82E7-B594678E4D93}">
+<ds:datastoreItem xmlns:ds="http://schemas.openxmlformats.org/officeDocument/2006/customXml" ds:itemID="{0E909BE9-E3E1-4505-8A29-E462B85D4844}">
   <ds:schemaRefs>
     <ds:schemaRef ds:uri="http://schemas.openxmlformats.org/officeDocument/2006/bibliography"/>
   </ds:schemaRefs>

</xml_diff>

<commit_message>
fixed bugs with tower upgrading, manual update
</commit_message>
<xml_diff>
--- a/gcAutobot_guide.docx
+++ b/gcAutobot_guide.docx
@@ -392,6 +392,7 @@
       <w:pPr>
         <w:spacing w:after="0" w:line="240" w:lineRule="auto"/>
         <w:rPr>
+          <w:rStyle w:val="a3"/>
           <w:lang w:val="en-US"/>
         </w:rPr>
       </w:pPr>
@@ -408,12 +409,73 @@
         <w:t>-</w:t>
       </w:r>
       <w:hyperlink w:anchor="Farm_dungeon" w:history="1">
+        <w:r>
+          <w:rPr>
+            <w:rStyle w:val="a3"/>
+            <w:b/>
+            <w:lang w:val="en-US"/>
+          </w:rPr>
+          <w:t>Farm dungeon</w:t>
+        </w:r>
+      </w:hyperlink>
+    </w:p>
+    <w:p>
+      <w:pPr>
+        <w:spacing w:after="0" w:line="240" w:lineRule="auto"/>
+        <w:rPr>
+          <w:lang w:val="en-US"/>
+        </w:rPr>
+      </w:pPr>
+      <w:r>
+        <w:rPr>
+          <w:lang w:val="en-US"/>
+        </w:rPr>
+        <w:tab/>
+      </w:r>
+      <w:r>
+        <w:rPr>
+          <w:lang w:val="en-US"/>
+        </w:rPr>
+        <w:tab/>
+        <w:t>-</w:t>
+      </w:r>
+      <w:hyperlink w:anchor="Cast_on_boss" w:history="1">
         <w:r>
           <w:rPr>
             <w:rStyle w:val="a3"/>
             <w:lang w:val="en-US"/>
           </w:rPr>
-          <w:t>Farm dungeon</w:t>
+          <w:t>Cast on boss</w:t>
+        </w:r>
+      </w:hyperlink>
+    </w:p>
+    <w:p>
+      <w:pPr>
+        <w:spacing w:after="0" w:line="240" w:lineRule="auto"/>
+        <w:rPr>
+          <w:lang w:val="en-US"/>
+        </w:rPr>
+      </w:pPr>
+      <w:r>
+        <w:rPr>
+          <w:lang w:val="en-US"/>
+        </w:rPr>
+        <w:tab/>
+      </w:r>
+      <w:r>
+        <w:rPr>
+          <w:lang w:val="en-US"/>
+        </w:rPr>
+        <w:tab/>
+        <w:t>-</w:t>
+      </w:r>
+      <w:hyperlink w:anchor="make_replays_if_dungeon_doesnt_load" w:history="1">
+        <w:r>
+          <w:rPr>
+            <w:rStyle w:val="a3"/>
+            <w:lang w:val="en-US"/>
+          </w:rPr>
+          <w:t>Make replays if dungeon doesn’t load</w:t>
         </w:r>
       </w:hyperlink>
     </w:p>
@@ -530,6 +592,8 @@
       <w:pPr>
         <w:spacing w:after="0" w:line="240" w:lineRule="auto"/>
         <w:rPr>
+          <w:rStyle w:val="a3"/>
+          <w:b/>
           <w:lang w:val="en-US"/>
         </w:rPr>
       </w:pPr>
@@ -548,6 +612,107 @@
             <w:lang w:val="en-US"/>
           </w:rPr>
           <w:t>AB mode</w:t>
+        </w:r>
+      </w:hyperlink>
+    </w:p>
+    <w:p>
+      <w:pPr>
+        <w:spacing w:after="0" w:line="240" w:lineRule="auto"/>
+        <w:rPr>
+          <w:lang w:val="en-US"/>
+        </w:rPr>
+      </w:pPr>
+      <w:r>
+        <w:rPr>
+          <w:lang w:val="en-US"/>
+        </w:rPr>
+        <w:tab/>
+      </w:r>
+      <w:r>
+        <w:rPr>
+          <w:lang w:val="en-US"/>
+        </w:rPr>
+        <w:tab/>
+        <w:t>-</w:t>
+      </w:r>
+      <w:hyperlink w:anchor="AB_with_skips" w:history="1">
+        <w:r>
+          <w:rPr>
+            <w:rStyle w:val="a3"/>
+            <w:lang w:val="en-US"/>
+          </w:rPr>
+          <w:t>AB with skips</w:t>
+        </w:r>
+      </w:hyperlink>
+    </w:p>
+    <w:p>
+      <w:pPr>
+        <w:spacing w:after="0" w:line="240" w:lineRule="auto"/>
+        <w:rPr>
+          <w:lang w:val="en-US"/>
+        </w:rPr>
+      </w:pPr>
+      <w:r>
+        <w:rPr>
+          <w:lang w:val="en-US"/>
+        </w:rPr>
+        <w:tab/>
+      </w:r>
+      <w:r>
+        <w:rPr>
+          <w:lang w:val="en-US"/>
+        </w:rPr>
+        <w:tab/>
+      </w:r>
+      <w:r>
+        <w:rPr>
+          <w:lang w:val="en-US"/>
+        </w:rPr>
+        <w:tab/>
+      </w:r>
+      <w:r>
+        <w:rPr>
+          <w:lang w:val="en-US"/>
+        </w:rPr>
+        <w:t>-</w:t>
+      </w:r>
+      <w:hyperlink w:anchor="Manual_waving_on_skips" w:history="1">
+        <w:r>
+          <w:rPr>
+            <w:rStyle w:val="a3"/>
+            <w:lang w:val="en-US"/>
+          </w:rPr>
+          <w:t>Manual waving on skips</w:t>
+        </w:r>
+      </w:hyperlink>
+    </w:p>
+    <w:p>
+      <w:pPr>
+        <w:spacing w:after="0" w:line="240" w:lineRule="auto"/>
+        <w:rPr>
+          <w:lang w:val="en-US"/>
+        </w:rPr>
+      </w:pPr>
+      <w:r>
+        <w:rPr>
+          <w:lang w:val="en-US"/>
+        </w:rPr>
+        <w:tab/>
+      </w:r>
+      <w:r>
+        <w:rPr>
+          <w:lang w:val="en-US"/>
+        </w:rPr>
+        <w:tab/>
+        <w:t>-</w:t>
+      </w:r>
+      <w:hyperlink w:anchor="AB_wave_canceling" w:history="1">
+        <w:r>
+          <w:rPr>
+            <w:rStyle w:val="a3"/>
+            <w:lang w:val="en-US"/>
+          </w:rPr>
+          <w:t>AB (wave canceling)</w:t>
         </w:r>
       </w:hyperlink>
     </w:p>
@@ -1398,9 +1563,8 @@
           <w:noProof/>
           <w:lang w:eastAsia="ru-RU"/>
         </w:rPr>
-        <w:lastRenderedPageBreak/>
         <w:drawing>
-          <wp:inline distT="0" distB="0" distL="0" distR="0" wp14:anchorId="24F78C0C" wp14:editId="47C467E6">
+          <wp:inline distT="0" distB="0" distL="0" distR="0" wp14:anchorId="5437530C" wp14:editId="6979E912">
             <wp:extent cx="2142857" cy="2142857"/>
             <wp:effectExtent l="0" t="0" r="0" b="0"/>
             <wp:docPr id="13" name="Рисунок 13"/>
@@ -1542,7 +1706,7 @@
           <w:lang w:eastAsia="ru-RU"/>
         </w:rPr>
         <w:drawing>
-          <wp:inline distT="0" distB="0" distL="0" distR="0" wp14:anchorId="030E8CC6" wp14:editId="5860791D">
+          <wp:inline distT="0" distB="0" distL="0" distR="0" wp14:anchorId="04EF3F18" wp14:editId="6954303E">
             <wp:extent cx="1057423" cy="114316"/>
             <wp:effectExtent l="0" t="0" r="9525" b="0"/>
             <wp:docPr id="12" name="Рисунок 12"/>
@@ -1958,7 +2122,7 @@
           <w:lang w:eastAsia="ru-RU"/>
         </w:rPr>
         <w:drawing>
-          <wp:inline distT="0" distB="0" distL="0" distR="0" wp14:anchorId="7A7B0B5F" wp14:editId="5D703173">
+          <wp:inline distT="0" distB="0" distL="0" distR="0" wp14:anchorId="5DCBA106" wp14:editId="67ED4F99">
             <wp:extent cx="1409897" cy="2000529"/>
             <wp:effectExtent l="0" t="0" r="0" b="0"/>
             <wp:docPr id="14" name="Рисунок 14"/>
@@ -2019,7 +2183,7 @@
           <w:lang w:eastAsia="ru-RU"/>
         </w:rPr>
         <w:drawing>
-          <wp:inline distT="0" distB="0" distL="0" distR="0" wp14:anchorId="10577F59" wp14:editId="7EEB78B0">
+          <wp:inline distT="0" distB="0" distL="0" distR="0" wp14:anchorId="16139A6B" wp14:editId="0917BBB0">
             <wp:extent cx="2133898" cy="428685"/>
             <wp:effectExtent l="0" t="0" r="0" b="9525"/>
             <wp:docPr id="18" name="Рисунок 18"/>
@@ -2468,7 +2632,7 @@
           <w:lang w:eastAsia="ru-RU"/>
         </w:rPr>
         <w:drawing>
-          <wp:inline distT="0" distB="0" distL="0" distR="0" wp14:anchorId="76250335" wp14:editId="04F90623">
+          <wp:inline distT="0" distB="0" distL="0" distR="0" wp14:anchorId="6E8806FB" wp14:editId="7380C64A">
             <wp:extent cx="5940425" cy="1093789"/>
             <wp:effectExtent l="0" t="0" r="3175" b="0"/>
             <wp:docPr id="17" name="Рисунок 17"/>
@@ -2640,7 +2804,7 @@
           <w:lang w:eastAsia="ru-RU"/>
         </w:rPr>
         <w:drawing>
-          <wp:inline distT="0" distB="0" distL="0" distR="0" wp14:anchorId="1E778DC2" wp14:editId="6B8604CB">
+          <wp:inline distT="0" distB="0" distL="0" distR="0" wp14:anchorId="2E43EF82" wp14:editId="7F4813FB">
             <wp:extent cx="5868219" cy="3334215"/>
             <wp:effectExtent l="0" t="0" r="0" b="0"/>
             <wp:docPr id="10" name="Рисунок 10"/>
@@ -2715,7 +2879,7 @@
           <w:lang w:eastAsia="ru-RU"/>
         </w:rPr>
         <w:drawing>
-          <wp:inline distT="0" distB="0" distL="0" distR="0">
+          <wp:inline distT="0" distB="0" distL="0" distR="0" wp14:anchorId="0B338883" wp14:editId="5308B486">
             <wp:extent cx="5939790" cy="5057140"/>
             <wp:effectExtent l="0" t="0" r="3810" b="0"/>
             <wp:docPr id="38" name="Рисунок 38"/>
@@ -2784,7 +2948,7 @@
           <w:lang w:eastAsia="ru-RU"/>
         </w:rPr>
         <w:drawing>
-          <wp:inline distT="0" distB="0" distL="0" distR="0" wp14:anchorId="30FFB930" wp14:editId="368413C9">
+          <wp:inline distT="0" distB="0" distL="0" distR="0" wp14:anchorId="10025598" wp14:editId="449A64B0">
             <wp:extent cx="356907" cy="3244132"/>
             <wp:effectExtent l="0" t="0" r="5080" b="0"/>
             <wp:docPr id="8" name="Рисунок 8"/>
@@ -2852,7 +3016,7 @@
           <w:lang w:eastAsia="ru-RU"/>
         </w:rPr>
         <w:drawing>
-          <wp:inline distT="0" distB="0" distL="0" distR="0" wp14:anchorId="4BA62F25" wp14:editId="53D8297B">
+          <wp:inline distT="0" distB="0" distL="0" distR="0" wp14:anchorId="72157DD0" wp14:editId="3D889883">
             <wp:extent cx="2657846" cy="1066949"/>
             <wp:effectExtent l="0" t="0" r="9525" b="0"/>
             <wp:docPr id="22" name="Рисунок 22"/>
@@ -2933,7 +3097,7 @@
           <w:lang w:eastAsia="ru-RU"/>
         </w:rPr>
         <w:drawing>
-          <wp:inline distT="0" distB="0" distL="0" distR="0" wp14:anchorId="7807570C" wp14:editId="33DFD007">
+          <wp:inline distT="0" distB="0" distL="0" distR="0" wp14:anchorId="3C4FAE7C" wp14:editId="57E59D2B">
             <wp:extent cx="5896798" cy="4915586"/>
             <wp:effectExtent l="0" t="0" r="8890" b="0"/>
             <wp:docPr id="7" name="Рисунок 7"/>
@@ -3016,10 +3180,11 @@
       </w:pPr>
       <w:r>
         <w:rPr>
-          <w:lang w:val="en-US"/>
+          <w:noProof/>
+          <w:lang w:eastAsia="ru-RU"/>
         </w:rPr>
         <w:drawing>
-          <wp:inline distT="0" distB="0" distL="0" distR="0" wp14:anchorId="626932B7" wp14:editId="04FC2696">
+          <wp:inline distT="0" distB="0" distL="0" distR="0" wp14:anchorId="1ECB5776" wp14:editId="79E6FF5D">
             <wp:extent cx="5940425" cy="4861964"/>
             <wp:effectExtent l="0" t="0" r="3175" b="0"/>
             <wp:docPr id="52" name="Рисунок 52"/>
@@ -3132,10 +3297,11 @@
       </w:r>
       <w:r>
         <w:rPr>
-          <w:lang w:val="en-US"/>
+          <w:noProof/>
+          <w:lang w:eastAsia="ru-RU"/>
         </w:rPr>
         <w:drawing>
-          <wp:inline distT="0" distB="0" distL="0" distR="0" wp14:anchorId="370C0083" wp14:editId="59E33BCD">
+          <wp:inline distT="0" distB="0" distL="0" distR="0" wp14:anchorId="2DDF8726" wp14:editId="73509A16">
             <wp:extent cx="285790" cy="257211"/>
             <wp:effectExtent l="0" t="0" r="0" b="9525"/>
             <wp:docPr id="57" name="Рисунок 57"/>
@@ -3242,7 +3408,7 @@
           <w:lang w:eastAsia="ru-RU"/>
         </w:rPr>
         <w:drawing>
-          <wp:inline distT="0" distB="0" distL="0" distR="0">
+          <wp:inline distT="0" distB="0" distL="0" distR="0" wp14:anchorId="763443A9" wp14:editId="4E14AC65">
             <wp:extent cx="3490595" cy="3824605"/>
             <wp:effectExtent l="0" t="0" r="0" b="4445"/>
             <wp:docPr id="61" name="Рисунок 61"/>
@@ -3403,8 +3569,6 @@
           <w:lang w:val="en-US"/>
         </w:rPr>
       </w:pPr>
-      <w:bookmarkStart w:id="5" w:name="_GoBack"/>
-      <w:bookmarkEnd w:id="5"/>
       <w:r>
         <w:rPr>
           <w:lang w:val="en-US"/>
@@ -3476,7 +3640,7 @@
           <w:lang w:eastAsia="ru-RU"/>
         </w:rPr>
         <w:drawing>
-          <wp:inline distT="0" distB="0" distL="0" distR="0" wp14:anchorId="0038F748" wp14:editId="73870E11">
+          <wp:inline distT="0" distB="0" distL="0" distR="0" wp14:anchorId="0A267E3B" wp14:editId="01C54141">
             <wp:extent cx="2520564" cy="959866"/>
             <wp:effectExtent l="0" t="0" r="0" b="0"/>
             <wp:docPr id="36" name="Рисунок 36"/>
@@ -3591,7 +3755,7 @@
           <w:lang w:eastAsia="ru-RU"/>
         </w:rPr>
         <w:drawing>
-          <wp:inline distT="0" distB="0" distL="0" distR="0" wp14:anchorId="51FCBF5E" wp14:editId="68464F2A">
+          <wp:inline distT="0" distB="0" distL="0" distR="0" wp14:anchorId="07650759" wp14:editId="49D7A5AB">
             <wp:extent cx="2043485" cy="702701"/>
             <wp:effectExtent l="0" t="0" r="0" b="2540"/>
             <wp:docPr id="26" name="Рисунок 26"/>
@@ -3654,7 +3818,7 @@
           <w:lang w:eastAsia="ru-RU"/>
         </w:rPr>
         <w:drawing>
-          <wp:inline distT="0" distB="0" distL="0" distR="0" wp14:anchorId="2A24642A" wp14:editId="5123604B">
+          <wp:inline distT="0" distB="0" distL="0" distR="0" wp14:anchorId="70FB74C4" wp14:editId="79BB6415">
             <wp:extent cx="3077210" cy="1693545"/>
             <wp:effectExtent l="0" t="0" r="8890" b="1905"/>
             <wp:docPr id="41" name="Рисунок 41"/>
@@ -3716,7 +3880,7 @@
           <w:lang w:eastAsia="ru-RU"/>
         </w:rPr>
         <w:drawing>
-          <wp:inline distT="0" distB="0" distL="0" distR="0">
+          <wp:inline distT="0" distB="0" distL="0" distR="0" wp14:anchorId="24FB7497" wp14:editId="5DB47B2D">
             <wp:extent cx="3324225" cy="1343025"/>
             <wp:effectExtent l="0" t="0" r="9525" b="9525"/>
             <wp:docPr id="45" name="Рисунок 45"/>
@@ -3813,7 +3977,7 @@
           <w:lang w:eastAsia="ru-RU"/>
         </w:rPr>
         <w:drawing>
-          <wp:inline distT="0" distB="0" distL="0" distR="0" wp14:anchorId="684D856A" wp14:editId="010412E5">
+          <wp:inline distT="0" distB="0" distL="0" distR="0" wp14:anchorId="6FE661A2" wp14:editId="743C8074">
             <wp:extent cx="888772" cy="850790"/>
             <wp:effectExtent l="0" t="0" r="6985" b="6985"/>
             <wp:docPr id="19" name="Рисунок 19"/>
@@ -3875,7 +4039,7 @@
           <w:lang w:eastAsia="ru-RU"/>
         </w:rPr>
         <w:drawing>
-          <wp:inline distT="0" distB="0" distL="0" distR="0" wp14:anchorId="14559770" wp14:editId="329F58AA">
+          <wp:inline distT="0" distB="0" distL="0" distR="0" wp14:anchorId="5018E50A" wp14:editId="6617970F">
             <wp:extent cx="859529" cy="866692"/>
             <wp:effectExtent l="0" t="0" r="0" b="0"/>
             <wp:docPr id="42" name="Рисунок 42"/>
@@ -3989,7 +4153,7 @@
           <w:lang w:eastAsia="ru-RU"/>
         </w:rPr>
         <w:drawing>
-          <wp:inline distT="0" distB="0" distL="0" distR="0" wp14:anchorId="133F94EC" wp14:editId="18657D1A">
+          <wp:inline distT="0" distB="0" distL="0" distR="0" wp14:anchorId="320AFFE7" wp14:editId="6B081882">
             <wp:extent cx="1838582" cy="1276528"/>
             <wp:effectExtent l="0" t="0" r="9525" b="0"/>
             <wp:docPr id="1" name="Рисунок 1"/>
@@ -4057,7 +4221,7 @@
           <w:lang w:eastAsia="ru-RU"/>
         </w:rPr>
         <w:drawing>
-          <wp:inline distT="0" distB="0" distL="0" distR="0" wp14:anchorId="7E33C0D3" wp14:editId="02CBC5DD">
+          <wp:inline distT="0" distB="0" distL="0" distR="0" wp14:anchorId="30A11A08" wp14:editId="2F70607A">
             <wp:extent cx="5940425" cy="697106"/>
             <wp:effectExtent l="0" t="0" r="3175" b="8255"/>
             <wp:docPr id="20" name="Рисунок 20"/>
@@ -4190,8 +4354,8 @@
           <w:lang w:val="en-US"/>
         </w:rPr>
       </w:pPr>
-      <w:bookmarkStart w:id="6" w:name="Clicker_setup"/>
-      <w:bookmarkEnd w:id="6"/>
+      <w:bookmarkStart w:id="5" w:name="Clicker_setup"/>
+      <w:bookmarkEnd w:id="5"/>
       <w:r>
         <w:rPr>
           <w:sz w:val="36"/>
@@ -4239,7 +4403,7 @@
           <w:lang w:eastAsia="ru-RU"/>
         </w:rPr>
         <w:drawing>
-          <wp:inline distT="0" distB="0" distL="0" distR="0">
+          <wp:inline distT="0" distB="0" distL="0" distR="0" wp14:anchorId="0531EB4F" wp14:editId="671CF802">
             <wp:extent cx="1415415" cy="1630045"/>
             <wp:effectExtent l="0" t="0" r="0" b="8255"/>
             <wp:docPr id="60" name="Рисунок 60"/>
@@ -4353,7 +4517,7 @@
           <w:lang w:eastAsia="ru-RU"/>
         </w:rPr>
         <w:drawing>
-          <wp:inline distT="0" distB="0" distL="0" distR="0" wp14:anchorId="4D5190AB" wp14:editId="4D27D3DA">
+          <wp:inline distT="0" distB="0" distL="0" distR="0" wp14:anchorId="5D635B69" wp14:editId="47B6C08F">
             <wp:extent cx="3019846" cy="1352739"/>
             <wp:effectExtent l="0" t="0" r="0" b="0"/>
             <wp:docPr id="21" name="Рисунок 21"/>
@@ -4518,8 +4682,8 @@
           <w:lang w:val="en-US" w:eastAsia="ru-RU"/>
         </w:rPr>
       </w:pPr>
-      <w:bookmarkStart w:id="7" w:name="Parameters_setup"/>
-      <w:bookmarkEnd w:id="7"/>
+      <w:bookmarkStart w:id="6" w:name="Parameters_setup"/>
+      <w:bookmarkEnd w:id="6"/>
       <w:r>
         <w:rPr>
           <w:sz w:val="36"/>
@@ -4537,8 +4701,8 @@
           <w:lang w:val="en-US" w:eastAsia="ru-RU"/>
         </w:rPr>
       </w:pPr>
-      <w:bookmarkStart w:id="8" w:name="Select_main_settings_file"/>
-      <w:bookmarkEnd w:id="8"/>
+      <w:bookmarkStart w:id="7" w:name="Select_main_settings_file"/>
+      <w:bookmarkEnd w:id="7"/>
       <w:r>
         <w:rPr>
           <w:noProof/>
@@ -4617,7 +4781,7 @@
           <w:lang w:eastAsia="ru-RU"/>
         </w:rPr>
         <w:drawing>
-          <wp:inline distT="0" distB="0" distL="0" distR="0" wp14:anchorId="5E210F83" wp14:editId="355CFE17">
+          <wp:inline distT="0" distB="0" distL="0" distR="0" wp14:anchorId="4905F9A0" wp14:editId="05465A80">
             <wp:extent cx="2181529" cy="514422"/>
             <wp:effectExtent l="19050" t="19050" r="9525" b="19050"/>
             <wp:docPr id="32" name="Рисунок 32"/>
@@ -4685,43 +4849,43 @@
           <w:lang w:val="en-US"/>
         </w:rPr>
       </w:pPr>
-      <w:bookmarkStart w:id="9" w:name="Window_name"/>
+      <w:bookmarkStart w:id="8" w:name="Window_name"/>
+      <w:bookmarkEnd w:id="8"/>
+      <w:r>
+        <w:rPr>
+          <w:b/>
+          <w:lang w:val="en-US"/>
+        </w:rPr>
+        <w:t>Window</w:t>
+      </w:r>
+      <w:r>
+        <w:rPr>
+          <w:b/>
+          <w:lang w:val="en-US"/>
+        </w:rPr>
+        <w:t xml:space="preserve"> </w:t>
+      </w:r>
+      <w:r>
+        <w:rPr>
+          <w:b/>
+          <w:lang w:val="en-US"/>
+        </w:rPr>
+        <w:t>name</w:t>
+      </w:r>
+      <w:r>
+        <w:rPr>
+          <w:lang w:val="en-US"/>
+        </w:rPr>
+        <w:t xml:space="preserve"> – </w:t>
+      </w:r>
+      <w:r>
+        <w:rPr>
+          <w:lang w:val="en-US"/>
+        </w:rPr>
+        <w:t xml:space="preserve">this is the name of the nox window. You need to enter its name there, without the version. then, by pressing </w:t>
+      </w:r>
+      <w:bookmarkStart w:id="9" w:name="Set_pos"/>
       <w:bookmarkEnd w:id="9"/>
-      <w:r>
-        <w:rPr>
-          <w:b/>
-          <w:lang w:val="en-US"/>
-        </w:rPr>
-        <w:t>Window</w:t>
-      </w:r>
-      <w:r>
-        <w:rPr>
-          <w:b/>
-          <w:lang w:val="en-US"/>
-        </w:rPr>
-        <w:t xml:space="preserve"> </w:t>
-      </w:r>
-      <w:r>
-        <w:rPr>
-          <w:b/>
-          <w:lang w:val="en-US"/>
-        </w:rPr>
-        <w:t>name</w:t>
-      </w:r>
-      <w:r>
-        <w:rPr>
-          <w:lang w:val="en-US"/>
-        </w:rPr>
-        <w:t xml:space="preserve"> – </w:t>
-      </w:r>
-      <w:r>
-        <w:rPr>
-          <w:lang w:val="en-US"/>
-        </w:rPr>
-        <w:t xml:space="preserve">this is the name of the nox window. You need to enter its name there, without the version. then, by pressing </w:t>
-      </w:r>
-      <w:bookmarkStart w:id="10" w:name="Set_pos"/>
-      <w:bookmarkEnd w:id="10"/>
       <w:r>
         <w:rPr>
           <w:b/>
@@ -4743,7 +4907,7 @@
           <w:lang w:eastAsia="ru-RU"/>
         </w:rPr>
         <w:drawing>
-          <wp:inline distT="0" distB="0" distL="0" distR="0" wp14:anchorId="79F4D1C1" wp14:editId="2153C500">
+          <wp:inline distT="0" distB="0" distL="0" distR="0" wp14:anchorId="770A9F23" wp14:editId="6D87FC38">
             <wp:extent cx="2534004" cy="1305107"/>
             <wp:effectExtent l="19050" t="19050" r="19050" b="28575"/>
             <wp:docPr id="28" name="Рисунок 28"/>
@@ -4811,7 +4975,7 @@
           <w:lang w:eastAsia="ru-RU"/>
         </w:rPr>
         <w:drawing>
-          <wp:inline distT="0" distB="0" distL="0" distR="0" wp14:anchorId="67E650F6" wp14:editId="09BCE315">
+          <wp:inline distT="0" distB="0" distL="0" distR="0" wp14:anchorId="14E3EFF3" wp14:editId="0778FDA5">
             <wp:extent cx="1956021" cy="862497"/>
             <wp:effectExtent l="19050" t="19050" r="25400" b="13970"/>
             <wp:docPr id="25" name="Рисунок 25"/>
@@ -4889,7 +5053,7 @@
           <w:lang w:eastAsia="ru-RU"/>
         </w:rPr>
         <w:drawing>
-          <wp:inline distT="0" distB="0" distL="0" distR="0">
+          <wp:inline distT="0" distB="0" distL="0" distR="0" wp14:anchorId="47A7578A" wp14:editId="79D6369A">
             <wp:extent cx="1266825" cy="257175"/>
             <wp:effectExtent l="19050" t="19050" r="28575" b="28575"/>
             <wp:docPr id="27" name="Рисунок 27"/>
@@ -4942,8 +5106,8 @@
           <w:lang w:val="en-US"/>
         </w:rPr>
       </w:pPr>
-      <w:bookmarkStart w:id="11" w:name="Build_to_play"/>
-      <w:bookmarkEnd w:id="11"/>
+      <w:bookmarkStart w:id="10" w:name="Build_to_play"/>
+      <w:bookmarkEnd w:id="10"/>
       <w:r>
         <w:rPr>
           <w:b/>
@@ -5011,7 +5175,7 @@
           <w:lang w:eastAsia="ru-RU"/>
         </w:rPr>
         <w:drawing>
-          <wp:inline distT="0" distB="0" distL="0" distR="0" wp14:anchorId="49AA7777" wp14:editId="2BB5EC65">
+          <wp:inline distT="0" distB="0" distL="0" distR="0" wp14:anchorId="29F99A3F" wp14:editId="679F36BB">
             <wp:extent cx="1810003" cy="228632"/>
             <wp:effectExtent l="19050" t="19050" r="19050" b="19050"/>
             <wp:docPr id="29" name="Рисунок 29"/>
@@ -5060,8 +5224,8 @@
           <w:lang w:val="en-US" w:eastAsia="ru-RU"/>
         </w:rPr>
       </w:pPr>
-      <w:bookmarkStart w:id="12" w:name="Customized_build_example"/>
-      <w:bookmarkEnd w:id="12"/>
+      <w:bookmarkStart w:id="11" w:name="Customized_build_example"/>
+      <w:bookmarkEnd w:id="11"/>
       <w:r>
         <w:rPr>
           <w:b/>
@@ -5096,9 +5260,9 @@
           <w:lang w:eastAsia="ru-RU"/>
         </w:rPr>
         <w:drawing>
-          <wp:inline distT="0" distB="0" distL="0" distR="0" wp14:anchorId="5B48F9EB" wp14:editId="718AB347">
-            <wp:extent cx="1893063" cy="3140766"/>
-            <wp:effectExtent l="19050" t="19050" r="12065" b="21590"/>
+          <wp:inline distT="0" distB="0" distL="0" distR="0" wp14:anchorId="62038796" wp14:editId="3C7575A9">
+            <wp:extent cx="1696567" cy="2814761"/>
+            <wp:effectExtent l="19050" t="19050" r="18415" b="24130"/>
             <wp:docPr id="30" name="Рисунок 30"/>
             <wp:cNvGraphicFramePr>
               <a:graphicFrameLocks xmlns:a="http://schemas.openxmlformats.org/drawingml/2006/main" noChangeAspect="1"/>
@@ -5119,7 +5283,7 @@
                   <pic:spPr>
                     <a:xfrm>
                       <a:off x="0" y="0"/>
-                      <a:ext cx="1886240" cy="3129446"/>
+                      <a:ext cx="1697152" cy="2815732"/>
                     </a:xfrm>
                     <a:prstGeom prst="rect">
                       <a:avLst/>
@@ -5144,14 +5308,85 @@
           <w:lang w:val="en-US"/>
         </w:rPr>
       </w:pPr>
-      <w:bookmarkStart w:id="13" w:name="Pw"/>
+      <w:bookmarkStart w:id="12" w:name="Pw"/>
+      <w:bookmarkEnd w:id="12"/>
+      <w:r>
+        <w:rPr>
+          <w:b/>
+          <w:lang w:val="en-US"/>
+        </w:rPr>
+        <w:t>Pw</w:t>
+      </w:r>
+      <w:r>
+        <w:rPr>
+          <w:lang w:val="en-US"/>
+        </w:rPr>
+        <w:t xml:space="preserve"> – </w:t>
+      </w:r>
+      <w:r>
+        <w:rPr>
+          <w:lang w:val="en-US"/>
+        </w:rPr>
+        <w:t>pure</w:t>
+      </w:r>
+      <w:r>
+        <w:rPr>
+          <w:lang w:val="en-US"/>
+        </w:rPr>
+        <w:t xml:space="preserve"> </w:t>
+      </w:r>
+      <w:r>
+        <w:rPr>
+          <w:lang w:val="en-US"/>
+        </w:rPr>
+        <w:t>wizard</w:t>
+      </w:r>
+      <w:r>
+        <w:rPr>
+          <w:lang w:val="en-US"/>
+        </w:rPr>
+        <w:t xml:space="preserve">. </w:t>
+      </w:r>
+      <w:r>
+        <w:rPr>
+          <w:lang w:val="en-US"/>
+        </w:rPr>
+        <w:t xml:space="preserve">It should be in the center, it is pressed when there are no clickable heroes, which have a few pixels left </w:t>
+      </w:r>
+      <w:r>
+        <w:rPr>
+          <w:lang w:val="en-US"/>
+        </w:rPr>
+        <w:t>for</w:t>
+      </w:r>
+      <w:r>
+        <w:rPr>
+          <w:lang w:val="en-US"/>
+        </w:rPr>
+        <w:t xml:space="preserve"> recovery</w:t>
+      </w:r>
+      <w:r>
+        <w:rPr>
+          <w:lang w:val="en-US"/>
+        </w:rPr>
+        <w:t>.</w:t>
+      </w:r>
+    </w:p>
+    <w:p>
+      <w:pPr>
+        <w:jc w:val="both"/>
+        <w:rPr>
+          <w:lang w:val="en-US"/>
+        </w:rPr>
+      </w:pPr>
+      <w:bookmarkStart w:id="13" w:name="Smith"/>
       <w:bookmarkEnd w:id="13"/>
       <w:r>
         <w:rPr>
           <w:b/>
           <w:lang w:val="en-US"/>
         </w:rPr>
-        <w:t>Pw</w:t>
+        <w:t>Smith</w:t>
       </w:r>
       <w:r>
         <w:rPr>
@@ -5163,159 +5398,88 @@
         <w:rPr>
           <w:lang w:val="en-US"/>
         </w:rPr>
-        <w:t>pure</w:t>
-      </w:r>
-      <w:r>
-        <w:rPr>
+        <w:t>it is pressed when there is not enough hp. It may not have time to</w:t>
+      </w:r>
+      <w:r>
+        <w:rPr>
+          <w:lang w:val="en-US"/>
+        </w:rPr>
+        <w:t xml:space="preserve"> press</w:t>
+      </w:r>
+      <w:r>
+        <w:rPr>
+          <w:lang w:val="en-US"/>
+        </w:rPr>
+        <w:t xml:space="preserve"> when </w:t>
+      </w:r>
+      <w:r>
+        <w:rPr>
+          <w:lang w:val="en-US"/>
+        </w:rPr>
+        <w:t>the damage is too fast</w:t>
+      </w:r>
+      <w:r>
+        <w:rPr>
+          <w:lang w:val="en-US"/>
+        </w:rPr>
+        <w:t>.</w:t>
+      </w:r>
+      <w:r>
+        <w:rPr>
+          <w:lang w:val="en-US"/>
+        </w:rPr>
+        <w:t xml:space="preserve"> There can be problem when the HP number is way too high, and the checked pixel is overlapped with that number.</w:t>
+      </w:r>
+    </w:p>
+    <w:p>
+      <w:pPr>
+        <w:jc w:val="both"/>
+        <w:rPr>
+          <w:lang w:val="en-US"/>
+        </w:rPr>
+      </w:pPr>
+      <w:bookmarkStart w:id="14" w:name="Orcband"/>
+      <w:bookmarkEnd w:id="14"/>
+      <w:r>
+        <w:rPr>
+          <w:b/>
+          <w:lang w:val="en-US"/>
+        </w:rPr>
+        <w:t>Orc</w:t>
+      </w:r>
+      <w:r>
+        <w:rPr>
+          <w:b/>
           <w:lang w:val="en-US"/>
         </w:rPr>
         <w:t xml:space="preserve"> </w:t>
       </w:r>
       <w:r>
         <w:rPr>
-          <w:lang w:val="en-US"/>
-        </w:rPr>
-        <w:t>wizard</w:t>
-      </w:r>
-      <w:r>
-        <w:rPr>
-          <w:lang w:val="en-US"/>
-        </w:rPr>
-        <w:t xml:space="preserve">. </w:t>
-      </w:r>
-      <w:r>
-        <w:rPr>
-          <w:lang w:val="en-US"/>
-        </w:rPr>
-        <w:t xml:space="preserve">It should be in the center, it is pressed when there are no clickable heroes, which have a few pixels left </w:t>
-      </w:r>
-      <w:r>
-        <w:rPr>
-          <w:lang w:val="en-US"/>
-        </w:rPr>
-        <w:t>for</w:t>
-      </w:r>
-      <w:r>
-        <w:rPr>
-          <w:lang w:val="en-US"/>
-        </w:rPr>
-        <w:t xml:space="preserve"> recovery</w:t>
-      </w:r>
-      <w:r>
-        <w:rPr>
-          <w:lang w:val="en-US"/>
-        </w:rPr>
-        <w:t>.</w:t>
-      </w:r>
-    </w:p>
-    <w:p>
-      <w:pPr>
-        <w:jc w:val="both"/>
-        <w:rPr>
-          <w:lang w:val="en-US"/>
-        </w:rPr>
-      </w:pPr>
-      <w:bookmarkStart w:id="14" w:name="Smith"/>
-      <w:bookmarkEnd w:id="14"/>
-      <w:r>
-        <w:rPr>
-          <w:b/>
-          <w:lang w:val="en-US"/>
-        </w:rPr>
-        <w:t>Smith</w:t>
-      </w:r>
-      <w:r>
-        <w:rPr>
-          <w:lang w:val="en-US"/>
-        </w:rPr>
-        <w:t xml:space="preserve"> – </w:t>
-      </w:r>
-      <w:r>
-        <w:rPr>
-          <w:lang w:val="en-US"/>
-        </w:rPr>
-        <w:t>it is pressed when there is not enough hp. It may not have time to</w:t>
-      </w:r>
-      <w:r>
-        <w:rPr>
-          <w:lang w:val="en-US"/>
-        </w:rPr>
-        <w:t xml:space="preserve"> press</w:t>
-      </w:r>
-      <w:r>
-        <w:rPr>
-          <w:lang w:val="en-US"/>
-        </w:rPr>
-        <w:t xml:space="preserve"> when </w:t>
-      </w:r>
-      <w:r>
-        <w:rPr>
-          <w:lang w:val="en-US"/>
-        </w:rPr>
-        <w:t>the damage is too fast</w:t>
-      </w:r>
-      <w:r>
-        <w:rPr>
-          <w:lang w:val="en-US"/>
-        </w:rPr>
-        <w:t>.</w:t>
-      </w:r>
-      <w:r>
-        <w:rPr>
-          <w:lang w:val="en-US"/>
-        </w:rPr>
-        <w:t xml:space="preserve"> There can be problem when the HP number is way too high, and the checked pixel is overlapped with that number.</w:t>
-      </w:r>
-    </w:p>
-    <w:p>
-      <w:pPr>
-        <w:jc w:val="both"/>
-        <w:rPr>
-          <w:lang w:val="en-US"/>
-        </w:rPr>
-      </w:pPr>
-      <w:bookmarkStart w:id="15" w:name="Orcband"/>
+          <w:b/>
+          <w:lang w:val="en-US"/>
+        </w:rPr>
+        <w:t>band</w:t>
+      </w:r>
+      <w:r>
+        <w:rPr>
+          <w:b/>
+          <w:lang w:val="en-US"/>
+        </w:rPr>
+        <w:t xml:space="preserve"> </w:t>
+      </w:r>
+      <w:r>
+        <w:t>и</w:t>
+      </w:r>
+      <w:r>
+        <w:rPr>
+          <w:b/>
+          <w:lang w:val="en-US"/>
+        </w:rPr>
+        <w:t xml:space="preserve"> </w:t>
+      </w:r>
+      <w:bookmarkStart w:id="15" w:name="Military_F"/>
       <w:bookmarkEnd w:id="15"/>
-      <w:r>
-        <w:rPr>
-          <w:b/>
-          <w:lang w:val="en-US"/>
-        </w:rPr>
-        <w:t>Orc</w:t>
-      </w:r>
-      <w:r>
-        <w:rPr>
-          <w:b/>
-          <w:lang w:val="en-US"/>
-        </w:rPr>
-        <w:t xml:space="preserve"> </w:t>
-      </w:r>
-      <w:r>
-        <w:rPr>
-          <w:b/>
-          <w:lang w:val="en-US"/>
-        </w:rPr>
-        <w:t>band</w:t>
-      </w:r>
-      <w:r>
-        <w:rPr>
-          <w:b/>
-          <w:lang w:val="en-US"/>
-        </w:rPr>
-        <w:t xml:space="preserve"> </w:t>
-      </w:r>
-      <w:r>
-        <w:t>и</w:t>
-      </w:r>
-      <w:r>
-        <w:rPr>
-          <w:b/>
-          <w:lang w:val="en-US"/>
-        </w:rPr>
-        <w:t xml:space="preserve"> </w:t>
-      </w:r>
-      <w:bookmarkStart w:id="16" w:name="Military_F"/>
-      <w:bookmarkEnd w:id="16"/>
       <w:r>
         <w:rPr>
           <w:b/>
@@ -5384,49 +5548,49 @@
           <w:lang w:val="en-US"/>
         </w:rPr>
       </w:pPr>
-      <w:bookmarkStart w:id="17" w:name="Chrono"/>
+      <w:bookmarkStart w:id="16" w:name="Chrono"/>
+      <w:bookmarkEnd w:id="16"/>
+      <w:r>
+        <w:rPr>
+          <w:b/>
+          <w:lang w:val="en-US"/>
+        </w:rPr>
+        <w:t>Chrono</w:t>
+      </w:r>
+      <w:r>
+        <w:rPr>
+          <w:lang w:val="en-US"/>
+        </w:rPr>
+        <w:t xml:space="preserve"> – </w:t>
+      </w:r>
+      <w:r>
+        <w:rPr>
+          <w:lang w:val="en-US"/>
+        </w:rPr>
+        <w:t xml:space="preserve">will be pressed first at the beginning of the </w:t>
+      </w:r>
+      <w:r>
+        <w:rPr>
+          <w:lang w:val="en-US"/>
+        </w:rPr>
+        <w:t>battle</w:t>
+      </w:r>
+      <w:r>
+        <w:rPr>
+          <w:lang w:val="en-US"/>
+        </w:rPr>
+        <w:t>.</w:t>
+      </w:r>
+    </w:p>
+    <w:p>
+      <w:pPr>
+        <w:jc w:val="both"/>
+        <w:rPr>
+          <w:lang w:val="en-US"/>
+        </w:rPr>
+      </w:pPr>
+      <w:bookmarkStart w:id="17" w:name="Clickable"/>
       <w:bookmarkEnd w:id="17"/>
-      <w:r>
-        <w:rPr>
-          <w:b/>
-          <w:lang w:val="en-US"/>
-        </w:rPr>
-        <w:t>Chrono</w:t>
-      </w:r>
-      <w:r>
-        <w:rPr>
-          <w:lang w:val="en-US"/>
-        </w:rPr>
-        <w:t xml:space="preserve"> – </w:t>
-      </w:r>
-      <w:r>
-        <w:rPr>
-          <w:lang w:val="en-US"/>
-        </w:rPr>
-        <w:t xml:space="preserve">will be pressed first at the beginning of the </w:t>
-      </w:r>
-      <w:r>
-        <w:rPr>
-          <w:lang w:val="en-US"/>
-        </w:rPr>
-        <w:t>battle</w:t>
-      </w:r>
-      <w:r>
-        <w:rPr>
-          <w:lang w:val="en-US"/>
-        </w:rPr>
-        <w:t>.</w:t>
-      </w:r>
-    </w:p>
-    <w:p>
-      <w:pPr>
-        <w:jc w:val="both"/>
-        <w:rPr>
-          <w:lang w:val="en-US"/>
-        </w:rPr>
-      </w:pPr>
-      <w:bookmarkStart w:id="18" w:name="Clickable"/>
-      <w:bookmarkEnd w:id="18"/>
       <w:r>
         <w:rPr>
           <w:b/>
@@ -5537,23 +5701,43 @@
         </w:rPr>
         <w:t>), or simply remove them.</w:t>
       </w:r>
-    </w:p>
-    <w:p>
-      <w:pPr>
-        <w:rPr>
-          <w:lang w:val="en-US"/>
-        </w:rPr>
-      </w:pPr>
-      <w:r>
-        <w:rPr>
-          <w:noProof/>
-          <w:lang w:eastAsia="ru-RU"/>
+      <w:r>
+        <w:rPr>
+          <w:i/>
+          <w:sz w:val="24"/>
+          <w:szCs w:val="24"/>
+          <w:u w:val="single"/>
+          <w:lang w:val="en-US"/>
+        </w:rPr>
+        <w:br w:type="page"/>
+      </w:r>
+    </w:p>
+    <w:p>
+      <w:pPr>
+        <w:rPr>
+          <w:i/>
+          <w:sz w:val="24"/>
+          <w:szCs w:val="24"/>
+          <w:u w:val="single"/>
+          <w:lang w:val="en-US"/>
+        </w:rPr>
+      </w:pPr>
+    </w:p>
+    <w:p>
+      <w:pPr>
+        <w:rPr>
+          <w:lang w:val="en-US"/>
+        </w:rPr>
+      </w:pPr>
+      <w:r>
+        <w:rPr>
+          <w:lang w:val="en-US"/>
         </w:rPr>
         <w:drawing>
-          <wp:inline distT="0" distB="0" distL="0" distR="0" wp14:anchorId="37342A43" wp14:editId="6746170B">
-            <wp:extent cx="2267266" cy="552527"/>
-            <wp:effectExtent l="19050" t="19050" r="19050" b="19050"/>
-            <wp:docPr id="31" name="Рисунок 31"/>
+          <wp:inline distT="0" distB="0" distL="0" distR="0" wp14:anchorId="012FAB04" wp14:editId="1CC06B08">
+            <wp:extent cx="2343477" cy="1095528"/>
+            <wp:effectExtent l="19050" t="19050" r="19050" b="28575"/>
+            <wp:docPr id="53" name="Рисунок 53"/>
             <wp:cNvGraphicFramePr>
               <a:graphicFrameLocks xmlns:a="http://schemas.openxmlformats.org/drawingml/2006/main" noChangeAspect="1"/>
             </wp:cNvGraphicFramePr>
@@ -5573,7 +5757,7 @@
                   <pic:spPr>
                     <a:xfrm>
                       <a:off x="0" y="0"/>
-                      <a:ext cx="2267266" cy="552527"/>
+                      <a:ext cx="2343477" cy="1095528"/>
                     </a:xfrm>
                     <a:prstGeom prst="rect">
                       <a:avLst/>
@@ -5598,102 +5782,227 @@
           <w:lang w:val="en-US"/>
         </w:rPr>
       </w:pPr>
-      <w:bookmarkStart w:id="19" w:name="Farm_dungeon"/>
+      <w:bookmarkStart w:id="18" w:name="Farm_dungeon"/>
+      <w:bookmarkEnd w:id="18"/>
+      <w:r>
+        <w:rPr>
+          <w:b/>
+          <w:lang w:val="en-US"/>
+        </w:rPr>
+        <w:t>Farm</w:t>
+      </w:r>
+      <w:r>
+        <w:rPr>
+          <w:b/>
+          <w:lang w:val="en-US"/>
+        </w:rPr>
+        <w:t xml:space="preserve"> </w:t>
+      </w:r>
+      <w:r>
+        <w:rPr>
+          <w:b/>
+          <w:lang w:val="en-US"/>
+        </w:rPr>
+        <w:t>dungeon</w:t>
+      </w:r>
+      <w:r>
+        <w:rPr>
+          <w:lang w:val="en-US"/>
+        </w:rPr>
+        <w:t xml:space="preserve"> – </w:t>
+      </w:r>
+      <w:r>
+        <w:rPr>
+          <w:lang w:val="en-US"/>
+        </w:rPr>
+        <w:t xml:space="preserve">from the drop-down list you </w:t>
+      </w:r>
+      <w:r>
+        <w:rPr>
+          <w:lang w:val="en-US"/>
+        </w:rPr>
+        <w:t>select</w:t>
+      </w:r>
+      <w:r>
+        <w:rPr>
+          <w:lang w:val="en-US"/>
+        </w:rPr>
+        <w:t xml:space="preserve"> a dungeon, if there is a checkmark, </w:t>
+      </w:r>
+      <w:r>
+        <w:rPr>
+          <w:lang w:val="en-US"/>
+        </w:rPr>
+        <w:t>it</w:t>
+      </w:r>
+      <w:r>
+        <w:rPr>
+          <w:lang w:val="en-US"/>
+        </w:rPr>
+        <w:t xml:space="preserve"> will </w:t>
+      </w:r>
+      <w:r>
+        <w:rPr>
+          <w:lang w:val="en-US"/>
+        </w:rPr>
+        <w:t>play</w:t>
+      </w:r>
+      <w:r>
+        <w:rPr>
+          <w:lang w:val="en-US"/>
+        </w:rPr>
+        <w:t xml:space="preserve"> </w:t>
+      </w:r>
+      <w:r>
+        <w:rPr>
+          <w:lang w:val="en-US"/>
+        </w:rPr>
+        <w:t>there</w:t>
+      </w:r>
+      <w:r>
+        <w:rPr>
+          <w:lang w:val="en-US"/>
+        </w:rPr>
+        <w:t>.</w:t>
+      </w:r>
+    </w:p>
+    <w:p>
+      <w:pPr>
+        <w:jc w:val="both"/>
+        <w:rPr>
+          <w:lang w:val="en-US"/>
+        </w:rPr>
+      </w:pPr>
+      <w:r>
+        <w:rPr>
+          <w:lang w:val="en-US"/>
+        </w:rPr>
+        <w:t>For dragons: whether to dust clothes of different grades.</w:t>
+      </w:r>
+    </w:p>
+    <w:p>
+      <w:pPr>
+        <w:jc w:val="both"/>
+        <w:rPr>
+          <w:lang w:val="en-US"/>
+        </w:rPr>
+      </w:pPr>
+      <w:r>
+        <w:rPr>
+          <w:lang w:val="en-US"/>
+        </w:rPr>
+        <w:t xml:space="preserve">For dungeons: whether to start </w:t>
+      </w:r>
+      <w:bookmarkStart w:id="19" w:name="Cast_on_boss"/>
       <w:bookmarkEnd w:id="19"/>
       <w:r>
         <w:rPr>
-          <w:b/>
-          <w:lang w:val="en-US"/>
-        </w:rPr>
-        <w:t>Farm</w:t>
-      </w:r>
-      <w:r>
-        <w:rPr>
-          <w:b/>
+          <w:lang w:val="en-US"/>
+        </w:rPr>
+        <w:t>cast heroes only when the boss came out with given delay.</w:t>
+      </w:r>
+    </w:p>
+    <w:p>
+      <w:pPr>
+        <w:jc w:val="both"/>
+        <w:rPr>
+          <w:lang w:val="en-US"/>
+        </w:rPr>
+      </w:pPr>
+      <w:bookmarkStart w:id="20" w:name="make_replays_if_dungeon_doesnt_load"/>
+      <w:bookmarkEnd w:id="20"/>
+      <w:r>
+        <w:rPr>
+          <w:b/>
+          <w:lang w:val="en-US"/>
+        </w:rPr>
+        <w:t>Make replays if dungeon doesn’t load</w:t>
+      </w:r>
+      <w:r>
+        <w:rPr>
+          <w:lang w:val="en-US"/>
+        </w:rPr>
+        <w:t xml:space="preserve">: If the internet has gone, and clicker cannot open dungeons, if it is checked, then </w:t>
+      </w:r>
+      <w:r>
+        <w:rPr>
+          <w:b/>
+          <w:sz w:val="28"/>
+          <w:szCs w:val="28"/>
+          <w:u w:val="single"/>
+          <w:lang w:val="en-US"/>
+        </w:rPr>
+        <w:t>until next captcha</w:t>
+      </w:r>
+      <w:r>
+        <w:rPr>
+          <w:lang w:val="en-US"/>
+        </w:rPr>
+        <w:t xml:space="preserve"> the clicker will play replays.</w:t>
+      </w:r>
+      <w:r>
+        <w:rPr>
           <w:lang w:val="en-US"/>
         </w:rPr>
         <w:t xml:space="preserve"> </w:t>
       </w:r>
       <w:r>
         <w:rPr>
-          <w:b/>
-          <w:lang w:val="en-US"/>
-        </w:rPr>
-        <w:t>dungeon</w:t>
-      </w:r>
-      <w:r>
-        <w:rPr>
-          <w:lang w:val="en-US"/>
-        </w:rPr>
-        <w:t xml:space="preserve"> – </w:t>
-      </w:r>
-      <w:r>
-        <w:rPr>
-          <w:lang w:val="en-US"/>
-        </w:rPr>
-        <w:t xml:space="preserve">from the drop-down list you </w:t>
-      </w:r>
-      <w:r>
-        <w:rPr>
-          <w:lang w:val="en-US"/>
-        </w:rPr>
-        <w:t>select</w:t>
-      </w:r>
-      <w:r>
-        <w:rPr>
-          <w:lang w:val="en-US"/>
-        </w:rPr>
-        <w:t xml:space="preserve"> a dungeon, if there is a checkmark, </w:t>
-      </w:r>
-      <w:r>
-        <w:rPr>
-          <w:lang w:val="en-US"/>
-        </w:rPr>
-        <w:t>it</w:t>
-      </w:r>
-      <w:r>
-        <w:rPr>
-          <w:lang w:val="en-US"/>
-        </w:rPr>
-        <w:t xml:space="preserve"> will </w:t>
-      </w:r>
-      <w:r>
-        <w:rPr>
-          <w:lang w:val="en-US"/>
-        </w:rPr>
-        <w:t>play</w:t>
-      </w:r>
-      <w:r>
-        <w:rPr>
+          <w:lang w:val="en-US"/>
+        </w:rPr>
+        <w:t>Then will switch back to dungeons.</w:t>
+      </w:r>
+    </w:p>
+    <w:p>
+      <w:pPr>
+        <w:rPr>
+          <w:b/>
+          <w:lang w:val="en-US"/>
+        </w:rPr>
+      </w:pPr>
+      <w:r>
+        <w:rPr>
+          <w:b/>
+          <w:lang w:val="en-US"/>
+        </w:rPr>
+        <w:t>If the inventory is full,</w:t>
+      </w:r>
+      <w:r>
+        <w:rPr>
+          <w:b/>
           <w:lang w:val="en-US"/>
         </w:rPr>
         <w:t xml:space="preserve"> </w:t>
       </w:r>
       <w:r>
         <w:rPr>
-          <w:lang w:val="en-US"/>
-        </w:rPr>
-        <w:t>there</w:t>
-      </w:r>
-      <w:r>
-        <w:rPr>
-          <w:lang w:val="en-US"/>
-        </w:rPr>
-        <w:t>.</w:t>
+          <w:b/>
+          <w:lang w:val="en-US"/>
+        </w:rPr>
+        <w:t>will switch to replays anyways.</w:t>
       </w:r>
     </w:p>
     <w:p>
       <w:pPr>
         <w:jc w:val="both"/>
         <w:rPr>
-          <w:lang w:val="en-US"/>
-        </w:rPr>
-      </w:pPr>
-      <w:r>
-        <w:rPr>
-          <w:lang w:val="en-US"/>
-        </w:rPr>
-        <w:t>For dragons: whether to dust clothes of different grades.</w:t>
+          <w:u w:val="single"/>
+          <w:lang w:val="en-US"/>
+        </w:rPr>
+      </w:pPr>
+      <w:r>
+        <w:rPr>
+          <w:u w:val="single"/>
+          <w:lang w:val="en-US"/>
+        </w:rPr>
+        <w:t>All runes will be collected</w:t>
+      </w:r>
+      <w:r>
+        <w:rPr>
+          <w:u w:val="single"/>
+          <w:lang w:val="en-US"/>
+        </w:rPr>
+        <w:t xml:space="preserve"> from dungeons.</w:t>
       </w:r>
     </w:p>
     <w:p>
@@ -5704,57 +6013,6 @@
           <w:lang w:val="en-US"/>
         </w:rPr>
       </w:pPr>
-      <w:r>
-        <w:rPr>
-          <w:u w:val="single"/>
-          <w:lang w:val="en-US"/>
-        </w:rPr>
-        <w:t>All runes will be collected.</w:t>
-      </w:r>
-    </w:p>
-    <w:p>
-      <w:pPr>
-        <w:jc w:val="both"/>
-        <w:rPr>
-          <w:lang w:val="en-US"/>
-        </w:rPr>
-      </w:pPr>
-      <w:r>
-        <w:rPr>
-          <w:lang w:val="en-US"/>
-        </w:rPr>
-        <w:t xml:space="preserve">If the Internet has gone during dungeon farming, the clicker will try to enter it again. You can change it to hit replays in this case until next captcha in </w:t>
-      </w:r>
-      <w:hyperlink w:anchor="Additional_settings" w:history="1">
-        <w:r>
-          <w:rPr>
-            <w:rStyle w:val="a3"/>
-            <w:lang w:val="en-US"/>
-          </w:rPr>
-          <w:t>Additional settings</w:t>
-        </w:r>
-      </w:hyperlink>
-      <w:r>
-        <w:rPr>
-          <w:lang w:val="en-US"/>
-        </w:rPr>
-        <w:t>, or leave it as it is.</w:t>
-      </w:r>
-    </w:p>
-    <w:p>
-      <w:pPr>
-        <w:rPr>
-          <w:b/>
-          <w:lang w:val="en-US"/>
-        </w:rPr>
-      </w:pPr>
-      <w:r>
-        <w:rPr>
-          <w:b/>
-          <w:lang w:val="en-US"/>
-        </w:rPr>
-        <w:t>If the inventory is full, will switch to replays anyways.</w:t>
-      </w:r>
     </w:p>
     <w:p>
       <w:pPr>
@@ -5767,9 +6025,8 @@
           <w:noProof/>
           <w:lang w:eastAsia="ru-RU"/>
         </w:rPr>
-        <w:lastRenderedPageBreak/>
         <w:drawing>
-          <wp:anchor distT="0" distB="0" distL="114300" distR="114300" simplePos="0" relativeHeight="251659264" behindDoc="1" locked="0" layoutInCell="1" allowOverlap="1" wp14:anchorId="06EEDE83" wp14:editId="14DAEF14">
+          <wp:anchor distT="0" distB="0" distL="114300" distR="114300" simplePos="0" relativeHeight="251659264" behindDoc="1" locked="0" layoutInCell="1" allowOverlap="1" wp14:anchorId="1CD6DCB0" wp14:editId="79DD158D">
             <wp:simplePos x="0" y="0"/>
             <wp:positionH relativeFrom="column">
               <wp:posOffset>635</wp:posOffset>
@@ -5843,8 +6100,8 @@
         </w:rPr>
         <w:t xml:space="preserve">- </w:t>
       </w:r>
-      <w:bookmarkStart w:id="20" w:name="Replays"/>
-      <w:bookmarkEnd w:id="20"/>
+      <w:bookmarkStart w:id="21" w:name="Replays"/>
+      <w:bookmarkEnd w:id="21"/>
       <w:r>
         <w:rPr>
           <w:lang w:val="en-US"/>
@@ -5890,7 +6147,7 @@
           <w:lang w:eastAsia="ru-RU"/>
         </w:rPr>
         <w:drawing>
-          <wp:inline distT="0" distB="0" distL="0" distR="0" wp14:anchorId="2E12A18B" wp14:editId="1BCC0BB8">
+          <wp:inline distT="0" distB="0" distL="0" distR="0" wp14:anchorId="3190C0F7" wp14:editId="194793D5">
             <wp:extent cx="1467055" cy="476316"/>
             <wp:effectExtent l="19050" t="19050" r="19050" b="19050"/>
             <wp:docPr id="33" name="Рисунок 33"/>
@@ -5958,8 +6215,8 @@
           <w:lang w:val="en-US"/>
         </w:rPr>
       </w:pPr>
-      <w:bookmarkStart w:id="21" w:name="Skip_waves"/>
-      <w:bookmarkEnd w:id="21"/>
+      <w:bookmarkStart w:id="22" w:name="Skip_waves"/>
+      <w:bookmarkEnd w:id="22"/>
       <w:r>
         <w:rPr>
           <w:b/>
@@ -6100,8 +6357,8 @@
           <w:lang w:val="en-US"/>
         </w:rPr>
       </w:pPr>
-      <w:bookmarkStart w:id="22" w:name="five_waves_between_skips"/>
-      <w:bookmarkEnd w:id="22"/>
+      <w:bookmarkStart w:id="23" w:name="five_waves_between_skips"/>
+      <w:bookmarkEnd w:id="23"/>
       <w:r>
         <w:rPr>
           <w:b/>
@@ -6169,7 +6426,19 @@
         <w:rPr>
           <w:lang w:val="en-US"/>
         </w:rPr>
-        <w:t xml:space="preserve">0 waves. It is useless to </w:t>
+        <w:t>0 waves</w:t>
+      </w:r>
+      <w:r>
+        <w:rPr>
+          <w:lang w:val="en-US"/>
+        </w:rPr>
+        <w:t xml:space="preserve"> by default</w:t>
+      </w:r>
+      <w:r>
+        <w:rPr>
+          <w:lang w:val="en-US"/>
+        </w:rPr>
+        <w:t xml:space="preserve">. It is useless to </w:t>
       </w:r>
       <w:r>
         <w:rPr>
@@ -6187,22 +6456,50 @@
         <w:rPr>
           <w:lang w:val="en-US"/>
         </w:rPr>
-        <w:t xml:space="preserve"> (can be changed in settings file)</w:t>
-      </w:r>
-    </w:p>
-    <w:p>
-      <w:pPr>
-        <w:rPr>
-          <w:lang w:val="en-US"/>
-        </w:rPr>
-      </w:pPr>
-      <w:bookmarkStart w:id="23" w:name="Skip_with_oranges"/>
-      <w:bookmarkEnd w:id="23"/>
-      <w:r>
-        <w:rPr>
-          <w:b/>
-          <w:lang w:val="en-US"/>
-        </w:rPr>
+        <w:t xml:space="preserve"> (can be changed in settings file</w:t>
+      </w:r>
+      <w:r>
+        <w:rPr>
+          <w:lang w:val="en-US"/>
+        </w:rPr>
+        <w:t xml:space="preserve"> </w:t>
+      </w:r>
+      <w:hyperlink w:anchor="orc_and_military_on_skip_only" w:history="1">
+        <w:r>
+          <w:rPr>
+            <w:rStyle w:val="a3"/>
+            <w:lang w:val="en-US"/>
+          </w:rPr>
+          <w:t>here</w:t>
+        </w:r>
+      </w:hyperlink>
+      <w:r>
+        <w:rPr>
+          <w:lang w:val="en-US"/>
+        </w:rPr>
+        <w:t>)</w:t>
+      </w:r>
+      <w:r>
+        <w:rPr>
+          <w:lang w:val="en-US"/>
+        </w:rPr>
+        <w:t>.</w:t>
+      </w:r>
+    </w:p>
+    <w:p>
+      <w:pPr>
+        <w:rPr>
+          <w:lang w:val="en-US"/>
+        </w:rPr>
+      </w:pPr>
+      <w:bookmarkStart w:id="24" w:name="Skip_with_oranges"/>
+      <w:bookmarkEnd w:id="24"/>
+      <w:r>
+        <w:rPr>
+          <w:b/>
+          <w:lang w:val="en-US"/>
+        </w:rPr>
+        <w:lastRenderedPageBreak/>
         <w:t>Skip with oranges</w:t>
       </w:r>
       <w:r>
@@ -6243,16 +6540,24 @@
           <w:lang w:val="en-US"/>
         </w:rPr>
       </w:pPr>
-      <w:r>
-        <w:rPr>
-          <w:noProof/>
-          <w:lang w:eastAsia="ru-RU"/>
+      <w:bookmarkStart w:id="25" w:name="AB_mode"/>
+      <w:bookmarkEnd w:id="25"/>
+    </w:p>
+    <w:p>
+      <w:pPr>
+        <w:rPr>
+          <w:lang w:val="en-US"/>
+        </w:rPr>
+      </w:pPr>
+      <w:r>
+        <w:rPr>
+          <w:lang w:val="en-US"/>
         </w:rPr>
         <w:drawing>
-          <wp:inline distT="0" distB="0" distL="0" distR="0" wp14:anchorId="7DEA4A7C" wp14:editId="2038838A">
-            <wp:extent cx="2286319" cy="1219370"/>
+          <wp:inline distT="0" distB="0" distL="0" distR="0" wp14:anchorId="4B4CFB09" wp14:editId="63476421">
+            <wp:extent cx="2381582" cy="1695687"/>
             <wp:effectExtent l="19050" t="19050" r="19050" b="19050"/>
-            <wp:docPr id="34" name="Рисунок 34"/>
+            <wp:docPr id="56" name="Рисунок 56"/>
             <wp:cNvGraphicFramePr>
               <a:graphicFrameLocks xmlns:a="http://schemas.openxmlformats.org/drawingml/2006/main" noChangeAspect="1"/>
             </wp:cNvGraphicFramePr>
@@ -6272,7 +6577,7 @@
                   <pic:spPr>
                     <a:xfrm>
                       <a:off x="0" y="0"/>
-                      <a:ext cx="2286319" cy="1219370"/>
+                      <a:ext cx="2381582" cy="1695687"/>
                     </a:xfrm>
                     <a:prstGeom prst="rect">
                       <a:avLst/>
@@ -6297,8 +6602,8 @@
           <w:lang w:val="en-US"/>
         </w:rPr>
       </w:pPr>
-      <w:bookmarkStart w:id="24" w:name="AB_mode"/>
-      <w:bookmarkEnd w:id="24"/>
+      <w:bookmarkStart w:id="26" w:name="AB_with_skips"/>
+      <w:bookmarkEnd w:id="26"/>
       <w:r>
         <w:rPr>
           <w:b/>
@@ -6310,8 +6615,22 @@
         <w:rPr>
           <w:lang w:val="en-US"/>
         </w:rPr>
-        <w:t xml:space="preserve">. Specify whether to put on gab or tab, and the number of seconds between skips in seconds in the </w:t>
-      </w:r>
+        <w:t xml:space="preserve">. </w:t>
+      </w:r>
+      <w:r>
+        <w:rPr>
+          <w:lang w:val="en-US"/>
+        </w:rPr>
+        <w:t xml:space="preserve">If enabled, the clicker will turn on AB, then skip waves, and in a circle. </w:t>
+      </w:r>
+      <w:r>
+        <w:rPr>
+          <w:lang w:val="en-US"/>
+        </w:rPr>
+        <w:t xml:space="preserve">Specify whether to put on gab or tab, and the number of seconds between skips in seconds in the </w:t>
+      </w:r>
+      <w:bookmarkStart w:id="27" w:name="_GoBack"/>
+      <w:bookmarkEnd w:id="27"/>
       <w:r>
         <w:rPr>
           <w:b/>
@@ -6323,7 +6642,19 @@
         <w:rPr>
           <w:lang w:val="en-US"/>
         </w:rPr>
-        <w:t xml:space="preserve"> field. All the time the clicker will watch if there is movement in the game, and if the wave goes on for more than 2 minutes, or something blocks it, then a re-start is made, and the timer is reset, as if this time has passed. Then it will pass the captcha, if it comes out, and play manually with skips as many waves as indicated in the </w:t>
+        <w:t xml:space="preserve"> field. All the time the clicker will watch the game, and if the wave goes on for more than 2 minutes, or something blocks it, then a re-start is made, and the timer is reset, as if this time has passed. Then it will pass the captcha, if it comes out</w:t>
+      </w:r>
+      <w:r>
+        <w:rPr>
+          <w:lang w:val="en-US"/>
+        </w:rPr>
+        <w:t xml:space="preserve"> (if Solve gift is enabled)</w:t>
+      </w:r>
+      <w:r>
+        <w:rPr>
+          <w:lang w:val="en-US"/>
+        </w:rPr>
+        <w:t xml:space="preserve">, and play with skips as many waves as indicated in the </w:t>
       </w:r>
       <w:r>
         <w:rPr>
@@ -6349,6 +6680,41 @@
       <w:pPr>
         <w:jc w:val="both"/>
         <w:rPr>
+          <w:lang w:val="en-US"/>
+        </w:rPr>
+      </w:pPr>
+      <w:r>
+        <w:rPr>
+          <w:lang w:val="en-US"/>
+        </w:rPr>
+        <w:t xml:space="preserve">You can choose whether to play skips manually (with hands) – for this you have to enable </w:t>
+      </w:r>
+      <w:bookmarkStart w:id="28" w:name="Manual_waving_on_skips"/>
+      <w:bookmarkEnd w:id="28"/>
+      <w:r>
+        <w:rPr>
+          <w:b/>
+          <w:lang w:val="en-US"/>
+        </w:rPr>
+        <w:t>Manual waving on skips</w:t>
+      </w:r>
+      <w:r>
+        <w:rPr>
+          <w:lang w:val="en-US"/>
+        </w:rPr>
+        <w:t>, or put them on AB too.</w:t>
+      </w:r>
+      <w:r>
+        <w:rPr>
+          <w:lang w:val="en-US"/>
+        </w:rPr>
+        <w:t xml:space="preserve"> </w:t>
+      </w:r>
+    </w:p>
+    <w:p>
+      <w:pPr>
+        <w:jc w:val="both"/>
+        <w:rPr>
           <w:u w:val="single"/>
           <w:lang w:val="en-US"/>
         </w:rPr>
@@ -6373,6 +6739,117 @@
           <w:lang w:val="en-US"/>
         </w:rPr>
         <w:t xml:space="preserve"> passes. Then the clicker will control whether the game on AB has crashed, and in case of a crash or loss, it will restart and continue.</w:t>
+      </w:r>
+    </w:p>
+    <w:p>
+      <w:pPr>
+        <w:jc w:val="both"/>
+        <w:rPr>
+          <w:lang w:val="en-US"/>
+        </w:rPr>
+      </w:pPr>
+      <w:bookmarkStart w:id="29" w:name="AB_wave_canceling"/>
+      <w:bookmarkEnd w:id="29"/>
+      <w:r>
+        <w:rPr>
+          <w:b/>
+          <w:lang w:val="en-US"/>
+        </w:rPr>
+        <w:t>AB (wave canceling)</w:t>
+      </w:r>
+      <w:r>
+        <w:rPr>
+          <w:lang w:val="en-US"/>
+        </w:rPr>
+        <w:t xml:space="preserve"> – if enabled, then clicker will start wave, turn on AB, then wait for cancel AB button that appears between waves during AB, cancel AB and start next wave with AB. It will save time between waves in AB mode. Can be combined with </w:t>
+      </w:r>
+      <w:hyperlink w:anchor="Skip_waves" w:history="1">
+        <w:r>
+          <w:rPr>
+            <w:rStyle w:val="a3"/>
+            <w:lang w:val="en-US"/>
+          </w:rPr>
+          <w:t>Skip waves</w:t>
+        </w:r>
+      </w:hyperlink>
+      <w:r>
+        <w:rPr>
+          <w:lang w:val="en-US"/>
+        </w:rPr>
+        <w:t>,</w:t>
+      </w:r>
+      <w:r>
+        <w:rPr>
+          <w:lang w:val="en-US"/>
+        </w:rPr>
+        <w:t xml:space="preserve"> </w:t>
+      </w:r>
+      <w:hyperlink w:anchor="Upgrade_castle" w:history="1">
+        <w:r>
+          <w:rPr>
+            <w:rStyle w:val="a3"/>
+            <w:lang w:val="en-US"/>
+          </w:rPr>
+          <w:t>Upgrade</w:t>
+        </w:r>
+        <w:r>
+          <w:rPr>
+            <w:rStyle w:val="a3"/>
+            <w:lang w:val="en-US"/>
+          </w:rPr>
+          <w:t xml:space="preserve"> castle</w:t>
+        </w:r>
+      </w:hyperlink>
+      <w:r>
+        <w:rPr>
+          <w:lang w:val="en-US"/>
+        </w:rPr>
+        <w:t xml:space="preserve">, </w:t>
+      </w:r>
+      <w:hyperlink w:anchor="Ad_for_coins" w:history="1">
+        <w:r>
+          <w:rPr>
+            <w:rStyle w:val="a3"/>
+            <w:lang w:val="en-US"/>
+          </w:rPr>
+          <w:t>Ad for coins</w:t>
+        </w:r>
+      </w:hyperlink>
+      <w:r>
+        <w:rPr>
+          <w:lang w:val="en-US"/>
+        </w:rPr>
+        <w:t>.</w:t>
+      </w:r>
+    </w:p>
+    <w:p>
+      <w:pPr>
+        <w:jc w:val="both"/>
+        <w:rPr>
+          <w:u w:val="single"/>
+          <w:lang w:val="en-US"/>
+        </w:rPr>
+      </w:pPr>
+      <w:r>
+        <w:rPr>
+          <w:lang w:val="en-US"/>
+        </w:rPr>
+        <w:t xml:space="preserve">You can set delays between clicks on AB button, switching to gab and start buttons to make it slower or faster in additional settings </w:t>
+      </w:r>
+      <w:hyperlink w:anchor="wait_before_AB_open" w:history="1">
+        <w:r>
+          <w:rPr>
+            <w:rStyle w:val="a3"/>
+            <w:lang w:val="en-US"/>
+          </w:rPr>
+          <w:t>here</w:t>
+        </w:r>
+      </w:hyperlink>
+      <w:r>
+        <w:rPr>
+          <w:lang w:val="en-US"/>
+        </w:rPr>
+        <w:t>.</w:t>
       </w:r>
     </w:p>
     <w:p>
@@ -6413,7 +6890,19 @@
         <w:rPr>
           <w:lang w:val="en-US"/>
         </w:rPr>
-        <w:t xml:space="preserve">, otherwise it will stop stupidly, and this function will be </w:t>
+        <w:t>, otherwise it will stop stupidly, and this function</w:t>
+      </w:r>
+      <w:r>
+        <w:rPr>
+          <w:lang w:val="en-US"/>
+        </w:rPr>
+        <w:t>s</w:t>
+      </w:r>
+      <w:r>
+        <w:rPr>
+          <w:lang w:val="en-US"/>
+        </w:rPr>
+        <w:t xml:space="preserve"> will be </w:t>
       </w:r>
       <w:r>
         <w:rPr>
@@ -6450,27 +6939,32 @@
         <w:rPr>
           <w:lang w:val="en-US"/>
         </w:rPr>
-        <w:t xml:space="preserve"> and stops, this is no longer a clicker problem. As a result, it will restart the </w:t>
-      </w:r>
-      <w:r>
-        <w:rPr>
-          <w:lang w:val="en-US"/>
-        </w:rPr>
-        <w:t>wave</w:t>
-      </w:r>
-      <w:r>
-        <w:rPr>
-          <w:lang w:val="en-US"/>
-        </w:rPr>
-        <w:t xml:space="preserve"> constantly.</w:t>
-      </w:r>
-    </w:p>
-    <w:p>
-      <w:pPr>
-        <w:rPr>
-          <w:lang w:val="en-US"/>
-        </w:rPr>
-      </w:pPr>
+        <w:t xml:space="preserve"> </w:t>
+      </w:r>
+      <w:r>
+        <w:rPr>
+          <w:lang w:val="en-US"/>
+        </w:rPr>
+        <w:t>constantly</w:t>
+      </w:r>
+      <w:r>
+        <w:rPr>
+          <w:lang w:val="en-US"/>
+        </w:rPr>
+        <w:t>, this is no longer a clicker</w:t>
+      </w:r>
+      <w:r>
+        <w:rPr>
+          <w:lang w:val="en-US"/>
+        </w:rPr>
+        <w:t>’s</w:t>
+      </w:r>
+      <w:r>
+        <w:rPr>
+          <w:lang w:val="en-US"/>
+        </w:rPr>
+        <w:t xml:space="preserve"> problem.</w:t>
+      </w:r>
     </w:p>
     <w:p>
       <w:pPr>
@@ -6540,8 +7034,8 @@
           <w:lang w:val="en-US"/>
         </w:rPr>
       </w:pPr>
-      <w:bookmarkStart w:id="25" w:name="Background_mode"/>
-      <w:bookmarkEnd w:id="25"/>
+      <w:bookmarkStart w:id="30" w:name="Background_mode"/>
+      <w:bookmarkEnd w:id="30"/>
       <w:r>
         <w:rPr>
           <w:b/>
@@ -6618,13 +7112,14 @@
           <w:lang w:val="en-US"/>
         </w:rPr>
       </w:pPr>
-      <w:bookmarkStart w:id="26" w:name="Solve_gift"/>
-      <w:bookmarkEnd w:id="26"/>
-      <w:r>
-        <w:rPr>
-          <w:b/>
-          <w:lang w:val="en-US"/>
-        </w:rPr>
+      <w:bookmarkStart w:id="31" w:name="Solve_gift"/>
+      <w:bookmarkEnd w:id="31"/>
+      <w:r>
+        <w:rPr>
+          <w:b/>
+          <w:lang w:val="en-US"/>
+        </w:rPr>
+        <w:lastRenderedPageBreak/>
         <w:t>Solve</w:t>
       </w:r>
       <w:r>
@@ -6657,22 +7152,7 @@
         <w:rPr>
           <w:lang w:val="en-US"/>
         </w:rPr>
-        <w:t xml:space="preserve"> If its first time using this, then you have to set up </w:t>
-      </w:r>
-      <w:hyperlink w:anchor="wait_on_first_gift_frame" w:history="1">
-        <w:r>
-          <w:rPr>
-            <w:rStyle w:val="a3"/>
-            <w:lang w:val="en-US"/>
-          </w:rPr>
-          <w:t>wait_on_first_gift_frame</w:t>
-        </w:r>
-      </w:hyperlink>
-      <w:r>
-        <w:rPr>
-          <w:lang w:val="en-US"/>
-        </w:rPr>
-        <w:t xml:space="preserve"> (important).</w:t>
+        <w:t xml:space="preserve"> </w:t>
       </w:r>
     </w:p>
     <w:p>
@@ -6682,8 +7162,8 @@
           <w:lang w:val="en-US"/>
         </w:rPr>
       </w:pPr>
-      <w:bookmarkStart w:id="27" w:name="Restart_on_gift"/>
-      <w:bookmarkEnd w:id="27"/>
+      <w:bookmarkStart w:id="32" w:name="Restart_on_gift"/>
+      <w:bookmarkEnd w:id="32"/>
       <w:r>
         <w:rPr>
           <w:b/>
@@ -6798,8 +7278,8 @@
           <w:lang w:val="en-US"/>
         </w:rPr>
       </w:pPr>
-      <w:bookmarkStart w:id="28" w:name="Gift_solving_method"/>
-      <w:bookmarkEnd w:id="28"/>
+      <w:bookmarkStart w:id="33" w:name="Gift_solving_method"/>
+      <w:bookmarkEnd w:id="33"/>
       <w:r>
         <w:rPr>
           <w:i/>
@@ -7011,7 +7491,6 @@
           <w:noProof/>
           <w:lang w:eastAsia="ru-RU"/>
         </w:rPr>
-        <w:lastRenderedPageBreak/>
         <w:drawing>
           <wp:inline distT="0" distB="0" distL="0" distR="0" wp14:anchorId="5ED90F47" wp14:editId="482C09CF">
             <wp:extent cx="1695687" cy="1200318"/>
@@ -7061,8 +7540,8 @@
           <w:lang w:val="uk-UA"/>
         </w:rPr>
       </w:pPr>
-      <w:bookmarkStart w:id="29" w:name="Max_fail_chance_for_fail_number"/>
-      <w:bookmarkEnd w:id="29"/>
+      <w:bookmarkStart w:id="34" w:name="Max_fail_chance_for_fail_number"/>
+      <w:bookmarkEnd w:id="34"/>
       <w:r>
         <w:rPr>
           <w:b/>
@@ -7214,7 +7693,14 @@
         <w:rPr>
           <w:lang w:val="en-US"/>
         </w:rPr>
-        <w:t xml:space="preserve">On the example of the settings from the screen: as soon as the captcha got out, we have 0 fails on our account, so the maximum chance at which the clicker will make an attempt to solve the captcha is 101%, that is, always absolutely. If this is a miss, then now there is 1 fail on the account and now if the clicker shows a 91%+ chance of a fail, then it will </w:t>
+        <w:t xml:space="preserve">On the example of the settings from the screen: as soon as the captcha got out, we have 0 fails on our account, so the maximum chance at which the clicker will make an attempt to solve the captcha is 101%, </w:t>
+      </w:r>
+      <w:r>
+        <w:rPr>
+          <w:lang w:val="en-US"/>
+        </w:rPr>
+        <w:lastRenderedPageBreak/>
+        <w:t xml:space="preserve">that is, always absolutely. If this is a miss, then now there is 1 fail on the account and now if the clicker shows a 91%+ chance of a fail, then it will </w:t>
       </w:r>
       <w:r>
         <w:rPr>
@@ -7338,8 +7824,8 @@
           <w:lang w:val="en-US"/>
         </w:rPr>
       </w:pPr>
-      <w:bookmarkStart w:id="30" w:name="Ad_for_speed"/>
-      <w:bookmarkEnd w:id="30"/>
+      <w:bookmarkStart w:id="35" w:name="Ad_for_speed"/>
+      <w:bookmarkEnd w:id="35"/>
       <w:r>
         <w:rPr>
           <w:b/>
@@ -7478,8 +7964,8 @@
           <w:lang w:val="en-US"/>
         </w:rPr>
       </w:pPr>
-      <w:bookmarkStart w:id="31" w:name="Ad_for_coins"/>
-      <w:bookmarkEnd w:id="31"/>
+      <w:bookmarkStart w:id="36" w:name="Ad_for_coins"/>
+      <w:bookmarkEnd w:id="36"/>
       <w:r>
         <w:rPr>
           <w:b/>
@@ -7553,8 +8039,8 @@
           <w:lang w:val="en-US"/>
         </w:rPr>
       </w:pPr>
-      <w:bookmarkStart w:id="32" w:name="Ad_during_X3"/>
-      <w:bookmarkEnd w:id="32"/>
+      <w:bookmarkStart w:id="37" w:name="Ad_during_X3"/>
+      <w:bookmarkEnd w:id="37"/>
       <w:r>
         <w:rPr>
           <w:b/>
@@ -7617,8 +8103,8 @@
           <w:lang w:val="en-US"/>
         </w:rPr>
       </w:pPr>
-      <w:bookmarkStart w:id="33" w:name="Ad_after_skip_only"/>
-      <w:bookmarkEnd w:id="33"/>
+      <w:bookmarkStart w:id="38" w:name="Ad_after_skip_only"/>
+      <w:bookmarkEnd w:id="38"/>
       <w:r>
         <w:rPr>
           <w:b/>
@@ -7740,18 +8226,7 @@
           <w:u w:val="single"/>
           <w:lang w:val="en-US"/>
         </w:rPr>
-        <w:t xml:space="preserve">s </w:t>
-      </w:r>
-      <w:r>
-        <w:rPr>
-          <w:i/>
-          <w:sz w:val="24"/>
-          <w:szCs w:val="24"/>
-          <w:u w:val="single"/>
-          <w:lang w:val="en-US"/>
-        </w:rPr>
-        <w:lastRenderedPageBreak/>
-        <w:t>algorithm</w:t>
+        <w:t>s algorithm</w:t>
       </w:r>
       <w:r>
         <w:rPr>
@@ -7854,8 +8329,8 @@
           <w:lang w:val="en-US"/>
         </w:rPr>
       </w:pPr>
-      <w:bookmarkStart w:id="34" w:name="Heal_altar"/>
-      <w:bookmarkEnd w:id="34"/>
+      <w:bookmarkStart w:id="39" w:name="Heal_altar"/>
+      <w:bookmarkEnd w:id="39"/>
       <w:r>
         <w:rPr>
           <w:b/>
@@ -7948,8 +8423,8 @@
       <w:pPr>
         <w:jc w:val="both"/>
       </w:pPr>
-      <w:bookmarkStart w:id="35" w:name="Death_altar"/>
-      <w:bookmarkEnd w:id="35"/>
+      <w:bookmarkStart w:id="40" w:name="Death_altar"/>
+      <w:bookmarkEnd w:id="40"/>
       <w:r>
         <w:rPr>
           <w:b/>
@@ -8042,13 +8517,14 @@
           <w:lang w:val="en-US"/>
         </w:rPr>
       </w:pPr>
-      <w:bookmarkStart w:id="36" w:name="Pw_on_boss"/>
-      <w:bookmarkEnd w:id="36"/>
-      <w:r>
-        <w:rPr>
-          <w:b/>
-          <w:lang w:val="en-US"/>
-        </w:rPr>
+      <w:bookmarkStart w:id="41" w:name="Pw_on_boss"/>
+      <w:bookmarkEnd w:id="41"/>
+      <w:r>
+        <w:rPr>
+          <w:b/>
+          <w:lang w:val="en-US"/>
+        </w:rPr>
+        <w:lastRenderedPageBreak/>
         <w:t>Pw</w:t>
       </w:r>
       <w:r>
@@ -8283,8 +8759,8 @@
           <w:lang w:val="en-US"/>
         </w:rPr>
       </w:pPr>
-      <w:bookmarkStart w:id="37" w:name="Upgrade_castle"/>
-      <w:bookmarkEnd w:id="37"/>
+      <w:bookmarkStart w:id="42" w:name="Upgrade_castle"/>
+      <w:bookmarkEnd w:id="42"/>
       <w:r>
         <w:rPr>
           <w:b/>
@@ -8540,7 +9016,6 @@
           <w:noProof/>
           <w:lang w:eastAsia="ru-RU"/>
         </w:rPr>
-        <w:lastRenderedPageBreak/>
         <w:drawing>
           <wp:inline distT="0" distB="0" distL="0" distR="0" wp14:anchorId="3F4ED5A8" wp14:editId="4E6765D9">
             <wp:extent cx="1629002" cy="2210108"/>
@@ -8590,8 +9065,8 @@
           <w:lang w:val="en-US"/>
         </w:rPr>
       </w:pPr>
-      <w:bookmarkStart w:id="38" w:name="Screenshot"/>
-      <w:bookmarkEnd w:id="38"/>
+      <w:bookmarkStart w:id="43" w:name="Screenshot"/>
+      <w:bookmarkEnd w:id="43"/>
       <w:r>
         <w:rPr>
           <w:b/>
@@ -8669,13 +9144,14 @@
           <w:lang w:val="en-US"/>
         </w:rPr>
       </w:pPr>
-      <w:bookmarkStart w:id="39" w:name="Items_Runes"/>
-      <w:bookmarkEnd w:id="39"/>
-      <w:r>
-        <w:rPr>
-          <w:b/>
-          <w:lang w:val="en-US"/>
-        </w:rPr>
+      <w:bookmarkStart w:id="44" w:name="Items_Runes"/>
+      <w:bookmarkEnd w:id="44"/>
+      <w:r>
+        <w:rPr>
+          <w:b/>
+          <w:lang w:val="en-US"/>
+        </w:rPr>
+        <w:lastRenderedPageBreak/>
         <w:t>Items</w:t>
       </w:r>
       <w:r>
@@ -8712,8 +9188,8 @@
           <w:lang w:val="en-US"/>
         </w:rPr>
       </w:pPr>
-      <w:bookmarkStart w:id="40" w:name="On_esc"/>
-      <w:bookmarkEnd w:id="40"/>
+      <w:bookmarkStart w:id="45" w:name="On_esc"/>
+      <w:bookmarkEnd w:id="45"/>
       <w:r>
         <w:rPr>
           <w:b/>
@@ -8901,8 +9377,8 @@
           <w:lang w:val="en-US"/>
         </w:rPr>
       </w:pPr>
-      <w:bookmarkStart w:id="41" w:name="Long_load"/>
-      <w:bookmarkEnd w:id="41"/>
+      <w:bookmarkStart w:id="46" w:name="Long_load"/>
+      <w:bookmarkEnd w:id="46"/>
       <w:r>
         <w:rPr>
           <w:b/>
@@ -8983,8 +9459,8 @@
           <w:lang w:val="en-US" w:eastAsia="ru-RU"/>
         </w:rPr>
       </w:pPr>
-      <w:bookmarkStart w:id="42" w:name="Long_wave"/>
-      <w:bookmarkEnd w:id="42"/>
+      <w:bookmarkStart w:id="47" w:name="Long_wave"/>
+      <w:bookmarkEnd w:id="47"/>
       <w:r>
         <w:rPr>
           <w:b/>
@@ -9107,8 +9583,8 @@
           <w:lang w:val="en-US"/>
         </w:rPr>
       </w:pPr>
-      <w:bookmarkStart w:id="43" w:name="Nox_load_fail"/>
-      <w:bookmarkEnd w:id="43"/>
+      <w:bookmarkStart w:id="48" w:name="Nox_load_fail"/>
+      <w:bookmarkEnd w:id="48"/>
       <w:r>
         <w:rPr>
           <w:b/>
@@ -9177,8 +9653,8 @@
           <w:lang w:val="en-US"/>
         </w:rPr>
       </w:pPr>
-      <w:bookmarkStart w:id="44" w:name="Nox_main_menu_load_fail"/>
-      <w:bookmarkEnd w:id="44"/>
+      <w:bookmarkStart w:id="49" w:name="Nox_main_menu_load_fail"/>
+      <w:bookmarkEnd w:id="49"/>
       <w:r>
         <w:rPr>
           <w:b/>
@@ -9294,8 +9770,8 @@
           <w:lang w:val="en-US"/>
         </w:rPr>
       </w:pPr>
-      <w:bookmarkStart w:id="45" w:name="Clear_all_fail"/>
-      <w:bookmarkEnd w:id="45"/>
+      <w:bookmarkStart w:id="50" w:name="Clear_all_fail"/>
+      <w:bookmarkEnd w:id="50"/>
       <w:r>
         <w:rPr>
           <w:b/>
@@ -9382,14 +9858,13 @@
           <w:lang w:val="en-US"/>
         </w:rPr>
       </w:pPr>
-      <w:bookmarkStart w:id="46" w:name="Gift_original"/>
-      <w:bookmarkEnd w:id="46"/>
-      <w:r>
-        <w:rPr>
-          <w:b/>
-          <w:lang w:val="en-US"/>
-        </w:rPr>
-        <w:lastRenderedPageBreak/>
+      <w:bookmarkStart w:id="51" w:name="Gift_original"/>
+      <w:bookmarkEnd w:id="51"/>
+      <w:r>
+        <w:rPr>
+          <w:b/>
+          <w:lang w:val="en-US"/>
+        </w:rPr>
         <w:t>Gift</w:t>
       </w:r>
       <w:r>
@@ -9503,6 +9978,7 @@
         <w:rPr>
           <w:lang w:val="en-US"/>
         </w:rPr>
+        <w:lastRenderedPageBreak/>
         <w:t>And this is</w:t>
       </w:r>
       <w:r>
@@ -9511,8 +9987,8 @@
         </w:rPr>
         <w:t xml:space="preserve"> </w:t>
       </w:r>
-      <w:bookmarkStart w:id="47" w:name="Gift_result"/>
-      <w:bookmarkEnd w:id="47"/>
+      <w:bookmarkStart w:id="52" w:name="Gift_result"/>
+      <w:bookmarkEnd w:id="52"/>
       <w:r>
         <w:rPr>
           <w:b/>
@@ -9625,10 +10101,10 @@
           <w:lang w:val="en-US"/>
         </w:rPr>
       </w:pPr>
-      <w:bookmarkStart w:id="48" w:name="_Настройка_для_прожатия"/>
-      <w:bookmarkStart w:id="49" w:name="_Aiming_heroes_setup"/>
-      <w:bookmarkEnd w:id="48"/>
-      <w:bookmarkEnd w:id="49"/>
+      <w:bookmarkStart w:id="53" w:name="_Настройка_для_прожатия"/>
+      <w:bookmarkStart w:id="54" w:name="_Aiming_heroes_setup"/>
+      <w:bookmarkEnd w:id="53"/>
+      <w:bookmarkEnd w:id="54"/>
       <w:r>
         <w:rPr>
           <w:sz w:val="36"/>
@@ -9647,8 +10123,8 @@
           <w:lang w:val="en-US"/>
         </w:rPr>
       </w:pPr>
-      <w:bookmarkStart w:id="50" w:name="Aiming_heroes_setup"/>
-      <w:bookmarkEnd w:id="50"/>
+      <w:bookmarkStart w:id="55" w:name="Aiming_heroes_setup"/>
+      <w:bookmarkEnd w:id="55"/>
       <w:r>
         <w:rPr>
           <w:sz w:val="36"/>
@@ -10154,8 +10630,8 @@
           <w:lang w:val="en-US"/>
         </w:rPr>
       </w:pPr>
-      <w:bookmarkStart w:id="51" w:name="Output_files"/>
-      <w:bookmarkEnd w:id="51"/>
+      <w:bookmarkStart w:id="56" w:name="Output_files"/>
+      <w:bookmarkEnd w:id="56"/>
       <w:r>
         <w:rPr>
           <w:sz w:val="36"/>
@@ -10579,8 +11055,8 @@
           <w:lang w:val="en-US"/>
         </w:rPr>
       </w:pPr>
-      <w:bookmarkStart w:id="52" w:name="Additional_settings"/>
-      <w:bookmarkEnd w:id="52"/>
+      <w:bookmarkStart w:id="57" w:name="Additional_settings"/>
+      <w:bookmarkEnd w:id="57"/>
       <w:r>
         <w:rPr>
           <w:sz w:val="36"/>
@@ -10706,7 +11182,6 @@
         <w:rPr>
           <w:sz w:val="24"/>
           <w:szCs w:val="24"/>
-          <w:lang w:val="en-US"/>
         </w:rPr>
       </w:pPr>
       <w:r>
@@ -10751,17 +11226,20 @@
           <w:lang w:val="en-US"/>
         </w:rPr>
       </w:pPr>
-      <w:r>
-        <w:rPr>
-          <w:b/>
-          <w:sz w:val="24"/>
-          <w:szCs w:val="24"/>
-          <w:lang w:val="en-US"/>
-        </w:rPr>
-        <w:t>$wait_after_battle_click_AB</w:t>
-      </w:r>
-      <w:r>
-        <w:rPr>
+      <w:bookmarkStart w:id="58" w:name="wait_before_AB_open"/>
+      <w:bookmarkEnd w:id="58"/>
+      <w:r>
+        <w:rPr>
+          <w:b/>
+          <w:sz w:val="24"/>
+          <w:szCs w:val="24"/>
+          <w:lang w:val="en-US"/>
+        </w:rPr>
+        <w:t>$wait_before_AB_open</w:t>
+      </w:r>
+      <w:r>
+        <w:rPr>
+          <w:b/>
           <w:sz w:val="24"/>
           <w:szCs w:val="24"/>
           <w:lang w:val="en-US"/>
@@ -10774,6 +11252,212 @@
           <w:szCs w:val="24"/>
           <w:lang w:val="en-US"/>
         </w:rPr>
+        <w:t xml:space="preserve">– if you set to play in AB mode with skips, or wave canceling mode, this is delay before pressing AB button (after pressing Battle button or closing skip window). If the AB button is pressed very quickly, and game couldn’t response to this click, you can increase this value. </w:t>
+      </w:r>
+      <w:r>
+        <w:rPr>
+          <w:sz w:val="24"/>
+          <w:szCs w:val="24"/>
+          <w:lang w:val="en-US"/>
+        </w:rPr>
+        <w:t>Set a value that makes you feel confident that game always responds all clicks</w:t>
+      </w:r>
+      <w:r>
+        <w:rPr>
+          <w:sz w:val="24"/>
+          <w:szCs w:val="24"/>
+          <w:lang w:val="en-US"/>
+        </w:rPr>
+        <w:t>.</w:t>
+      </w:r>
+    </w:p>
+    <w:p>
+      <w:pPr>
+        <w:rPr>
+          <w:sz w:val="24"/>
+          <w:szCs w:val="24"/>
+          <w:lang w:val="en-US"/>
+        </w:rPr>
+      </w:pPr>
+      <w:r>
+        <w:rPr>
+          <w:b/>
+          <w:sz w:val="24"/>
+          <w:szCs w:val="24"/>
+          <w:lang w:val="en-US"/>
+        </w:rPr>
+        <w:t>$wait_after_AB_open</w:t>
+      </w:r>
+      <w:r>
+        <w:rPr>
+          <w:sz w:val="24"/>
+          <w:szCs w:val="24"/>
+          <w:lang w:val="en-US"/>
+        </w:rPr>
+        <w:t xml:space="preserve"> – this is wait before click on switch to gab button (or start button, if you set tab mode).</w:t>
+      </w:r>
+      <w:r>
+        <w:rPr>
+          <w:sz w:val="24"/>
+          <w:szCs w:val="24"/>
+          <w:lang w:val="en-US"/>
+        </w:rPr>
+        <w:t xml:space="preserve"> </w:t>
+      </w:r>
+      <w:r>
+        <w:rPr>
+          <w:sz w:val="24"/>
+          <w:szCs w:val="24"/>
+          <w:lang w:val="en-US"/>
+        </w:rPr>
+        <w:t>Set a value that makes you feel confident that game always responds all clicks</w:t>
+      </w:r>
+      <w:r>
+        <w:rPr>
+          <w:sz w:val="24"/>
+          <w:szCs w:val="24"/>
+          <w:lang w:val="en-US"/>
+        </w:rPr>
+        <w:t>.</w:t>
+      </w:r>
+    </w:p>
+    <w:p>
+      <w:pPr>
+        <w:rPr>
+          <w:sz w:val="24"/>
+          <w:szCs w:val="24"/>
+          <w:lang w:val="en-US"/>
+        </w:rPr>
+      </w:pPr>
+      <w:r>
+        <w:rPr>
+          <w:b/>
+          <w:sz w:val="24"/>
+          <w:szCs w:val="24"/>
+          <w:lang w:val="en-US"/>
+        </w:rPr>
+        <w:t>$</w:t>
+      </w:r>
+      <w:r>
+        <w:rPr>
+          <w:b/>
+          <w:sz w:val="24"/>
+          <w:szCs w:val="24"/>
+          <w:lang w:val="en-US"/>
+        </w:rPr>
+        <w:t xml:space="preserve">wait_after_gab_open </w:t>
+      </w:r>
+      <w:r>
+        <w:rPr>
+          <w:sz w:val="24"/>
+          <w:szCs w:val="24"/>
+          <w:lang w:val="en-US"/>
+        </w:rPr>
+        <w:t>– this is wait before click start button after clicking switch to gab button – if you set to play with gab mode.</w:t>
+      </w:r>
+    </w:p>
+    <w:p>
+      <w:pPr>
+        <w:rPr>
+          <w:sz w:val="24"/>
+          <w:szCs w:val="24"/>
+          <w:lang w:val="en-US"/>
+        </w:rPr>
+      </w:pPr>
+      <w:bookmarkStart w:id="59" w:name="orc_and_military_on_skip_only"/>
+      <w:bookmarkEnd w:id="59"/>
+      <w:r>
+        <w:rPr>
+          <w:b/>
+          <w:sz w:val="24"/>
+          <w:szCs w:val="24"/>
+          <w:lang w:val="en-US"/>
+        </w:rPr>
+        <w:t>$orc_and_military_on_skip_only</w:t>
+      </w:r>
+      <w:r>
+        <w:rPr>
+          <w:sz w:val="24"/>
+          <w:szCs w:val="24"/>
+          <w:lang w:val="en-US"/>
+        </w:rPr>
+        <w:t xml:space="preserve"> – if 1, then the orc band and military will only be able to </w:t>
+      </w:r>
+      <w:r>
+        <w:rPr>
+          <w:bCs/>
+          <w:sz w:val="24"/>
+          <w:szCs w:val="24"/>
+          <w:lang w:val="en-US"/>
+        </w:rPr>
+        <w:t>be pressed</w:t>
+      </w:r>
+      <w:r>
+        <w:rPr>
+          <w:sz w:val="24"/>
+          <w:szCs w:val="24"/>
+          <w:lang w:val="en-US"/>
+        </w:rPr>
+        <w:t xml:space="preserve"> on the </w:t>
+      </w:r>
+      <w:r>
+        <w:rPr>
+          <w:bCs/>
+          <w:sz w:val="24"/>
+          <w:szCs w:val="24"/>
+          <w:lang w:val="en-US"/>
+        </w:rPr>
+        <w:t>3</w:t>
+      </w:r>
+      <w:r>
+        <w:rPr>
+          <w:sz w:val="24"/>
+          <w:szCs w:val="24"/>
+          <w:lang w:val="en-US"/>
+        </w:rPr>
+        <w:t>0 wave skip. If 0, t</w:t>
+      </w:r>
+      <w:r>
+        <w:rPr>
+          <w:bCs/>
+          <w:sz w:val="24"/>
+          <w:szCs w:val="24"/>
+          <w:lang w:val="en-US"/>
+        </w:rPr>
+        <w:t>hen they will always be pressed.</w:t>
+      </w:r>
+    </w:p>
+    <w:p>
+      <w:pPr>
+        <w:rPr>
+          <w:sz w:val="24"/>
+          <w:szCs w:val="24"/>
+          <w:lang w:val="en-US"/>
+        </w:rPr>
+      </w:pPr>
+      <w:r>
+        <w:rPr>
+          <w:b/>
+          <w:sz w:val="24"/>
+          <w:szCs w:val="24"/>
+          <w:lang w:val="en-US"/>
+        </w:rPr>
+        <w:t>$max_battle_length_ms</w:t>
+      </w:r>
+      <w:r>
+        <w:rPr>
+          <w:sz w:val="24"/>
+          <w:szCs w:val="24"/>
+          <w:lang w:val="en-US"/>
+        </w:rPr>
+        <w:t xml:space="preserve"> </w:t>
+      </w:r>
+      <w:r>
+        <w:rPr>
+          <w:sz w:val="24"/>
+          <w:szCs w:val="24"/>
+          <w:lang w:val="en-US"/>
+        </w:rPr>
         <w:t>–</w:t>
       </w:r>
       <w:r>
@@ -10782,97 +11466,65 @@
           <w:szCs w:val="24"/>
           <w:lang w:val="en-US"/>
         </w:rPr>
-        <w:t xml:space="preserve"> the same, only in ab mode, value in seconds. Must be greater than $battle_click_wait_ms for the battle and the AB button to appear.</w:t>
-      </w:r>
-    </w:p>
-    <w:p>
-      <w:pPr>
-        <w:rPr>
-          <w:sz w:val="24"/>
-          <w:szCs w:val="24"/>
-          <w:lang w:val="en-US"/>
-        </w:rPr>
-      </w:pPr>
-      <w:r>
-        <w:rPr>
-          <w:b/>
-          <w:sz w:val="24"/>
-          <w:szCs w:val="24"/>
-          <w:lang w:val="en-US"/>
-        </w:rPr>
-        <w:t>$orc_and_military_on_skip_only</w:t>
-      </w:r>
-      <w:r>
-        <w:rPr>
-          <w:sz w:val="24"/>
-          <w:szCs w:val="24"/>
-          <w:lang w:val="en-US"/>
-        </w:rPr>
-        <w:t xml:space="preserve"> – if 1, then the orc band and military will only be able to </w:t>
-      </w:r>
-      <w:r>
-        <w:rPr>
-          <w:bCs/>
-          <w:sz w:val="24"/>
-          <w:szCs w:val="24"/>
-          <w:lang w:val="en-US"/>
-        </w:rPr>
-        <w:t>be pressed</w:t>
-      </w:r>
-      <w:r>
-        <w:rPr>
-          <w:sz w:val="24"/>
-          <w:szCs w:val="24"/>
-          <w:lang w:val="en-US"/>
-        </w:rPr>
-        <w:t xml:space="preserve"> on the </w:t>
-      </w:r>
-      <w:r>
-        <w:rPr>
-          <w:bCs/>
-          <w:sz w:val="24"/>
-          <w:szCs w:val="24"/>
-          <w:lang w:val="en-US"/>
-        </w:rPr>
-        <w:t>3</w:t>
-      </w:r>
-      <w:r>
-        <w:rPr>
-          <w:sz w:val="24"/>
-          <w:szCs w:val="24"/>
-          <w:lang w:val="en-US"/>
-        </w:rPr>
-        <w:t>0 wave skip. If 0, t</w:t>
-      </w:r>
-      <w:r>
-        <w:rPr>
-          <w:bCs/>
-          <w:sz w:val="24"/>
-          <w:szCs w:val="24"/>
-          <w:lang w:val="en-US"/>
-        </w:rPr>
-        <w:t>hen they will always be pressed.</w:t>
-      </w:r>
-    </w:p>
-    <w:p>
-      <w:pPr>
-        <w:rPr>
-          <w:sz w:val="24"/>
-          <w:szCs w:val="24"/>
-          <w:lang w:val="en-US"/>
-        </w:rPr>
-      </w:pPr>
-      <w:r>
-        <w:rPr>
-          <w:b/>
-          <w:sz w:val="24"/>
-          <w:szCs w:val="24"/>
-          <w:lang w:val="en-US"/>
-        </w:rPr>
-        <w:t>$max_battle_length_ms</w:t>
-      </w:r>
-      <w:r>
-        <w:rPr>
+        <w:t xml:space="preserve"> The maximum duration of a battle in milliseconds. If more time has passed since the start of any battle, the clicker will re-enter the game.</w:t>
+      </w:r>
+    </w:p>
+    <w:p>
+      <w:pPr>
+        <w:rPr>
+          <w:sz w:val="24"/>
+          <w:szCs w:val="24"/>
+          <w:lang w:val="en-US"/>
+        </w:rPr>
+      </w:pPr>
+      <w:r>
+        <w:rPr>
+          <w:b/>
+          <w:sz w:val="24"/>
+          <w:szCs w:val="24"/>
+          <w:lang w:val="en-US"/>
+        </w:rPr>
+        <w:lastRenderedPageBreak/>
+        <w:t xml:space="preserve">$max_restarts_in_row_for_reset </w:t>
+      </w:r>
+      <w:r>
+        <w:rPr>
+          <w:sz w:val="24"/>
+          <w:szCs w:val="24"/>
+          <w:lang w:val="en-US"/>
+        </w:rPr>
+        <w:t xml:space="preserve">– </w:t>
+      </w:r>
+      <w:r>
+        <w:rPr>
+          <w:sz w:val="24"/>
+          <w:szCs w:val="24"/>
+          <w:lang w:val="en-US"/>
+        </w:rPr>
+        <w:t>The maximum number of restarts attempts before nox reset.</w:t>
+      </w:r>
+    </w:p>
+    <w:p>
+      <w:pPr>
+        <w:rPr>
+          <w:b/>
+          <w:sz w:val="24"/>
+          <w:szCs w:val="24"/>
+          <w:lang w:val="en-US"/>
+        </w:rPr>
+      </w:pPr>
+      <w:r>
+        <w:rPr>
+          <w:b/>
+          <w:sz w:val="24"/>
+          <w:szCs w:val="24"/>
+          <w:lang w:val="en-US"/>
+        </w:rPr>
+        <w:t>$mimic_collect_percent</w:t>
+      </w:r>
+      <w:r>
+        <w:rPr>
+          <w:b/>
           <w:sz w:val="24"/>
           <w:szCs w:val="24"/>
           <w:lang w:val="en-US"/>
@@ -10885,966 +11537,24 @@
           <w:szCs w:val="24"/>
           <w:lang w:val="en-US"/>
         </w:rPr>
-        <w:t>–</w:t>
-      </w:r>
-      <w:r>
-        <w:rPr>
-          <w:sz w:val="24"/>
-          <w:szCs w:val="24"/>
-          <w:lang w:val="en-US"/>
-        </w:rPr>
-        <w:t xml:space="preserve"> The maximum duration of a battle in milliseconds. If more time has passed since the start of any battle, the clicker will re-enter the game.</w:t>
-      </w:r>
-    </w:p>
-    <w:p>
-      <w:pPr>
-        <w:rPr>
-          <w:sz w:val="24"/>
-          <w:szCs w:val="24"/>
-          <w:lang w:val="en-US"/>
-        </w:rPr>
-      </w:pPr>
-      <w:r>
-        <w:rPr>
-          <w:b/>
-          <w:sz w:val="24"/>
-          <w:szCs w:val="24"/>
-          <w:lang w:val="en-US"/>
-        </w:rPr>
-        <w:t xml:space="preserve">$max_restarts_in_row_for_reset </w:t>
-      </w:r>
-      <w:r>
-        <w:rPr>
-          <w:sz w:val="24"/>
-          <w:szCs w:val="24"/>
-          <w:lang w:val="en-US"/>
-        </w:rPr>
-        <w:t xml:space="preserve">– </w:t>
-      </w:r>
-      <w:r>
-        <w:rPr>
-          <w:sz w:val="24"/>
-          <w:szCs w:val="24"/>
-          <w:lang w:val="en-US"/>
-        </w:rPr>
-        <w:t>The maximum number of restarts attempts before nox reset.</w:t>
-      </w:r>
-    </w:p>
-    <w:p>
-      <w:pPr>
-        <w:rPr>
-          <w:sz w:val="24"/>
-          <w:szCs w:val="24"/>
-          <w:lang w:val="en-US"/>
-        </w:rPr>
-      </w:pPr>
-      <w:r>
-        <w:rPr>
-          <w:b/>
-          <w:sz w:val="24"/>
-          <w:szCs w:val="24"/>
-          <w:lang w:val="en-US"/>
-        </w:rPr>
-        <w:t>$</w:t>
-      </w:r>
-      <w:r>
-        <w:rPr>
-          <w:b/>
-          <w:sz w:val="24"/>
-          <w:szCs w:val="24"/>
-          <w:lang w:val="en-US"/>
-        </w:rPr>
-        <w:t>dungeon_start_cast_on_boss</w:t>
-      </w:r>
-      <w:r>
-        <w:rPr>
-          <w:b/>
-          <w:sz w:val="24"/>
-          <w:szCs w:val="24"/>
-          <w:lang w:val="en-US"/>
-        </w:rPr>
-        <w:t xml:space="preserve"> </w:t>
-      </w:r>
-      <w:r>
-        <w:rPr>
-          <w:sz w:val="24"/>
-          <w:szCs w:val="24"/>
-          <w:lang w:val="en-US"/>
-        </w:rPr>
-        <w:t>– Start clicking heroes only when the boss came out (works in 3 last dungeons). 1 = enabled, 0 = disabled</w:t>
-      </w:r>
-    </w:p>
-    <w:p>
-      <w:pPr>
-        <w:rPr>
-          <w:sz w:val="24"/>
-          <w:szCs w:val="24"/>
-          <w:lang w:val="en-US"/>
-        </w:rPr>
-      </w:pPr>
-      <w:r>
-        <w:rPr>
-          <w:b/>
-          <w:sz w:val="24"/>
-          <w:szCs w:val="24"/>
-          <w:lang w:val="en-US"/>
-        </w:rPr>
-        <w:t>$</w:t>
-      </w:r>
-      <w:r>
-        <w:rPr>
-          <w:b/>
-          <w:sz w:val="24"/>
-          <w:szCs w:val="24"/>
-          <w:lang w:val="en-US"/>
-        </w:rPr>
-        <w:t>dungeon_start_cast_on_boss</w:t>
-      </w:r>
-      <w:r>
-        <w:rPr>
-          <w:b/>
-          <w:sz w:val="24"/>
-          <w:szCs w:val="24"/>
-          <w:lang w:val="en-US"/>
-        </w:rPr>
-        <w:t xml:space="preserve"> </w:t>
-      </w:r>
-      <w:r>
-        <w:rPr>
-          <w:sz w:val="24"/>
-          <w:szCs w:val="24"/>
-          <w:lang w:val="en-US"/>
-        </w:rPr>
-        <w:t xml:space="preserve">– </w:t>
-      </w:r>
-      <w:r>
-        <w:rPr>
-          <w:sz w:val="24"/>
-          <w:szCs w:val="24"/>
-          <w:lang w:val="en-US"/>
-        </w:rPr>
-        <w:t>delay in milliseconds after the boss's HP bar appears after which the heroes are clicked (</w:t>
-      </w:r>
-      <w:r>
-        <w:rPr>
-          <w:sz w:val="24"/>
-          <w:szCs w:val="24"/>
-          <w:lang w:val="en-US"/>
-        </w:rPr>
-        <w:t xml:space="preserve">works with </w:t>
-      </w:r>
-      <w:r>
-        <w:rPr>
-          <w:b/>
-          <w:sz w:val="24"/>
-          <w:szCs w:val="24"/>
-          <w:lang w:val="en-US"/>
-        </w:rPr>
-        <w:t>$</w:t>
-      </w:r>
-      <w:r>
-        <w:rPr>
-          <w:b/>
-          <w:sz w:val="24"/>
-          <w:szCs w:val="24"/>
-          <w:lang w:val="en-US"/>
-        </w:rPr>
-        <w:t>dungeon_start_cast_on_boss</w:t>
-      </w:r>
-      <w:r>
-        <w:rPr>
-          <w:sz w:val="24"/>
-          <w:szCs w:val="24"/>
-          <w:lang w:val="en-US"/>
-        </w:rPr>
-        <w:t xml:space="preserve"> enabled only).</w:t>
-      </w:r>
-    </w:p>
-    <w:p>
-      <w:pPr>
-        <w:rPr>
-          <w:sz w:val="24"/>
-          <w:szCs w:val="24"/>
-          <w:lang w:val="en-US"/>
-        </w:rPr>
-      </w:pPr>
-      <w:r>
-        <w:rPr>
-          <w:b/>
-          <w:sz w:val="24"/>
-          <w:szCs w:val="24"/>
-          <w:lang w:val="en-US"/>
-        </w:rPr>
-        <w:t>$mimic_collect_percent</w:t>
-      </w:r>
-      <w:r>
-        <w:rPr>
-          <w:b/>
-          <w:sz w:val="24"/>
-          <w:szCs w:val="24"/>
-          <w:lang w:val="en-US"/>
-        </w:rPr>
-        <w:t xml:space="preserve"> </w:t>
-      </w:r>
-      <w:r>
-        <w:rPr>
-          <w:sz w:val="24"/>
-          <w:szCs w:val="24"/>
-          <w:lang w:val="en-US"/>
-        </w:rPr>
-        <w:t xml:space="preserve">– The chance of collecting mimic chest – 0 to 100 value </w:t>
-      </w:r>
-    </w:p>
-    <w:p>
-      <w:pPr>
-        <w:rPr>
-          <w:sz w:val="24"/>
-          <w:szCs w:val="24"/>
-          <w:lang w:val="en-US"/>
-        </w:rPr>
-      </w:pPr>
-      <w:r>
-        <w:rPr>
-          <w:b/>
-          <w:sz w:val="24"/>
-          <w:szCs w:val="24"/>
-          <w:lang w:val="en-US"/>
-        </w:rPr>
-        <w:lastRenderedPageBreak/>
-        <w:t>$replays_if_dungeon_dont_load</w:t>
-      </w:r>
-      <w:r>
-        <w:rPr>
-          <w:sz w:val="24"/>
-          <w:szCs w:val="24"/>
-          <w:lang w:val="en-US"/>
-        </w:rPr>
-        <w:t xml:space="preserve"> – If Internet has gone during dungeon farming, when 1, then will replay last wave until captcha. When 0, then will try to open dungeons again. If the inventory is full, will switch to replays</w:t>
-      </w:r>
-      <w:r>
-        <w:rPr>
-          <w:sz w:val="24"/>
-          <w:szCs w:val="24"/>
-          <w:lang w:val="en-US"/>
-        </w:rPr>
-        <w:t xml:space="preserve"> </w:t>
-      </w:r>
-      <w:r>
-        <w:rPr>
-          <w:sz w:val="24"/>
-          <w:szCs w:val="24"/>
-          <w:lang w:val="en-US"/>
-        </w:rPr>
-        <w:t>no matter 0 or 1.</w:t>
-      </w:r>
-    </w:p>
-    <w:p>
-      <w:pPr>
-        <w:rPr>
-          <w:sz w:val="24"/>
-          <w:szCs w:val="24"/>
-          <w:lang w:val="en-US"/>
-        </w:rPr>
-      </w:pPr>
-      <w:bookmarkStart w:id="53" w:name="wait_on_first_gift_frame"/>
-      <w:bookmarkEnd w:id="53"/>
-      <w:r>
-        <w:rPr>
-          <w:noProof/>
-          <w:sz w:val="24"/>
-          <w:szCs w:val="24"/>
-          <w:lang w:eastAsia="ru-RU"/>
-        </w:rPr>
-        <w:drawing>
-          <wp:anchor distT="0" distB="0" distL="114300" distR="114300" simplePos="0" relativeHeight="251660288" behindDoc="0" locked="0" layoutInCell="1" allowOverlap="1" wp14:anchorId="0EC8C16C" wp14:editId="46B0FE96">
-            <wp:simplePos x="0" y="0"/>
-            <wp:positionH relativeFrom="column">
-              <wp:posOffset>635</wp:posOffset>
-            </wp:positionH>
-            <wp:positionV relativeFrom="paragraph">
-              <wp:posOffset>1597660</wp:posOffset>
-            </wp:positionV>
-            <wp:extent cx="2026920" cy="2814320"/>
-            <wp:effectExtent l="0" t="0" r="0" b="5080"/>
-            <wp:wrapSquare wrapText="bothSides"/>
-            <wp:docPr id="24" name="Рисунок 24"/>
-            <wp:cNvGraphicFramePr>
-              <a:graphicFrameLocks xmlns:a="http://schemas.openxmlformats.org/drawingml/2006/main" noChangeAspect="1"/>
-            </wp:cNvGraphicFramePr>
-            <a:graphic xmlns:a="http://schemas.openxmlformats.org/drawingml/2006/main">
-              <a:graphicData uri="http://schemas.openxmlformats.org/drawingml/2006/picture">
-                <pic:pic xmlns:pic="http://schemas.openxmlformats.org/drawingml/2006/picture">
-                  <pic:nvPicPr>
-                    <pic:cNvPr id="0" name="Picture 1"/>
-                    <pic:cNvPicPr>
-                      <a:picLocks noChangeAspect="1" noChangeArrowheads="1"/>
-                    </pic:cNvPicPr>
-                  </pic:nvPicPr>
-                  <pic:blipFill>
-                    <a:blip r:embed="rId62">
-                      <a:extLst>
-                        <a:ext uri="{28A0092B-C50C-407E-A947-70E740481C1C}">
-                          <a14:useLocalDpi xmlns:a14="http://schemas.microsoft.com/office/drawing/2010/main" val="0"/>
-                        </a:ext>
-                      </a:extLst>
-                    </a:blip>
-                    <a:srcRect/>
-                    <a:stretch>
-                      <a:fillRect/>
-                    </a:stretch>
-                  </pic:blipFill>
-                  <pic:spPr bwMode="auto">
-                    <a:xfrm>
-                      <a:off x="0" y="0"/>
-                      <a:ext cx="2026920" cy="2814320"/>
-                    </a:xfrm>
-                    <a:prstGeom prst="rect">
-                      <a:avLst/>
-                    </a:prstGeom>
-                    <a:noFill/>
-                    <a:ln>
-                      <a:noFill/>
-                    </a:ln>
-                  </pic:spPr>
-                </pic:pic>
-              </a:graphicData>
-            </a:graphic>
-            <wp14:sizeRelH relativeFrom="page">
-              <wp14:pctWidth>0</wp14:pctWidth>
-            </wp14:sizeRelH>
-            <wp14:sizeRelV relativeFrom="page">
-              <wp14:pctHeight>0</wp14:pctHeight>
-            </wp14:sizeRelV>
-          </wp:anchor>
-        </w:drawing>
-      </w:r>
-      <w:r>
-        <w:rPr>
-          <w:b/>
-          <w:sz w:val="24"/>
-          <w:szCs w:val="24"/>
-          <w:lang w:val="en-US"/>
-        </w:rPr>
-        <w:t>$wait_on_first_gift_frame</w:t>
-      </w:r>
-      <w:r>
-        <w:rPr>
-          <w:sz w:val="24"/>
-          <w:szCs w:val="24"/>
-          <w:lang w:val="en-US"/>
-        </w:rPr>
-        <w:t xml:space="preserve"> – this is important one. If this is first time using this, you have to pick up the value that works good for you.</w:t>
-      </w:r>
-      <w:r>
-        <w:rPr>
-          <w:sz w:val="24"/>
-          <w:szCs w:val="24"/>
-          <w:lang w:val="en-US"/>
-        </w:rPr>
-        <w:t xml:space="preserve"> Save screenshots of the captcha</w:t>
-      </w:r>
-      <w:r>
-        <w:rPr>
-          <w:sz w:val="24"/>
-          <w:szCs w:val="24"/>
-          <w:lang w:val="en-US"/>
-        </w:rPr>
-        <w:t xml:space="preserve"> with default settings first (</w:t>
-      </w:r>
-      <w:hyperlink w:anchor="Gift_original" w:history="1">
-        <w:r>
-          <w:rPr>
-            <w:rStyle w:val="a3"/>
-            <w:sz w:val="24"/>
-            <w:szCs w:val="24"/>
-            <w:lang w:val="en-US"/>
-          </w:rPr>
-          <w:t>her</w:t>
-        </w:r>
-        <w:r>
-          <w:rPr>
-            <w:rStyle w:val="a3"/>
-            <w:sz w:val="24"/>
-            <w:szCs w:val="24"/>
-            <w:lang w:val="en-US"/>
-          </w:rPr>
-          <w:t>e</w:t>
-        </w:r>
-      </w:hyperlink>
-      <w:r>
-        <w:rPr>
-          <w:sz w:val="24"/>
-          <w:szCs w:val="24"/>
-          <w:lang w:val="en-US"/>
-        </w:rPr>
-        <w:t>)</w:t>
-      </w:r>
-      <w:r>
-        <w:rPr>
-          <w:sz w:val="24"/>
-          <w:szCs w:val="24"/>
-          <w:lang w:val="en-US"/>
-        </w:rPr>
-        <w:t xml:space="preserve"> and choose that one where hero flies pretty big distance</w:t>
-      </w:r>
-      <w:r>
-        <w:rPr>
-          <w:sz w:val="24"/>
-          <w:szCs w:val="24"/>
-          <w:lang w:val="en-US"/>
-        </w:rPr>
-        <w:t xml:space="preserve"> to the finish position</w:t>
-      </w:r>
-      <w:r>
-        <w:rPr>
-          <w:sz w:val="24"/>
-          <w:szCs w:val="24"/>
-          <w:lang w:val="en-US"/>
-        </w:rPr>
-        <w:t>, and carefully look on how the hero moves through frames. The distance that hero flies between 1 and 2 frames has to be same with distance between 2 and 3 frames.</w:t>
-      </w:r>
-      <w:r>
-        <w:rPr>
-          <w:sz w:val="24"/>
-          <w:szCs w:val="24"/>
-          <w:lang w:val="en-US"/>
-        </w:rPr>
-        <w:t xml:space="preserve"> By default there is the value that works good for me (I don’t know why but this behaviour can be different on different computers):</w:t>
-      </w:r>
-    </w:p>
-    <w:p>
-      <w:pPr>
-        <w:rPr>
-          <w:sz w:val="24"/>
-          <w:szCs w:val="24"/>
-          <w:lang w:val="en-US"/>
-        </w:rPr>
-      </w:pPr>
-    </w:p>
-    <w:p>
-      <w:pPr>
-        <w:rPr>
-          <w:sz w:val="24"/>
-          <w:szCs w:val="24"/>
-          <w:lang w:val="en-US"/>
-        </w:rPr>
-      </w:pPr>
-    </w:p>
-    <w:p>
-      <w:pPr>
-        <w:rPr>
-          <w:sz w:val="24"/>
-          <w:szCs w:val="24"/>
-          <w:lang w:val="en-US"/>
-        </w:rPr>
-      </w:pPr>
-    </w:p>
-    <w:p>
-      <w:pPr>
-        <w:rPr>
-          <w:sz w:val="24"/>
-          <w:szCs w:val="24"/>
-          <w:lang w:val="en-US"/>
-        </w:rPr>
-      </w:pPr>
-      <w:r>
-        <w:rPr>
-          <w:sz w:val="24"/>
-          <w:szCs w:val="24"/>
-          <w:lang w:val="en-US"/>
-        </w:rPr>
-        <w:t xml:space="preserve">If you have this behaviour, then </w:t>
-      </w:r>
-      <w:r>
-        <w:rPr>
-          <w:b/>
-          <w:sz w:val="24"/>
-          <w:szCs w:val="24"/>
-          <w:lang w:val="en-US"/>
-        </w:rPr>
-        <w:t>$wait_on_first_gift_frame</w:t>
-      </w:r>
-      <w:r>
-        <w:rPr>
-          <w:b/>
-          <w:sz w:val="24"/>
-          <w:szCs w:val="24"/>
-          <w:lang w:val="en-US"/>
-        </w:rPr>
-        <w:t xml:space="preserve"> </w:t>
-      </w:r>
-      <w:r>
-        <w:rPr>
-          <w:sz w:val="24"/>
-          <w:szCs w:val="24"/>
-          <w:lang w:val="en-US"/>
-        </w:rPr>
-        <w:t>is higher than it has to be, because the hero move on bigger distance between 1 and 2 frames than between 2 and 3 frames.</w:t>
-      </w:r>
-      <w:r>
-        <w:rPr>
-          <w:sz w:val="24"/>
-          <w:szCs w:val="24"/>
-          <w:lang w:val="en-US"/>
-        </w:rPr>
-        <w:t xml:space="preserve"> (Try to decrease value by ~0.03)</w:t>
-      </w:r>
-    </w:p>
-    <w:p>
-      <w:pPr>
-        <w:rPr>
-          <w:sz w:val="24"/>
-          <w:szCs w:val="24"/>
-          <w:lang w:val="en-US"/>
-        </w:rPr>
-      </w:pPr>
-    </w:p>
-    <w:p>
-      <w:pPr>
-        <w:rPr>
-          <w:sz w:val="24"/>
-          <w:szCs w:val="24"/>
-          <w:lang w:val="en-US"/>
-        </w:rPr>
-      </w:pPr>
-    </w:p>
-    <w:p>
-      <w:pPr>
-        <w:rPr>
-          <w:sz w:val="24"/>
-          <w:szCs w:val="24"/>
-          <w:lang w:val="en-US"/>
-        </w:rPr>
-      </w:pPr>
-      <w:r>
-        <w:rPr>
-          <w:noProof/>
-          <w:sz w:val="24"/>
-          <w:szCs w:val="24"/>
-          <w:lang w:eastAsia="ru-RU"/>
-        </w:rPr>
-        <w:drawing>
-          <wp:anchor distT="0" distB="0" distL="114300" distR="114300" simplePos="0" relativeHeight="251661312" behindDoc="0" locked="0" layoutInCell="1" allowOverlap="1" wp14:anchorId="60732F7D" wp14:editId="3DF1AEEB">
-            <wp:simplePos x="0" y="0"/>
-            <wp:positionH relativeFrom="column">
-              <wp:posOffset>-2141220</wp:posOffset>
-            </wp:positionH>
-            <wp:positionV relativeFrom="paragraph">
-              <wp:posOffset>163830</wp:posOffset>
-            </wp:positionV>
-            <wp:extent cx="1852295" cy="3983355"/>
-            <wp:effectExtent l="0" t="0" r="0" b="0"/>
-            <wp:wrapSquare wrapText="bothSides"/>
-            <wp:docPr id="48" name="Рисунок 48"/>
-            <wp:cNvGraphicFramePr>
-              <a:graphicFrameLocks xmlns:a="http://schemas.openxmlformats.org/drawingml/2006/main" noChangeAspect="1"/>
-            </wp:cNvGraphicFramePr>
-            <a:graphic xmlns:a="http://schemas.openxmlformats.org/drawingml/2006/main">
-              <a:graphicData uri="http://schemas.openxmlformats.org/drawingml/2006/picture">
-                <pic:pic xmlns:pic="http://schemas.openxmlformats.org/drawingml/2006/picture">
-                  <pic:nvPicPr>
-                    <pic:cNvPr id="0" name="Picture 2"/>
-                    <pic:cNvPicPr>
-                      <a:picLocks noChangeAspect="1" noChangeArrowheads="1"/>
-                    </pic:cNvPicPr>
-                  </pic:nvPicPr>
-                  <pic:blipFill>
-                    <a:blip r:embed="rId63">
-                      <a:extLst>
-                        <a:ext uri="{28A0092B-C50C-407E-A947-70E740481C1C}">
-                          <a14:useLocalDpi xmlns:a14="http://schemas.microsoft.com/office/drawing/2010/main" val="0"/>
-                        </a:ext>
-                      </a:extLst>
-                    </a:blip>
-                    <a:srcRect/>
-                    <a:stretch>
-                      <a:fillRect/>
-                    </a:stretch>
-                  </pic:blipFill>
-                  <pic:spPr bwMode="auto">
-                    <a:xfrm>
-                      <a:off x="0" y="0"/>
-                      <a:ext cx="1852295" cy="3983355"/>
-                    </a:xfrm>
-                    <a:prstGeom prst="rect">
-                      <a:avLst/>
-                    </a:prstGeom>
-                    <a:noFill/>
-                    <a:ln>
-                      <a:noFill/>
-                    </a:ln>
-                  </pic:spPr>
-                </pic:pic>
-              </a:graphicData>
-            </a:graphic>
-            <wp14:sizeRelH relativeFrom="page">
-              <wp14:pctWidth>0</wp14:pctWidth>
-            </wp14:sizeRelH>
-            <wp14:sizeRelV relativeFrom="page">
-              <wp14:pctHeight>0</wp14:pctHeight>
-            </wp14:sizeRelV>
-          </wp:anchor>
-        </w:drawing>
-      </w:r>
-    </w:p>
-    <w:p>
-      <w:pPr>
-        <w:rPr>
-          <w:sz w:val="24"/>
-          <w:szCs w:val="24"/>
-          <w:lang w:val="en-US"/>
-        </w:rPr>
-      </w:pPr>
-    </w:p>
-    <w:p>
-      <w:pPr>
-        <w:rPr>
-          <w:sz w:val="24"/>
-          <w:szCs w:val="24"/>
-          <w:lang w:val="en-US"/>
-        </w:rPr>
-      </w:pPr>
-    </w:p>
-    <w:p>
-      <w:pPr>
-        <w:rPr>
-          <w:sz w:val="24"/>
-          <w:szCs w:val="24"/>
-          <w:lang w:val="en-US"/>
-        </w:rPr>
-      </w:pPr>
-    </w:p>
-    <w:p>
-      <w:pPr>
-        <w:rPr>
-          <w:sz w:val="24"/>
-          <w:szCs w:val="24"/>
-          <w:lang w:val="en-US"/>
-        </w:rPr>
-      </w:pPr>
-    </w:p>
-    <w:p>
-      <w:pPr>
-        <w:rPr>
-          <w:sz w:val="24"/>
-          <w:szCs w:val="24"/>
-          <w:lang w:val="en-US"/>
-        </w:rPr>
-      </w:pPr>
-    </w:p>
-    <w:p>
-      <w:pPr>
-        <w:rPr>
-          <w:sz w:val="24"/>
-          <w:szCs w:val="24"/>
-          <w:lang w:val="en-US"/>
-        </w:rPr>
-      </w:pPr>
-      <w:r>
-        <w:rPr>
-          <w:sz w:val="24"/>
-          <w:szCs w:val="24"/>
-          <w:lang w:val="en-US"/>
-        </w:rPr>
-        <w:t xml:space="preserve">If you have this behaviour, then </w:t>
-      </w:r>
-      <w:r>
-        <w:rPr>
-          <w:b/>
-          <w:sz w:val="24"/>
-          <w:szCs w:val="24"/>
-          <w:lang w:val="en-US"/>
-        </w:rPr>
-        <w:t>$wait_on_first_gift_frame</w:t>
-      </w:r>
-      <w:r>
-        <w:rPr>
-          <w:b/>
-          <w:sz w:val="24"/>
-          <w:szCs w:val="24"/>
-          <w:lang w:val="en-US"/>
-        </w:rPr>
-        <w:t xml:space="preserve"> </w:t>
-      </w:r>
-      <w:r>
-        <w:rPr>
-          <w:sz w:val="24"/>
-          <w:szCs w:val="24"/>
-          <w:lang w:val="en-US"/>
-        </w:rPr>
-        <w:t>is lower than it has to be.</w:t>
-      </w:r>
-      <w:r>
-        <w:rPr>
-          <w:sz w:val="24"/>
-          <w:szCs w:val="24"/>
-          <w:lang w:val="en-US"/>
-        </w:rPr>
-        <w:t xml:space="preserve"> (Try to increase value by ~0.03)</w:t>
-      </w:r>
-    </w:p>
-    <w:p>
-      <w:pPr>
-        <w:rPr>
-          <w:sz w:val="24"/>
-          <w:szCs w:val="24"/>
-          <w:lang w:val="en-US"/>
-        </w:rPr>
-      </w:pPr>
-    </w:p>
-    <w:p>
-      <w:pPr>
-        <w:rPr>
-          <w:sz w:val="24"/>
-          <w:szCs w:val="24"/>
-          <w:lang w:val="en-US"/>
-        </w:rPr>
-      </w:pPr>
-    </w:p>
-    <w:p>
-      <w:pPr>
-        <w:rPr>
-          <w:sz w:val="24"/>
-          <w:szCs w:val="24"/>
-          <w:lang w:val="en-US"/>
-        </w:rPr>
-      </w:pPr>
-    </w:p>
-    <w:p>
-      <w:pPr>
-        <w:rPr>
-          <w:sz w:val="24"/>
-          <w:szCs w:val="24"/>
-          <w:lang w:val="en-US"/>
-        </w:rPr>
-      </w:pPr>
-    </w:p>
-    <w:p>
-      <w:pPr>
-        <w:rPr>
-          <w:sz w:val="24"/>
-          <w:szCs w:val="24"/>
-          <w:lang w:val="en-US"/>
-        </w:rPr>
-      </w:pPr>
-      <w:r>
-        <w:rPr>
-          <w:noProof/>
-          <w:sz w:val="24"/>
-          <w:szCs w:val="24"/>
-          <w:lang w:eastAsia="ru-RU"/>
-        </w:rPr>
-        <w:lastRenderedPageBreak/>
-        <w:drawing>
-          <wp:anchor distT="0" distB="0" distL="114300" distR="114300" simplePos="0" relativeHeight="251662336" behindDoc="0" locked="0" layoutInCell="1" allowOverlap="1" wp14:anchorId="72BCE6F0" wp14:editId="53F48769">
-            <wp:simplePos x="0" y="0"/>
-            <wp:positionH relativeFrom="column">
-              <wp:posOffset>1270</wp:posOffset>
-            </wp:positionH>
-            <wp:positionV relativeFrom="paragraph">
-              <wp:posOffset>85090</wp:posOffset>
-            </wp:positionV>
-            <wp:extent cx="1796415" cy="3243580"/>
-            <wp:effectExtent l="0" t="0" r="0" b="0"/>
-            <wp:wrapSquare wrapText="bothSides"/>
-            <wp:docPr id="51" name="Рисунок 51"/>
-            <wp:cNvGraphicFramePr>
-              <a:graphicFrameLocks xmlns:a="http://schemas.openxmlformats.org/drawingml/2006/main" noChangeAspect="1"/>
-            </wp:cNvGraphicFramePr>
-            <a:graphic xmlns:a="http://schemas.openxmlformats.org/drawingml/2006/main">
-              <a:graphicData uri="http://schemas.openxmlformats.org/drawingml/2006/picture">
-                <pic:pic xmlns:pic="http://schemas.openxmlformats.org/drawingml/2006/picture">
-                  <pic:nvPicPr>
-                    <pic:cNvPr id="0" name="Picture 3"/>
-                    <pic:cNvPicPr>
-                      <a:picLocks noChangeAspect="1" noChangeArrowheads="1"/>
-                    </pic:cNvPicPr>
-                  </pic:nvPicPr>
-                  <pic:blipFill>
-                    <a:blip r:embed="rId64">
-                      <a:extLst>
-                        <a:ext uri="{28A0092B-C50C-407E-A947-70E740481C1C}">
-                          <a14:useLocalDpi xmlns:a14="http://schemas.microsoft.com/office/drawing/2010/main" val="0"/>
-                        </a:ext>
-                      </a:extLst>
-                    </a:blip>
-                    <a:srcRect/>
-                    <a:stretch>
-                      <a:fillRect/>
-                    </a:stretch>
-                  </pic:blipFill>
-                  <pic:spPr bwMode="auto">
-                    <a:xfrm>
-                      <a:off x="0" y="0"/>
-                      <a:ext cx="1796415" cy="3243580"/>
-                    </a:xfrm>
-                    <a:prstGeom prst="rect">
-                      <a:avLst/>
-                    </a:prstGeom>
-                    <a:noFill/>
-                    <a:ln>
-                      <a:noFill/>
-                    </a:ln>
-                  </pic:spPr>
-                </pic:pic>
-              </a:graphicData>
-            </a:graphic>
-            <wp14:sizeRelH relativeFrom="page">
-              <wp14:pctWidth>0</wp14:pctWidth>
-            </wp14:sizeRelH>
-            <wp14:sizeRelV relativeFrom="page">
-              <wp14:pctHeight>0</wp14:pctHeight>
-            </wp14:sizeRelV>
-          </wp:anchor>
-        </w:drawing>
-      </w:r>
-    </w:p>
-    <w:p>
-      <w:pPr>
-        <w:rPr>
-          <w:b/>
-          <w:sz w:val="24"/>
-          <w:szCs w:val="24"/>
-          <w:lang w:val="en-US"/>
-        </w:rPr>
-      </w:pPr>
-    </w:p>
-    <w:p>
-      <w:pPr>
-        <w:rPr>
-          <w:sz w:val="24"/>
-          <w:szCs w:val="24"/>
-          <w:lang w:val="en-US"/>
-        </w:rPr>
-      </w:pPr>
-      <w:r>
-        <w:rPr>
-          <w:sz w:val="24"/>
-          <w:szCs w:val="24"/>
-          <w:lang w:val="en-US"/>
-        </w:rPr>
-        <w:t>And if the distance between 1 and 2 frames is same as distance between 2 and 3 frames, then its fine.</w:t>
-      </w:r>
-    </w:p>
-    <w:p>
-      <w:pPr>
-        <w:rPr>
-          <w:sz w:val="24"/>
-          <w:szCs w:val="24"/>
-          <w:lang w:val="en-US"/>
-        </w:rPr>
-      </w:pPr>
-      <w:r>
-        <w:rPr>
-          <w:sz w:val="24"/>
-          <w:szCs w:val="24"/>
-          <w:lang w:val="en-US"/>
-        </w:rPr>
-        <w:t xml:space="preserve">Make sure that this is not lags and it makes screenshots accurately in average. This thing is very sensitive to any micro lags, and it is not possible to make it pixel-perfect for </w:t>
-      </w:r>
-      <w:r>
-        <w:rPr>
-          <w:sz w:val="24"/>
-          <w:szCs w:val="24"/>
-          <w:lang w:val="en-US"/>
-        </w:rPr>
-        <w:t>every</w:t>
-      </w:r>
-      <w:r>
-        <w:rPr>
-          <w:sz w:val="24"/>
-          <w:szCs w:val="24"/>
-          <w:lang w:val="en-US"/>
-        </w:rPr>
-        <w:t xml:space="preserve"> possible gift variant</w:t>
-      </w:r>
-      <w:r>
-        <w:rPr>
-          <w:sz w:val="24"/>
-          <w:szCs w:val="24"/>
-          <w:lang w:val="en-US"/>
-        </w:rPr>
-        <w:t>, there always will be minor error</w:t>
-      </w:r>
-      <w:r>
-        <w:rPr>
-          <w:sz w:val="24"/>
-          <w:szCs w:val="24"/>
-          <w:lang w:val="en-US"/>
-        </w:rPr>
-        <w:t>, but there shouldn’t be</w:t>
-      </w:r>
-      <w:r>
-        <w:rPr>
-          <w:sz w:val="24"/>
-          <w:szCs w:val="24"/>
-          <w:lang w:val="en-US"/>
-        </w:rPr>
-        <w:t xml:space="preserve"> </w:t>
-      </w:r>
-      <w:r>
-        <w:rPr>
-          <w:sz w:val="24"/>
-          <w:szCs w:val="24"/>
-          <w:lang w:val="en-US"/>
-        </w:rPr>
-        <w:t xml:space="preserve">visible </w:t>
-      </w:r>
-      <w:r>
-        <w:rPr>
-          <w:sz w:val="24"/>
-          <w:szCs w:val="24"/>
-          <w:lang w:val="en-US"/>
-        </w:rPr>
-        <w:t>discrepancy</w:t>
-      </w:r>
-      <w:r>
-        <w:rPr>
-          <w:sz w:val="24"/>
-          <w:szCs w:val="24"/>
-          <w:lang w:val="en-US"/>
-        </w:rPr>
-        <w:t xml:space="preserve"> in average.</w:t>
-      </w:r>
-    </w:p>
-    <w:p>
-      <w:pPr>
-        <w:rPr>
-          <w:sz w:val="24"/>
-          <w:szCs w:val="24"/>
-          <w:lang w:val="en-US"/>
-        </w:rPr>
-      </w:pPr>
-    </w:p>
-    <w:p>
-      <w:pPr>
-        <w:rPr>
-          <w:b/>
-          <w:sz w:val="24"/>
-          <w:szCs w:val="24"/>
-          <w:lang w:val="en-US"/>
-        </w:rPr>
-      </w:pPr>
-    </w:p>
-    <w:p>
-      <w:pPr>
-        <w:rPr>
-          <w:b/>
-          <w:sz w:val="24"/>
-          <w:szCs w:val="24"/>
-          <w:lang w:val="en-US"/>
-        </w:rPr>
-      </w:pPr>
-    </w:p>
-    <w:p>
-      <w:pPr>
-        <w:rPr>
-          <w:b/>
-          <w:sz w:val="24"/>
-          <w:szCs w:val="24"/>
-          <w:lang w:val="en-US"/>
-        </w:rPr>
-      </w:pPr>
+        <w:t>– The chance of collecti</w:t>
+      </w:r>
+      <w:r>
+        <w:rPr>
+          <w:sz w:val="24"/>
+          <w:szCs w:val="24"/>
+          <w:lang w:val="en-US"/>
+        </w:rPr>
+        <w:t>ng mimic chest – 0 to 100 value</w:t>
+      </w:r>
+      <w:r>
+        <w:rPr>
+          <w:sz w:val="24"/>
+          <w:szCs w:val="24"/>
+          <w:lang w:val="en-US"/>
+        </w:rPr>
+        <w:t>.</w:t>
+      </w:r>
     </w:p>
     <w:p>
       <w:pPr>
@@ -11944,8 +11654,8 @@
           <w:lang w:val="en-US"/>
         </w:rPr>
       </w:pPr>
-      <w:bookmarkStart w:id="54" w:name="Popup_messages"/>
-      <w:bookmarkEnd w:id="54"/>
+      <w:bookmarkStart w:id="60" w:name="Popup_messages"/>
+      <w:bookmarkEnd w:id="60"/>
       <w:r>
         <w:rPr>
           <w:rFonts w:asciiTheme="majorHAnsi" w:eastAsiaTheme="majorEastAsia" w:hAnsiTheme="majorHAnsi" w:cstheme="majorBidi"/>
@@ -12406,7 +12116,7 @@
                     <pic:cNvPicPr/>
                   </pic:nvPicPr>
                   <pic:blipFill>
-                    <a:blip r:embed="rId65"/>
+                    <a:blip r:embed="rId62"/>
                     <a:stretch>
                       <a:fillRect/>
                     </a:stretch>
@@ -13420,7 +13130,7 @@
 </file>
 
 <file path=customXml/itemProps1.xml><?xml version="1.0" encoding="utf-8"?>
-<ds:datastoreItem xmlns:ds="http://schemas.openxmlformats.org/officeDocument/2006/customXml" ds:itemID="{48BC1EB4-6A76-470A-A36D-738AC5766AC2}">
+<ds:datastoreItem xmlns:ds="http://schemas.openxmlformats.org/officeDocument/2006/customXml" ds:itemID="{1F4DDDC8-70CE-463C-9DFC-AC5EB68AE02C}">
   <ds:schemaRefs>
     <ds:schemaRef ds:uri="http://schemas.openxmlformats.org/officeDocument/2006/bibliography"/>
   </ds:schemaRefs>

</xml_diff>

<commit_message>
fix output index of hero final position, manual update
</commit_message>
<xml_diff>
--- a/gcAutobot_guide.docx
+++ b/gcAutobot_guide.docx
@@ -2575,13 +2575,15 @@
         <w:rPr>
           <w:lang w:val="en-US"/>
         </w:rPr>
-        <w:t>I</w:t>
-      </w:r>
-      <w:r>
-        <w:rPr>
-          <w:lang w:val="en-US"/>
-        </w:rPr>
-        <w:t>n this version of the clicker, it checks the screen for such green messages, and if such appears, it</w:t>
+        <w:t xml:space="preserve">The clicker </w:t>
+      </w:r>
+      <w:bookmarkStart w:id="3" w:name="_GoBack"/>
+      <w:bookmarkEnd w:id="3"/>
+      <w:r>
+        <w:rPr>
+          <w:lang w:val="en-US"/>
+        </w:rPr>
+        <w:t>checks the screen for such green messages, and if such appears, it</w:t>
       </w:r>
       <w:r>
         <w:rPr>
@@ -2698,8 +2700,8 @@
           <w:lang w:val="en-US"/>
         </w:rPr>
       </w:pPr>
-      <w:bookmarkStart w:id="3" w:name="Nox_setup"/>
-      <w:bookmarkEnd w:id="3"/>
+      <w:bookmarkStart w:id="4" w:name="Nox_setup"/>
+      <w:bookmarkEnd w:id="4"/>
       <w:r>
         <w:rPr>
           <w:sz w:val="36"/>
@@ -3348,8 +3350,8 @@
         </w:rPr>
         <w:t xml:space="preserve">. </w:t>
       </w:r>
-      <w:bookmarkStart w:id="4" w:name="colormode_setup"/>
-      <w:bookmarkEnd w:id="4"/>
+      <w:bookmarkStart w:id="5" w:name="colormode_setup"/>
+      <w:bookmarkEnd w:id="5"/>
       <w:r>
         <w:rPr>
           <w:lang w:val="en-US"/>
@@ -4354,8 +4356,8 @@
           <w:lang w:val="en-US"/>
         </w:rPr>
       </w:pPr>
-      <w:bookmarkStart w:id="5" w:name="Clicker_setup"/>
-      <w:bookmarkEnd w:id="5"/>
+      <w:bookmarkStart w:id="6" w:name="Clicker_setup"/>
+      <w:bookmarkEnd w:id="6"/>
       <w:r>
         <w:rPr>
           <w:sz w:val="36"/>
@@ -4682,8 +4684,8 @@
           <w:lang w:val="en-US" w:eastAsia="ru-RU"/>
         </w:rPr>
       </w:pPr>
-      <w:bookmarkStart w:id="6" w:name="Parameters_setup"/>
-      <w:bookmarkEnd w:id="6"/>
+      <w:bookmarkStart w:id="7" w:name="Parameters_setup"/>
+      <w:bookmarkEnd w:id="7"/>
       <w:r>
         <w:rPr>
           <w:sz w:val="36"/>
@@ -4701,8 +4703,8 @@
           <w:lang w:val="en-US" w:eastAsia="ru-RU"/>
         </w:rPr>
       </w:pPr>
-      <w:bookmarkStart w:id="7" w:name="Select_main_settings_file"/>
-      <w:bookmarkEnd w:id="7"/>
+      <w:bookmarkStart w:id="8" w:name="Select_main_settings_file"/>
+      <w:bookmarkEnd w:id="8"/>
       <w:r>
         <w:rPr>
           <w:noProof/>
@@ -4849,8 +4851,8 @@
           <w:lang w:val="en-US"/>
         </w:rPr>
       </w:pPr>
-      <w:bookmarkStart w:id="8" w:name="Window_name"/>
-      <w:bookmarkEnd w:id="8"/>
+      <w:bookmarkStart w:id="9" w:name="Window_name"/>
+      <w:bookmarkEnd w:id="9"/>
       <w:r>
         <w:rPr>
           <w:b/>
@@ -4884,8 +4886,8 @@
         </w:rPr>
         <w:t xml:space="preserve">this is the name of the nox window. You need to enter its name there, without the version. then, by pressing </w:t>
       </w:r>
-      <w:bookmarkStart w:id="9" w:name="Set_pos"/>
-      <w:bookmarkEnd w:id="9"/>
+      <w:bookmarkStart w:id="10" w:name="Set_pos"/>
+      <w:bookmarkEnd w:id="10"/>
       <w:r>
         <w:rPr>
           <w:b/>
@@ -5106,8 +5108,8 @@
           <w:lang w:val="en-US"/>
         </w:rPr>
       </w:pPr>
-      <w:bookmarkStart w:id="10" w:name="Build_to_play"/>
-      <w:bookmarkEnd w:id="10"/>
+      <w:bookmarkStart w:id="11" w:name="Build_to_play"/>
+      <w:bookmarkEnd w:id="11"/>
       <w:r>
         <w:rPr>
           <w:b/>
@@ -5224,8 +5226,8 @@
           <w:lang w:val="en-US" w:eastAsia="ru-RU"/>
         </w:rPr>
       </w:pPr>
-      <w:bookmarkStart w:id="11" w:name="Customized_build_example"/>
-      <w:bookmarkEnd w:id="11"/>
+      <w:bookmarkStart w:id="12" w:name="Customized_build_example"/>
+      <w:bookmarkEnd w:id="12"/>
       <w:r>
         <w:rPr>
           <w:b/>
@@ -5308,8 +5310,8 @@
           <w:lang w:val="en-US"/>
         </w:rPr>
       </w:pPr>
-      <w:bookmarkStart w:id="12" w:name="Pw"/>
-      <w:bookmarkEnd w:id="12"/>
+      <w:bookmarkStart w:id="13" w:name="Pw"/>
+      <w:bookmarkEnd w:id="13"/>
       <w:r>
         <w:rPr>
           <w:b/>
@@ -5379,8 +5381,8 @@
           <w:lang w:val="en-US"/>
         </w:rPr>
       </w:pPr>
-      <w:bookmarkStart w:id="13" w:name="Smith"/>
-      <w:bookmarkEnd w:id="13"/>
+      <w:bookmarkStart w:id="14" w:name="Smith"/>
+      <w:bookmarkEnd w:id="14"/>
       <w:r>
         <w:rPr>
           <w:b/>
@@ -5438,8 +5440,8 @@
           <w:lang w:val="en-US"/>
         </w:rPr>
       </w:pPr>
-      <w:bookmarkStart w:id="14" w:name="Orcband"/>
-      <w:bookmarkEnd w:id="14"/>
+      <w:bookmarkStart w:id="15" w:name="Orcband"/>
+      <w:bookmarkEnd w:id="15"/>
       <w:r>
         <w:rPr>
           <w:b/>
@@ -5478,8 +5480,8 @@
         </w:rPr>
         <w:t xml:space="preserve"> </w:t>
       </w:r>
-      <w:bookmarkStart w:id="15" w:name="Military_F"/>
-      <w:bookmarkEnd w:id="15"/>
+      <w:bookmarkStart w:id="16" w:name="Military_F"/>
+      <w:bookmarkEnd w:id="16"/>
       <w:r>
         <w:rPr>
           <w:b/>
@@ -5548,8 +5550,8 @@
           <w:lang w:val="en-US"/>
         </w:rPr>
       </w:pPr>
-      <w:bookmarkStart w:id="16" w:name="Chrono"/>
-      <w:bookmarkEnd w:id="16"/>
+      <w:bookmarkStart w:id="17" w:name="Chrono"/>
+      <w:bookmarkEnd w:id="17"/>
       <w:r>
         <w:rPr>
           <w:b/>
@@ -5589,8 +5591,8 @@
           <w:lang w:val="en-US"/>
         </w:rPr>
       </w:pPr>
-      <w:bookmarkStart w:id="17" w:name="Clickable"/>
-      <w:bookmarkEnd w:id="17"/>
+      <w:bookmarkStart w:id="18" w:name="Clickable"/>
+      <w:bookmarkEnd w:id="18"/>
       <w:r>
         <w:rPr>
           <w:b/>
@@ -5731,7 +5733,8 @@
       </w:pPr>
       <w:r>
         <w:rPr>
-          <w:lang w:val="en-US"/>
+          <w:noProof/>
+          <w:lang w:eastAsia="ru-RU"/>
         </w:rPr>
         <w:drawing>
           <wp:inline distT="0" distB="0" distL="0" distR="0" wp14:anchorId="012FAB04" wp14:editId="1CC06B08">
@@ -5782,8 +5785,8 @@
           <w:lang w:val="en-US"/>
         </w:rPr>
       </w:pPr>
-      <w:bookmarkStart w:id="18" w:name="Farm_dungeon"/>
-      <w:bookmarkEnd w:id="18"/>
+      <w:bookmarkStart w:id="19" w:name="Farm_dungeon"/>
+      <w:bookmarkEnd w:id="19"/>
       <w:r>
         <w:rPr>
           <w:b/>
@@ -5893,8 +5896,8 @@
         </w:rPr>
         <w:t xml:space="preserve">For dungeons: whether to start </w:t>
       </w:r>
-      <w:bookmarkStart w:id="19" w:name="Cast_on_boss"/>
-      <w:bookmarkEnd w:id="19"/>
+      <w:bookmarkStart w:id="20" w:name="Cast_on_boss"/>
+      <w:bookmarkEnd w:id="20"/>
       <w:r>
         <w:rPr>
           <w:lang w:val="en-US"/>
@@ -5909,8 +5912,8 @@
           <w:lang w:val="en-US"/>
         </w:rPr>
       </w:pPr>
-      <w:bookmarkStart w:id="20" w:name="make_replays_if_dungeon_doesnt_load"/>
-      <w:bookmarkEnd w:id="20"/>
+      <w:bookmarkStart w:id="21" w:name="make_replays_if_dungeon_doesnt_load"/>
+      <w:bookmarkEnd w:id="21"/>
       <w:r>
         <w:rPr>
           <w:b/>
@@ -6100,8 +6103,8 @@
         </w:rPr>
         <w:t xml:space="preserve">- </w:t>
       </w:r>
-      <w:bookmarkStart w:id="21" w:name="Replays"/>
-      <w:bookmarkEnd w:id="21"/>
+      <w:bookmarkStart w:id="22" w:name="Replays"/>
+      <w:bookmarkEnd w:id="22"/>
       <w:r>
         <w:rPr>
           <w:lang w:val="en-US"/>
@@ -6215,8 +6218,8 @@
           <w:lang w:val="en-US"/>
         </w:rPr>
       </w:pPr>
-      <w:bookmarkStart w:id="22" w:name="Skip_waves"/>
-      <w:bookmarkEnd w:id="22"/>
+      <w:bookmarkStart w:id="23" w:name="Skip_waves"/>
+      <w:bookmarkEnd w:id="23"/>
       <w:r>
         <w:rPr>
           <w:b/>
@@ -6357,8 +6360,8 @@
           <w:lang w:val="en-US"/>
         </w:rPr>
       </w:pPr>
-      <w:bookmarkStart w:id="23" w:name="five_waves_between_skips"/>
-      <w:bookmarkEnd w:id="23"/>
+      <w:bookmarkStart w:id="24" w:name="five_waves_between_skips"/>
+      <w:bookmarkEnd w:id="24"/>
       <w:r>
         <w:rPr>
           <w:b/>
@@ -6492,8 +6495,8 @@
           <w:lang w:val="en-US"/>
         </w:rPr>
       </w:pPr>
-      <w:bookmarkStart w:id="24" w:name="Skip_with_oranges"/>
-      <w:bookmarkEnd w:id="24"/>
+      <w:bookmarkStart w:id="25" w:name="Skip_with_oranges"/>
+      <w:bookmarkEnd w:id="25"/>
       <w:r>
         <w:rPr>
           <w:b/>
@@ -6540,18 +6543,19 @@
           <w:lang w:val="en-US"/>
         </w:rPr>
       </w:pPr>
-      <w:bookmarkStart w:id="25" w:name="AB_mode"/>
-      <w:bookmarkEnd w:id="25"/>
-    </w:p>
-    <w:p>
-      <w:pPr>
-        <w:rPr>
-          <w:lang w:val="en-US"/>
-        </w:rPr>
-      </w:pPr>
-      <w:r>
-        <w:rPr>
-          <w:lang w:val="en-US"/>
+      <w:bookmarkStart w:id="26" w:name="AB_mode"/>
+      <w:bookmarkEnd w:id="26"/>
+    </w:p>
+    <w:p>
+      <w:pPr>
+        <w:rPr>
+          <w:lang w:val="en-US"/>
+        </w:rPr>
+      </w:pPr>
+      <w:r>
+        <w:rPr>
+          <w:noProof/>
+          <w:lang w:eastAsia="ru-RU"/>
         </w:rPr>
         <w:drawing>
           <wp:inline distT="0" distB="0" distL="0" distR="0" wp14:anchorId="4B4CFB09" wp14:editId="63476421">
@@ -6602,8 +6606,8 @@
           <w:lang w:val="en-US"/>
         </w:rPr>
       </w:pPr>
-      <w:bookmarkStart w:id="26" w:name="AB_with_skips"/>
-      <w:bookmarkEnd w:id="26"/>
+      <w:bookmarkStart w:id="27" w:name="AB_with_skips"/>
+      <w:bookmarkEnd w:id="27"/>
       <w:r>
         <w:rPr>
           <w:b/>
@@ -6629,8 +6633,6 @@
         </w:rPr>
         <w:t xml:space="preserve">Specify whether to put on gab or tab, and the number of seconds between skips in seconds in the </w:t>
       </w:r>
-      <w:bookmarkStart w:id="27" w:name="_GoBack"/>
-      <w:bookmarkEnd w:id="27"/>
       <w:r>
         <w:rPr>
           <w:b/>
@@ -11182,6 +11184,7 @@
         <w:rPr>
           <w:sz w:val="24"/>
           <w:szCs w:val="24"/>
+          <w:lang w:val="en-US"/>
         </w:rPr>
       </w:pPr>
       <w:r>
@@ -11252,7 +11255,45 @@
           <w:szCs w:val="24"/>
           <w:lang w:val="en-US"/>
         </w:rPr>
-        <w:t xml:space="preserve">– if you set to play in AB mode with skips, or wave canceling mode, this is delay before pressing AB button (after pressing Battle button or closing skip window). If the AB button is pressed very quickly, and game couldn’t response to this click, you can increase this value. </w:t>
+        <w:t xml:space="preserve">– if you set to play in </w:t>
+      </w:r>
+      <w:hyperlink w:anchor="AB_with_skips" w:history="1">
+        <w:r>
+          <w:rPr>
+            <w:rStyle w:val="a3"/>
+            <w:sz w:val="24"/>
+            <w:szCs w:val="24"/>
+            <w:lang w:val="en-US"/>
+          </w:rPr>
+          <w:t>AB mode with skips</w:t>
+        </w:r>
+      </w:hyperlink>
+      <w:r>
+        <w:rPr>
+          <w:sz w:val="24"/>
+          <w:szCs w:val="24"/>
+          <w:lang w:val="en-US"/>
+        </w:rPr>
+        <w:t xml:space="preserve">, or </w:t>
+      </w:r>
+      <w:hyperlink w:anchor="AB_wave_canceling" w:history="1">
+        <w:r>
+          <w:rPr>
+            <w:rStyle w:val="a3"/>
+            <w:sz w:val="24"/>
+            <w:szCs w:val="24"/>
+            <w:lang w:val="en-US"/>
+          </w:rPr>
+          <w:t>wave canceling mode</w:t>
+        </w:r>
+      </w:hyperlink>
+      <w:r>
+        <w:rPr>
+          <w:sz w:val="24"/>
+          <w:szCs w:val="24"/>
+          <w:lang w:val="en-US"/>
+        </w:rPr>
+        <w:t xml:space="preserve">, this is delay before pressing AB button (after pressing Battle button or closing skip window). If the AB button is pressed very quickly, and game couldn’t response to this click, you can increase this value. </w:t>
       </w:r>
       <w:r>
         <w:rPr>
@@ -11477,6 +11518,8 @@
           <w:lang w:val="en-US"/>
         </w:rPr>
       </w:pPr>
+      <w:bookmarkStart w:id="60" w:name="max_restarts_in_row_for_reset"/>
+      <w:bookmarkEnd w:id="60"/>
       <w:r>
         <w:rPr>
           <w:b/>
@@ -11654,8 +11697,8 @@
           <w:lang w:val="en-US"/>
         </w:rPr>
       </w:pPr>
-      <w:bookmarkStart w:id="60" w:name="Popup_messages"/>
-      <w:bookmarkEnd w:id="60"/>
+      <w:bookmarkStart w:id="61" w:name="Popup_messages"/>
+      <w:bookmarkEnd w:id="61"/>
       <w:r>
         <w:rPr>
           <w:rFonts w:asciiTheme="majorHAnsi" w:eastAsiaTheme="majorEastAsia" w:hAnsiTheme="majorHAnsi" w:cstheme="majorBidi"/>
@@ -12168,24 +12211,75 @@
           <w:szCs w:val="24"/>
           <w:lang w:val="en-US"/>
         </w:rPr>
-        <w:t xml:space="preserve">If you had to reset nox. Nox reset is called if after </w:t>
-      </w:r>
-      <w:r>
-        <w:rPr>
-          <w:b/>
-          <w:sz w:val="24"/>
-          <w:szCs w:val="24"/>
-          <w:lang w:val="en-US"/>
-        </w:rPr>
-        <w:t xml:space="preserve">$max_restarts_in_row_for_reset </w:t>
-      </w:r>
-      <w:r>
-        <w:rPr>
-          <w:sz w:val="24"/>
-          <w:szCs w:val="24"/>
-          <w:lang w:val="en-US"/>
-        </w:rPr>
-        <w:t xml:space="preserve"> attempts to restart the GK in a row, the game menu has not opened.</w:t>
+        <w:t>If you had to reset nox. Nox reset is called if after</w:t>
+      </w:r>
+      <w:r>
+        <w:rPr>
+          <w:sz w:val="24"/>
+          <w:szCs w:val="24"/>
+          <w:lang w:val="en-US"/>
+        </w:rPr>
+        <w:t xml:space="preserve"> </w:t>
+      </w:r>
+      <w:hyperlink w:anchor="max_restarts_in_row_for_reset" w:history="1">
+        <w:r>
+          <w:rPr>
+            <w:rStyle w:val="a3"/>
+            <w:sz w:val="24"/>
+            <w:szCs w:val="24"/>
+            <w:lang w:val="en-US"/>
+          </w:rPr>
+          <w:t xml:space="preserve">maximum number of </w:t>
+        </w:r>
+        <w:r>
+          <w:rPr>
+            <w:rStyle w:val="a3"/>
+            <w:sz w:val="24"/>
+            <w:szCs w:val="24"/>
+            <w:lang w:val="en-US"/>
+          </w:rPr>
+          <w:t>attempts</w:t>
+        </w:r>
+      </w:hyperlink>
+      <w:r>
+        <w:rPr>
+          <w:sz w:val="24"/>
+          <w:szCs w:val="24"/>
+          <w:lang w:val="en-US"/>
+        </w:rPr>
+        <w:t xml:space="preserve"> to restart the G</w:t>
+      </w:r>
+      <w:r>
+        <w:rPr>
+          <w:sz w:val="24"/>
+          <w:szCs w:val="24"/>
+          <w:lang w:val="en-US"/>
+        </w:rPr>
+        <w:t>C</w:t>
+      </w:r>
+      <w:r>
+        <w:rPr>
+          <w:sz w:val="24"/>
+          <w:szCs w:val="24"/>
+          <w:lang w:val="en-US"/>
+        </w:rPr>
+        <w:t xml:space="preserve"> in a row, the </w:t>
+      </w:r>
+      <w:r>
+        <w:rPr>
+          <w:sz w:val="24"/>
+          <w:szCs w:val="24"/>
+          <w:lang w:val="en-US"/>
+        </w:rPr>
+        <w:t>clicker has not open gc</w:t>
+      </w:r>
+      <w:r>
+        <w:rPr>
+          <w:sz w:val="24"/>
+          <w:szCs w:val="24"/>
+          <w:lang w:val="en-US"/>
+        </w:rPr>
+        <w:t>.</w:t>
       </w:r>
     </w:p>
     <w:sectPr>
@@ -13130,7 +13224,7 @@
 </file>
 
 <file path=customXml/itemProps1.xml><?xml version="1.0" encoding="utf-8"?>
-<ds:datastoreItem xmlns:ds="http://schemas.openxmlformats.org/officeDocument/2006/customXml" ds:itemID="{1F4DDDC8-70CE-463C-9DFC-AC5EB68AE02C}">
+<ds:datastoreItem xmlns:ds="http://schemas.openxmlformats.org/officeDocument/2006/customXml" ds:itemID="{C9BC36C9-44F4-433A-BDBE-5E4074025B37}">
   <ds:schemaRefs>
     <ds:schemaRef ds:uri="http://schemas.openxmlformats.org/officeDocument/2006/bibliography"/>
   </ds:schemaRefs>

</xml_diff>

<commit_message>
fix five waves between skips setting
</commit_message>
<xml_diff>
--- a/gcAutobot_guide.docx
+++ b/gcAutobot_guide.docx
@@ -2577,8 +2577,6 @@
         </w:rPr>
         <w:t xml:space="preserve">The clicker </w:t>
       </w:r>
-      <w:bookmarkStart w:id="3" w:name="_GoBack"/>
-      <w:bookmarkEnd w:id="3"/>
       <w:r>
         <w:rPr>
           <w:lang w:val="en-US"/>
@@ -2700,8 +2698,8 @@
           <w:lang w:val="en-US"/>
         </w:rPr>
       </w:pPr>
-      <w:bookmarkStart w:id="4" w:name="Nox_setup"/>
-      <w:bookmarkEnd w:id="4"/>
+      <w:bookmarkStart w:id="3" w:name="Nox_setup"/>
+      <w:bookmarkEnd w:id="3"/>
       <w:r>
         <w:rPr>
           <w:sz w:val="36"/>
@@ -3350,8 +3348,8 @@
         </w:rPr>
         <w:t xml:space="preserve">. </w:t>
       </w:r>
-      <w:bookmarkStart w:id="5" w:name="colormode_setup"/>
-      <w:bookmarkEnd w:id="5"/>
+      <w:bookmarkStart w:id="4" w:name="colormode_setup"/>
+      <w:bookmarkEnd w:id="4"/>
       <w:r>
         <w:rPr>
           <w:lang w:val="en-US"/>
@@ -4356,8 +4354,8 @@
           <w:lang w:val="en-US"/>
         </w:rPr>
       </w:pPr>
-      <w:bookmarkStart w:id="6" w:name="Clicker_setup"/>
-      <w:bookmarkEnd w:id="6"/>
+      <w:bookmarkStart w:id="5" w:name="Clicker_setup"/>
+      <w:bookmarkEnd w:id="5"/>
       <w:r>
         <w:rPr>
           <w:sz w:val="36"/>
@@ -4684,8 +4682,8 @@
           <w:lang w:val="en-US" w:eastAsia="ru-RU"/>
         </w:rPr>
       </w:pPr>
-      <w:bookmarkStart w:id="7" w:name="Parameters_setup"/>
-      <w:bookmarkEnd w:id="7"/>
+      <w:bookmarkStart w:id="6" w:name="Parameters_setup"/>
+      <w:bookmarkEnd w:id="6"/>
       <w:r>
         <w:rPr>
           <w:sz w:val="36"/>
@@ -4703,8 +4701,8 @@
           <w:lang w:val="en-US" w:eastAsia="ru-RU"/>
         </w:rPr>
       </w:pPr>
-      <w:bookmarkStart w:id="8" w:name="Select_main_settings_file"/>
-      <w:bookmarkEnd w:id="8"/>
+      <w:bookmarkStart w:id="7" w:name="Select_main_settings_file"/>
+      <w:bookmarkEnd w:id="7"/>
       <w:r>
         <w:rPr>
           <w:noProof/>
@@ -4851,43 +4849,43 @@
           <w:lang w:val="en-US"/>
         </w:rPr>
       </w:pPr>
-      <w:bookmarkStart w:id="9" w:name="Window_name"/>
+      <w:bookmarkStart w:id="8" w:name="Window_name"/>
+      <w:bookmarkEnd w:id="8"/>
+      <w:r>
+        <w:rPr>
+          <w:b/>
+          <w:lang w:val="en-US"/>
+        </w:rPr>
+        <w:t>Window</w:t>
+      </w:r>
+      <w:r>
+        <w:rPr>
+          <w:b/>
+          <w:lang w:val="en-US"/>
+        </w:rPr>
+        <w:t xml:space="preserve"> </w:t>
+      </w:r>
+      <w:r>
+        <w:rPr>
+          <w:b/>
+          <w:lang w:val="en-US"/>
+        </w:rPr>
+        <w:t>name</w:t>
+      </w:r>
+      <w:r>
+        <w:rPr>
+          <w:lang w:val="en-US"/>
+        </w:rPr>
+        <w:t xml:space="preserve"> – </w:t>
+      </w:r>
+      <w:r>
+        <w:rPr>
+          <w:lang w:val="en-US"/>
+        </w:rPr>
+        <w:t xml:space="preserve">this is the name of the nox window. You need to enter its name there, without the version. then, by pressing </w:t>
+      </w:r>
+      <w:bookmarkStart w:id="9" w:name="Set_pos"/>
       <w:bookmarkEnd w:id="9"/>
-      <w:r>
-        <w:rPr>
-          <w:b/>
-          <w:lang w:val="en-US"/>
-        </w:rPr>
-        <w:t>Window</w:t>
-      </w:r>
-      <w:r>
-        <w:rPr>
-          <w:b/>
-          <w:lang w:val="en-US"/>
-        </w:rPr>
-        <w:t xml:space="preserve"> </w:t>
-      </w:r>
-      <w:r>
-        <w:rPr>
-          <w:b/>
-          <w:lang w:val="en-US"/>
-        </w:rPr>
-        <w:t>name</w:t>
-      </w:r>
-      <w:r>
-        <w:rPr>
-          <w:lang w:val="en-US"/>
-        </w:rPr>
-        <w:t xml:space="preserve"> – </w:t>
-      </w:r>
-      <w:r>
-        <w:rPr>
-          <w:lang w:val="en-US"/>
-        </w:rPr>
-        <w:t xml:space="preserve">this is the name of the nox window. You need to enter its name there, without the version. then, by pressing </w:t>
-      </w:r>
-      <w:bookmarkStart w:id="10" w:name="Set_pos"/>
-      <w:bookmarkEnd w:id="10"/>
       <w:r>
         <w:rPr>
           <w:b/>
@@ -5108,8 +5106,8 @@
           <w:lang w:val="en-US"/>
         </w:rPr>
       </w:pPr>
-      <w:bookmarkStart w:id="11" w:name="Build_to_play"/>
-      <w:bookmarkEnd w:id="11"/>
+      <w:bookmarkStart w:id="10" w:name="Build_to_play"/>
+      <w:bookmarkEnd w:id="10"/>
       <w:r>
         <w:rPr>
           <w:b/>
@@ -5226,8 +5224,8 @@
           <w:lang w:val="en-US" w:eastAsia="ru-RU"/>
         </w:rPr>
       </w:pPr>
-      <w:bookmarkStart w:id="12" w:name="Customized_build_example"/>
-      <w:bookmarkEnd w:id="12"/>
+      <w:bookmarkStart w:id="11" w:name="Customized_build_example"/>
+      <w:bookmarkEnd w:id="11"/>
       <w:r>
         <w:rPr>
           <w:b/>
@@ -5310,14 +5308,85 @@
           <w:lang w:val="en-US"/>
         </w:rPr>
       </w:pPr>
-      <w:bookmarkStart w:id="13" w:name="Pw"/>
+      <w:bookmarkStart w:id="12" w:name="Pw"/>
+      <w:bookmarkEnd w:id="12"/>
+      <w:r>
+        <w:rPr>
+          <w:b/>
+          <w:lang w:val="en-US"/>
+        </w:rPr>
+        <w:t>Pw</w:t>
+      </w:r>
+      <w:r>
+        <w:rPr>
+          <w:lang w:val="en-US"/>
+        </w:rPr>
+        <w:t xml:space="preserve"> – </w:t>
+      </w:r>
+      <w:r>
+        <w:rPr>
+          <w:lang w:val="en-US"/>
+        </w:rPr>
+        <w:t>pure</w:t>
+      </w:r>
+      <w:r>
+        <w:rPr>
+          <w:lang w:val="en-US"/>
+        </w:rPr>
+        <w:t xml:space="preserve"> </w:t>
+      </w:r>
+      <w:r>
+        <w:rPr>
+          <w:lang w:val="en-US"/>
+        </w:rPr>
+        <w:t>wizard</w:t>
+      </w:r>
+      <w:r>
+        <w:rPr>
+          <w:lang w:val="en-US"/>
+        </w:rPr>
+        <w:t xml:space="preserve">. </w:t>
+      </w:r>
+      <w:r>
+        <w:rPr>
+          <w:lang w:val="en-US"/>
+        </w:rPr>
+        <w:t xml:space="preserve">It should be in the center, it is pressed when there are no clickable heroes, which have a few pixels left </w:t>
+      </w:r>
+      <w:r>
+        <w:rPr>
+          <w:lang w:val="en-US"/>
+        </w:rPr>
+        <w:t>for</w:t>
+      </w:r>
+      <w:r>
+        <w:rPr>
+          <w:lang w:val="en-US"/>
+        </w:rPr>
+        <w:t xml:space="preserve"> recovery</w:t>
+      </w:r>
+      <w:r>
+        <w:rPr>
+          <w:lang w:val="en-US"/>
+        </w:rPr>
+        <w:t>.</w:t>
+      </w:r>
+    </w:p>
+    <w:p>
+      <w:pPr>
+        <w:jc w:val="both"/>
+        <w:rPr>
+          <w:lang w:val="en-US"/>
+        </w:rPr>
+      </w:pPr>
+      <w:bookmarkStart w:id="13" w:name="Smith"/>
       <w:bookmarkEnd w:id="13"/>
       <w:r>
         <w:rPr>
           <w:b/>
           <w:lang w:val="en-US"/>
         </w:rPr>
-        <w:t>Pw</w:t>
+        <w:t>Smith</w:t>
       </w:r>
       <w:r>
         <w:rPr>
@@ -5329,159 +5398,88 @@
         <w:rPr>
           <w:lang w:val="en-US"/>
         </w:rPr>
-        <w:t>pure</w:t>
-      </w:r>
-      <w:r>
-        <w:rPr>
+        <w:t>it is pressed when there is not enough hp. It may not have time to</w:t>
+      </w:r>
+      <w:r>
+        <w:rPr>
+          <w:lang w:val="en-US"/>
+        </w:rPr>
+        <w:t xml:space="preserve"> press</w:t>
+      </w:r>
+      <w:r>
+        <w:rPr>
+          <w:lang w:val="en-US"/>
+        </w:rPr>
+        <w:t xml:space="preserve"> when </w:t>
+      </w:r>
+      <w:r>
+        <w:rPr>
+          <w:lang w:val="en-US"/>
+        </w:rPr>
+        <w:t>the damage is too fast</w:t>
+      </w:r>
+      <w:r>
+        <w:rPr>
+          <w:lang w:val="en-US"/>
+        </w:rPr>
+        <w:t>.</w:t>
+      </w:r>
+      <w:r>
+        <w:rPr>
+          <w:lang w:val="en-US"/>
+        </w:rPr>
+        <w:t xml:space="preserve"> There can be problem when the HP number is way too high, and the checked pixel is overlapped with that number.</w:t>
+      </w:r>
+    </w:p>
+    <w:p>
+      <w:pPr>
+        <w:jc w:val="both"/>
+        <w:rPr>
+          <w:lang w:val="en-US"/>
+        </w:rPr>
+      </w:pPr>
+      <w:bookmarkStart w:id="14" w:name="Orcband"/>
+      <w:bookmarkEnd w:id="14"/>
+      <w:r>
+        <w:rPr>
+          <w:b/>
+          <w:lang w:val="en-US"/>
+        </w:rPr>
+        <w:t>Orc</w:t>
+      </w:r>
+      <w:r>
+        <w:rPr>
+          <w:b/>
           <w:lang w:val="en-US"/>
         </w:rPr>
         <w:t xml:space="preserve"> </w:t>
       </w:r>
       <w:r>
         <w:rPr>
-          <w:lang w:val="en-US"/>
-        </w:rPr>
-        <w:t>wizard</w:t>
-      </w:r>
-      <w:r>
-        <w:rPr>
-          <w:lang w:val="en-US"/>
-        </w:rPr>
-        <w:t xml:space="preserve">. </w:t>
-      </w:r>
-      <w:r>
-        <w:rPr>
-          <w:lang w:val="en-US"/>
-        </w:rPr>
-        <w:t xml:space="preserve">It should be in the center, it is pressed when there are no clickable heroes, which have a few pixels left </w:t>
-      </w:r>
-      <w:r>
-        <w:rPr>
-          <w:lang w:val="en-US"/>
-        </w:rPr>
-        <w:t>for</w:t>
-      </w:r>
-      <w:r>
-        <w:rPr>
-          <w:lang w:val="en-US"/>
-        </w:rPr>
-        <w:t xml:space="preserve"> recovery</w:t>
-      </w:r>
-      <w:r>
-        <w:rPr>
-          <w:lang w:val="en-US"/>
-        </w:rPr>
-        <w:t>.</w:t>
-      </w:r>
-    </w:p>
-    <w:p>
-      <w:pPr>
-        <w:jc w:val="both"/>
-        <w:rPr>
-          <w:lang w:val="en-US"/>
-        </w:rPr>
-      </w:pPr>
-      <w:bookmarkStart w:id="14" w:name="Smith"/>
-      <w:bookmarkEnd w:id="14"/>
-      <w:r>
-        <w:rPr>
-          <w:b/>
-          <w:lang w:val="en-US"/>
-        </w:rPr>
-        <w:t>Smith</w:t>
-      </w:r>
-      <w:r>
-        <w:rPr>
-          <w:lang w:val="en-US"/>
-        </w:rPr>
-        <w:t xml:space="preserve"> – </w:t>
-      </w:r>
-      <w:r>
-        <w:rPr>
-          <w:lang w:val="en-US"/>
-        </w:rPr>
-        <w:t>it is pressed when there is not enough hp. It may not have time to</w:t>
-      </w:r>
-      <w:r>
-        <w:rPr>
-          <w:lang w:val="en-US"/>
-        </w:rPr>
-        <w:t xml:space="preserve"> press</w:t>
-      </w:r>
-      <w:r>
-        <w:rPr>
-          <w:lang w:val="en-US"/>
-        </w:rPr>
-        <w:t xml:space="preserve"> when </w:t>
-      </w:r>
-      <w:r>
-        <w:rPr>
-          <w:lang w:val="en-US"/>
-        </w:rPr>
-        <w:t>the damage is too fast</w:t>
-      </w:r>
-      <w:r>
-        <w:rPr>
-          <w:lang w:val="en-US"/>
-        </w:rPr>
-        <w:t>.</w:t>
-      </w:r>
-      <w:r>
-        <w:rPr>
-          <w:lang w:val="en-US"/>
-        </w:rPr>
-        <w:t xml:space="preserve"> There can be problem when the HP number is way too high, and the checked pixel is overlapped with that number.</w:t>
-      </w:r>
-    </w:p>
-    <w:p>
-      <w:pPr>
-        <w:jc w:val="both"/>
-        <w:rPr>
-          <w:lang w:val="en-US"/>
-        </w:rPr>
-      </w:pPr>
-      <w:bookmarkStart w:id="15" w:name="Orcband"/>
+          <w:b/>
+          <w:lang w:val="en-US"/>
+        </w:rPr>
+        <w:t>band</w:t>
+      </w:r>
+      <w:r>
+        <w:rPr>
+          <w:b/>
+          <w:lang w:val="en-US"/>
+        </w:rPr>
+        <w:t xml:space="preserve"> </w:t>
+      </w:r>
+      <w:r>
+        <w:t>и</w:t>
+      </w:r>
+      <w:r>
+        <w:rPr>
+          <w:b/>
+          <w:lang w:val="en-US"/>
+        </w:rPr>
+        <w:t xml:space="preserve"> </w:t>
+      </w:r>
+      <w:bookmarkStart w:id="15" w:name="Military_F"/>
       <w:bookmarkEnd w:id="15"/>
-      <w:r>
-        <w:rPr>
-          <w:b/>
-          <w:lang w:val="en-US"/>
-        </w:rPr>
-        <w:t>Orc</w:t>
-      </w:r>
-      <w:r>
-        <w:rPr>
-          <w:b/>
-          <w:lang w:val="en-US"/>
-        </w:rPr>
-        <w:t xml:space="preserve"> </w:t>
-      </w:r>
-      <w:r>
-        <w:rPr>
-          <w:b/>
-          <w:lang w:val="en-US"/>
-        </w:rPr>
-        <w:t>band</w:t>
-      </w:r>
-      <w:r>
-        <w:rPr>
-          <w:b/>
-          <w:lang w:val="en-US"/>
-        </w:rPr>
-        <w:t xml:space="preserve"> </w:t>
-      </w:r>
-      <w:r>
-        <w:t>и</w:t>
-      </w:r>
-      <w:r>
-        <w:rPr>
-          <w:b/>
-          <w:lang w:val="en-US"/>
-        </w:rPr>
-        <w:t xml:space="preserve"> </w:t>
-      </w:r>
-      <w:bookmarkStart w:id="16" w:name="Military_F"/>
-      <w:bookmarkEnd w:id="16"/>
       <w:r>
         <w:rPr>
           <w:b/>
@@ -5550,49 +5548,49 @@
           <w:lang w:val="en-US"/>
         </w:rPr>
       </w:pPr>
-      <w:bookmarkStart w:id="17" w:name="Chrono"/>
+      <w:bookmarkStart w:id="16" w:name="Chrono"/>
+      <w:bookmarkEnd w:id="16"/>
+      <w:r>
+        <w:rPr>
+          <w:b/>
+          <w:lang w:val="en-US"/>
+        </w:rPr>
+        <w:t>Chrono</w:t>
+      </w:r>
+      <w:r>
+        <w:rPr>
+          <w:lang w:val="en-US"/>
+        </w:rPr>
+        <w:t xml:space="preserve"> – </w:t>
+      </w:r>
+      <w:r>
+        <w:rPr>
+          <w:lang w:val="en-US"/>
+        </w:rPr>
+        <w:t xml:space="preserve">will be pressed first at the beginning of the </w:t>
+      </w:r>
+      <w:r>
+        <w:rPr>
+          <w:lang w:val="en-US"/>
+        </w:rPr>
+        <w:t>battle</w:t>
+      </w:r>
+      <w:r>
+        <w:rPr>
+          <w:lang w:val="en-US"/>
+        </w:rPr>
+        <w:t>.</w:t>
+      </w:r>
+    </w:p>
+    <w:p>
+      <w:pPr>
+        <w:jc w:val="both"/>
+        <w:rPr>
+          <w:lang w:val="en-US"/>
+        </w:rPr>
+      </w:pPr>
+      <w:bookmarkStart w:id="17" w:name="Clickable"/>
       <w:bookmarkEnd w:id="17"/>
-      <w:r>
-        <w:rPr>
-          <w:b/>
-          <w:lang w:val="en-US"/>
-        </w:rPr>
-        <w:t>Chrono</w:t>
-      </w:r>
-      <w:r>
-        <w:rPr>
-          <w:lang w:val="en-US"/>
-        </w:rPr>
-        <w:t xml:space="preserve"> – </w:t>
-      </w:r>
-      <w:r>
-        <w:rPr>
-          <w:lang w:val="en-US"/>
-        </w:rPr>
-        <w:t xml:space="preserve">will be pressed first at the beginning of the </w:t>
-      </w:r>
-      <w:r>
-        <w:rPr>
-          <w:lang w:val="en-US"/>
-        </w:rPr>
-        <w:t>battle</w:t>
-      </w:r>
-      <w:r>
-        <w:rPr>
-          <w:lang w:val="en-US"/>
-        </w:rPr>
-        <w:t>.</w:t>
-      </w:r>
-    </w:p>
-    <w:p>
-      <w:pPr>
-        <w:jc w:val="both"/>
-        <w:rPr>
-          <w:lang w:val="en-US"/>
-        </w:rPr>
-      </w:pPr>
-      <w:bookmarkStart w:id="18" w:name="Clickable"/>
-      <w:bookmarkEnd w:id="18"/>
       <w:r>
         <w:rPr>
           <w:b/>
@@ -5785,88 +5783,124 @@
           <w:lang w:val="en-US"/>
         </w:rPr>
       </w:pPr>
-      <w:bookmarkStart w:id="19" w:name="Farm_dungeon"/>
+      <w:bookmarkStart w:id="18" w:name="Farm_dungeon"/>
+      <w:bookmarkEnd w:id="18"/>
+      <w:r>
+        <w:rPr>
+          <w:b/>
+          <w:lang w:val="en-US"/>
+        </w:rPr>
+        <w:t>Farm</w:t>
+      </w:r>
+      <w:r>
+        <w:rPr>
+          <w:b/>
+          <w:lang w:val="en-US"/>
+        </w:rPr>
+        <w:t xml:space="preserve"> </w:t>
+      </w:r>
+      <w:r>
+        <w:rPr>
+          <w:b/>
+          <w:lang w:val="en-US"/>
+        </w:rPr>
+        <w:t>dungeon</w:t>
+      </w:r>
+      <w:r>
+        <w:rPr>
+          <w:lang w:val="en-US"/>
+        </w:rPr>
+        <w:t xml:space="preserve"> – </w:t>
+      </w:r>
+      <w:r>
+        <w:rPr>
+          <w:lang w:val="en-US"/>
+        </w:rPr>
+        <w:t xml:space="preserve">from the drop-down list you </w:t>
+      </w:r>
+      <w:r>
+        <w:rPr>
+          <w:lang w:val="en-US"/>
+        </w:rPr>
+        <w:t>select</w:t>
+      </w:r>
+      <w:r>
+        <w:rPr>
+          <w:lang w:val="en-US"/>
+        </w:rPr>
+        <w:t xml:space="preserve"> a dungeon, if there is a checkmark, </w:t>
+      </w:r>
+      <w:r>
+        <w:rPr>
+          <w:lang w:val="en-US"/>
+        </w:rPr>
+        <w:t>it</w:t>
+      </w:r>
+      <w:r>
+        <w:rPr>
+          <w:lang w:val="en-US"/>
+        </w:rPr>
+        <w:t xml:space="preserve"> will </w:t>
+      </w:r>
+      <w:r>
+        <w:rPr>
+          <w:lang w:val="en-US"/>
+        </w:rPr>
+        <w:t>play</w:t>
+      </w:r>
+      <w:r>
+        <w:rPr>
+          <w:lang w:val="en-US"/>
+        </w:rPr>
+        <w:t xml:space="preserve"> </w:t>
+      </w:r>
+      <w:r>
+        <w:rPr>
+          <w:lang w:val="en-US"/>
+        </w:rPr>
+        <w:t>there</w:t>
+      </w:r>
+      <w:r>
+        <w:rPr>
+          <w:lang w:val="en-US"/>
+        </w:rPr>
+        <w:t>.</w:t>
+      </w:r>
+    </w:p>
+    <w:p>
+      <w:pPr>
+        <w:jc w:val="both"/>
+        <w:rPr>
+          <w:lang w:val="en-US"/>
+        </w:rPr>
+      </w:pPr>
+      <w:r>
+        <w:rPr>
+          <w:lang w:val="en-US"/>
+        </w:rPr>
+        <w:t>For dragons: whether to dust clothes of different grades.</w:t>
+      </w:r>
+    </w:p>
+    <w:p>
+      <w:pPr>
+        <w:jc w:val="both"/>
+        <w:rPr>
+          <w:lang w:val="en-US"/>
+        </w:rPr>
+      </w:pPr>
+      <w:r>
+        <w:rPr>
+          <w:lang w:val="en-US"/>
+        </w:rPr>
+        <w:t xml:space="preserve">For dungeons: whether to start </w:t>
+      </w:r>
+      <w:bookmarkStart w:id="19" w:name="Cast_on_boss"/>
       <w:bookmarkEnd w:id="19"/>
       <w:r>
         <w:rPr>
-          <w:b/>
-          <w:lang w:val="en-US"/>
-        </w:rPr>
-        <w:t>Farm</w:t>
-      </w:r>
-      <w:r>
-        <w:rPr>
-          <w:b/>
-          <w:lang w:val="en-US"/>
-        </w:rPr>
-        <w:t xml:space="preserve"> </w:t>
-      </w:r>
-      <w:r>
-        <w:rPr>
-          <w:b/>
-          <w:lang w:val="en-US"/>
-        </w:rPr>
-        <w:t>dungeon</w:t>
-      </w:r>
-      <w:r>
-        <w:rPr>
-          <w:lang w:val="en-US"/>
-        </w:rPr>
-        <w:t xml:space="preserve"> – </w:t>
-      </w:r>
-      <w:r>
-        <w:rPr>
-          <w:lang w:val="en-US"/>
-        </w:rPr>
-        <w:t xml:space="preserve">from the drop-down list you </w:t>
-      </w:r>
-      <w:r>
-        <w:rPr>
-          <w:lang w:val="en-US"/>
-        </w:rPr>
-        <w:t>select</w:t>
-      </w:r>
-      <w:r>
-        <w:rPr>
-          <w:lang w:val="en-US"/>
-        </w:rPr>
-        <w:t xml:space="preserve"> a dungeon, if there is a checkmark, </w:t>
-      </w:r>
-      <w:r>
-        <w:rPr>
-          <w:lang w:val="en-US"/>
-        </w:rPr>
-        <w:t>it</w:t>
-      </w:r>
-      <w:r>
-        <w:rPr>
-          <w:lang w:val="en-US"/>
-        </w:rPr>
-        <w:t xml:space="preserve"> will </w:t>
-      </w:r>
-      <w:r>
-        <w:rPr>
-          <w:lang w:val="en-US"/>
-        </w:rPr>
-        <w:t>play</w:t>
-      </w:r>
-      <w:r>
-        <w:rPr>
-          <w:lang w:val="en-US"/>
-        </w:rPr>
-        <w:t xml:space="preserve"> </w:t>
-      </w:r>
-      <w:r>
-        <w:rPr>
-          <w:lang w:val="en-US"/>
-        </w:rPr>
-        <w:t>there</w:t>
-      </w:r>
-      <w:r>
-        <w:rPr>
-          <w:lang w:val="en-US"/>
-        </w:rPr>
-        <w:t>.</w:t>
+          <w:lang w:val="en-US"/>
+        </w:rPr>
+        <w:t>cast heroes only when the boss came out with given delay.</w:t>
       </w:r>
     </w:p>
     <w:p>
@@ -5876,44 +5910,8 @@
           <w:lang w:val="en-US"/>
         </w:rPr>
       </w:pPr>
-      <w:r>
-        <w:rPr>
-          <w:lang w:val="en-US"/>
-        </w:rPr>
-        <w:t>For dragons: whether to dust clothes of different grades.</w:t>
-      </w:r>
-    </w:p>
-    <w:p>
-      <w:pPr>
-        <w:jc w:val="both"/>
-        <w:rPr>
-          <w:lang w:val="en-US"/>
-        </w:rPr>
-      </w:pPr>
-      <w:r>
-        <w:rPr>
-          <w:lang w:val="en-US"/>
-        </w:rPr>
-        <w:t xml:space="preserve">For dungeons: whether to start </w:t>
-      </w:r>
-      <w:bookmarkStart w:id="20" w:name="Cast_on_boss"/>
+      <w:bookmarkStart w:id="20" w:name="make_replays_if_dungeon_doesnt_load"/>
       <w:bookmarkEnd w:id="20"/>
-      <w:r>
-        <w:rPr>
-          <w:lang w:val="en-US"/>
-        </w:rPr>
-        <w:t>cast heroes only when the boss came out with given delay.</w:t>
-      </w:r>
-    </w:p>
-    <w:p>
-      <w:pPr>
-        <w:jc w:val="both"/>
-        <w:rPr>
-          <w:lang w:val="en-US"/>
-        </w:rPr>
-      </w:pPr>
-      <w:bookmarkStart w:id="21" w:name="make_replays_if_dungeon_doesnt_load"/>
-      <w:bookmarkEnd w:id="21"/>
       <w:r>
         <w:rPr>
           <w:b/>
@@ -6103,8 +6101,8 @@
         </w:rPr>
         <w:t xml:space="preserve">- </w:t>
       </w:r>
-      <w:bookmarkStart w:id="22" w:name="Replays"/>
-      <w:bookmarkEnd w:id="22"/>
+      <w:bookmarkStart w:id="21" w:name="Replays"/>
+      <w:bookmarkEnd w:id="21"/>
       <w:r>
         <w:rPr>
           <w:lang w:val="en-US"/>
@@ -6218,8 +6216,8 @@
           <w:lang w:val="en-US"/>
         </w:rPr>
       </w:pPr>
-      <w:bookmarkStart w:id="23" w:name="Skip_waves"/>
-      <w:bookmarkEnd w:id="23"/>
+      <w:bookmarkStart w:id="22" w:name="Skip_waves"/>
+      <w:bookmarkEnd w:id="22"/>
       <w:r>
         <w:rPr>
           <w:b/>
@@ -6360,8 +6358,8 @@
           <w:lang w:val="en-US"/>
         </w:rPr>
       </w:pPr>
-      <w:bookmarkStart w:id="24" w:name="five_waves_between_skips"/>
-      <w:bookmarkEnd w:id="24"/>
+      <w:bookmarkStart w:id="23" w:name="five_waves_between_skips"/>
+      <w:bookmarkEnd w:id="23"/>
       <w:r>
         <w:rPr>
           <w:b/>
@@ -6495,8 +6493,8 @@
           <w:lang w:val="en-US"/>
         </w:rPr>
       </w:pPr>
-      <w:bookmarkStart w:id="25" w:name="Skip_with_oranges"/>
-      <w:bookmarkEnd w:id="25"/>
+      <w:bookmarkStart w:id="24" w:name="Skip_with_oranges"/>
+      <w:bookmarkEnd w:id="24"/>
       <w:r>
         <w:rPr>
           <w:b/>
@@ -6509,7 +6507,19 @@
         <w:rPr>
           <w:lang w:val="en-US"/>
         </w:rPr>
-        <w:t xml:space="preserve"> - skip with oranges. It will always skip, no matter what. If the oranges are over,</w:t>
+        <w:t xml:space="preserve"> - skip with oranges. It will always skip, no matter </w:t>
+      </w:r>
+      <w:r>
+        <w:rPr>
+          <w:lang w:val="en-US"/>
+        </w:rPr>
+        <w:t>how many crystals you have</w:t>
+      </w:r>
+      <w:r>
+        <w:rPr>
+          <w:lang w:val="en-US"/>
+        </w:rPr>
+        <w:t>. If the oranges are over,</w:t>
       </w:r>
       <w:r>
         <w:rPr>
@@ -6521,20 +6531,15 @@
         <w:rPr>
           <w:lang w:val="en-US"/>
         </w:rPr>
-        <w:t xml:space="preserve">. </w:t>
-      </w:r>
-      <w:r>
-        <w:rPr>
-          <w:b/>
-          <w:lang w:val="en-US"/>
-        </w:rPr>
-        <w:t>5 waves between skips</w:t>
-      </w:r>
-      <w:r>
-        <w:rPr>
-          <w:lang w:val="en-US"/>
-        </w:rPr>
-        <w:t xml:space="preserve"> will be ignored when skip with oranges is enabled.</w:t>
+        <w:t xml:space="preserve"> automatically</w:t>
+      </w:r>
+      <w:bookmarkStart w:id="25" w:name="_GoBack"/>
+      <w:bookmarkEnd w:id="25"/>
+      <w:r>
+        <w:rPr>
+          <w:lang w:val="en-US"/>
+        </w:rPr>
+        <w:t>.</w:t>
       </w:r>
     </w:p>
     <w:p>
@@ -6650,7 +6655,22 @@
         <w:rPr>
           <w:lang w:val="en-US"/>
         </w:rPr>
-        <w:t xml:space="preserve"> (if Solve gift is enabled)</w:t>
+        <w:t xml:space="preserve"> (if </w:t>
+      </w:r>
+      <w:hyperlink w:anchor="Solve_gift" w:history="1">
+        <w:r>
+          <w:rPr>
+            <w:rStyle w:val="a3"/>
+            <w:lang w:val="en-US"/>
+          </w:rPr>
+          <w:t>Solve gift</w:t>
+        </w:r>
+      </w:hyperlink>
+      <w:r>
+        <w:rPr>
+          <w:lang w:val="en-US"/>
+        </w:rPr>
+        <w:t xml:space="preserve"> is enabled)</w:t>
       </w:r>
       <w:r>
         <w:rPr>
@@ -7121,7 +7141,6 @@
           <w:b/>
           <w:lang w:val="en-US"/>
         </w:rPr>
-        <w:lastRenderedPageBreak/>
         <w:t>Solve</w:t>
       </w:r>
       <w:r>
@@ -7171,6 +7190,7 @@
           <w:b/>
           <w:lang w:val="en-US"/>
         </w:rPr>
+        <w:lastRenderedPageBreak/>
         <w:t>Restart</w:t>
       </w:r>
       <w:r>
@@ -7263,7 +7283,19 @@
         <w:rPr>
           <w:lang w:val="en-US"/>
         </w:rPr>
-        <w:t xml:space="preserve"> is inactive, do the same without any fails.</w:t>
+        <w:t xml:space="preserve"> is inactive, do the same without </w:t>
+      </w:r>
+      <w:r>
+        <w:rPr>
+          <w:lang w:val="en-US"/>
+        </w:rPr>
+        <w:t>trying to solve gift</w:t>
+      </w:r>
+      <w:r>
+        <w:rPr>
+          <w:lang w:val="en-US"/>
+        </w:rPr>
+        <w:t>.</w:t>
       </w:r>
     </w:p>
     <w:p>
@@ -7695,26 +7727,26 @@
         <w:rPr>
           <w:lang w:val="en-US"/>
         </w:rPr>
-        <w:t xml:space="preserve">On the example of the settings from the screen: as soon as the captcha got out, we have 0 fails on our account, so the maximum chance at which the clicker will make an attempt to solve the captcha is 101%, </w:t>
+        <w:t xml:space="preserve">On the example of the settings from the screen: as soon as the captcha got out, we have 0 fails on our account, so the maximum chance at which the clicker will make an attempt to solve the captcha is 101%, that is, always absolutely. If this is a miss, then now there is 1 fail on the account and now if the clicker shows a 91%+ chance of a fail, then it will </w:t>
+      </w:r>
+      <w:r>
+        <w:rPr>
+          <w:lang w:val="en-US"/>
+        </w:rPr>
+        <w:t>restart</w:t>
+      </w:r>
+      <w:r>
+        <w:rPr>
+          <w:lang w:val="en-US"/>
+        </w:rPr>
+        <w:t xml:space="preserve"> and will not make an attempt. In this case, the captcha </w:t>
       </w:r>
       <w:r>
         <w:rPr>
           <w:lang w:val="en-US"/>
         </w:rPr>
         <w:lastRenderedPageBreak/>
-        <w:t xml:space="preserve">that is, always absolutely. If this is a miss, then now there is 1 fail on the account and now if the clicker shows a 91%+ chance of a fail, then it will </w:t>
-      </w:r>
-      <w:r>
-        <w:rPr>
-          <w:lang w:val="en-US"/>
-        </w:rPr>
-        <w:t>restart</w:t>
-      </w:r>
-      <w:r>
-        <w:rPr>
-          <w:lang w:val="en-US"/>
-        </w:rPr>
-        <w:t xml:space="preserve"> and will not make an attempt. In this case, the captcha will reset, but it will only take 10 seconds to wait, and so it will restart until the chance</w:t>
+        <w:t>will reset, but it will only take 10 seconds to wait, and so it will restart until the chance</w:t>
       </w:r>
       <w:r>
         <w:rPr>
@@ -8526,7 +8558,6 @@
           <w:b/>
           <w:lang w:val="en-US"/>
         </w:rPr>
-        <w:lastRenderedPageBreak/>
         <w:t>Pw</w:t>
       </w:r>
       <w:r>
@@ -8588,6 +8619,7 @@
           <w:noProof/>
           <w:lang w:eastAsia="ru-RU"/>
         </w:rPr>
+        <w:lastRenderedPageBreak/>
         <w:drawing>
           <wp:inline distT="0" distB="0" distL="0" distR="0" wp14:anchorId="1C5FF5DD" wp14:editId="2867DEAD">
             <wp:extent cx="2504440" cy="461010"/>
@@ -13224,7 +13256,7 @@
 </file>
 
 <file path=customXml/itemProps1.xml><?xml version="1.0" encoding="utf-8"?>
-<ds:datastoreItem xmlns:ds="http://schemas.openxmlformats.org/officeDocument/2006/customXml" ds:itemID="{C9BC36C9-44F4-433A-BDBE-5E4074025B37}">
+<ds:datastoreItem xmlns:ds="http://schemas.openxmlformats.org/officeDocument/2006/customXml" ds:itemID="{0EEA5122-A204-4E4A-B1BF-13C8D225F3FF}">
   <ds:schemaRefs>
     <ds:schemaRef ds:uri="http://schemas.openxmlformats.org/officeDocument/2006/bibliography"/>
   </ds:schemaRefs>

</xml_diff>